<commit_message>
feat(Negocio): implementar ArticuloNegocio y método listar con mapeo por índices
- Se creó la clase ArticuloNegocio en la capa de Negocio para gestionar la lógica de los artículos.
- Se desarrolló el método listar() implementando una consulta SQL con INNER JOIN para obtener las descripciones de Marca y Categoría junto con los datos del artículo.
- Se aplicó el mapeo directo de datos mediante índices de SqlDataReader (GetInt32, GetString) optimizando la lectura.
- Se integró manejo estricto de valores nulos provenientes de la base de datos utilizando el método IsDBNull() para prevenir excepciones en campos opcionales como ImagenUrl y Precio.
- Se aseguró el cierre de conexiones en el bloque finally delegando la tarea a la clase utilitaria AccesoDatos.
</commit_message>
<xml_diff>
--- a/Unidad 9 - Presentación Final/DOCUMENTACIÓN DEL TRABAJO FINAL.docx
+++ b/Unidad 9 - Presentación Final/DOCUMENTACIÓN DEL TRABAJO FINAL.docx
@@ -144,15 +144,13 @@
         </w:rPr>
         <w:t xml:space="preserve">1. Las clases "Diccionario": Marca y </w:t>
       </w:r>
-      <w:proofErr w:type="spellStart"/>
-      <w:r>
-        <w:rPr>
-          <w:b/>
-          <w:bCs/>
-        </w:rPr>
-        <w:t>Categoria</w:t>
-      </w:r>
-      <w:proofErr w:type="spellEnd"/>
+      <w:r>
+        <w:rPr>
+          <w:b/>
+          <w:bCs/>
+        </w:rPr>
+        <w:t>Categoría</w:t>
+      </w:r>
     </w:p>
     <w:p>
       <w:r>
@@ -221,27 +219,55 @@
         <w:rPr>
           <w:lang w:val="en-US"/>
         </w:rPr>
-        <w:t xml:space="preserve">    public string Descripcion { get; set; }</w:t>
-      </w:r>
-    </w:p>
-    <w:p>
-      <w:pPr>
-        <w:rPr>
-          <w:lang w:val="en-US"/>
-        </w:rPr>
-      </w:pPr>
-    </w:p>
-    <w:p>
-      <w:pPr>
-        <w:rPr>
-          <w:lang w:val="en-US"/>
-        </w:rPr>
-      </w:pPr>
-      <w:r>
-        <w:rPr>
-          <w:lang w:val="en-US"/>
-        </w:rPr>
-        <w:t xml:space="preserve">    public override string ToString()</w:t>
+        <w:t xml:space="preserve">    public string </w:t>
+      </w:r>
+      <w:proofErr w:type="spellStart"/>
+      <w:r>
+        <w:rPr>
+          <w:lang w:val="en-US"/>
+        </w:rPr>
+        <w:t>Descripcion</w:t>
+      </w:r>
+      <w:proofErr w:type="spellEnd"/>
+      <w:r>
+        <w:rPr>
+          <w:lang w:val="en-US"/>
+        </w:rPr>
+        <w:t xml:space="preserve"> { get; set; }</w:t>
+      </w:r>
+    </w:p>
+    <w:p>
+      <w:pPr>
+        <w:rPr>
+          <w:lang w:val="en-US"/>
+        </w:rPr>
+      </w:pPr>
+    </w:p>
+    <w:p>
+      <w:pPr>
+        <w:rPr>
+          <w:lang w:val="en-US"/>
+        </w:rPr>
+      </w:pPr>
+      <w:r>
+        <w:rPr>
+          <w:lang w:val="en-US"/>
+        </w:rPr>
+        <w:t xml:space="preserve">    public override string </w:t>
+      </w:r>
+      <w:proofErr w:type="spellStart"/>
+      <w:r>
+        <w:rPr>
+          <w:lang w:val="en-US"/>
+        </w:rPr>
+        <w:t>ToString</w:t>
+      </w:r>
+      <w:proofErr w:type="spellEnd"/>
+      <w:r>
+        <w:rPr>
+          <w:lang w:val="en-US"/>
+        </w:rPr>
+        <w:t>()</w:t>
       </w:r>
     </w:p>
     <w:p>
@@ -267,7 +293,21 @@
         <w:rPr>
           <w:lang w:val="en-US"/>
         </w:rPr>
-        <w:t xml:space="preserve">        return Descripcion;</w:t>
+        <w:t xml:space="preserve">        return </w:t>
+      </w:r>
+      <w:proofErr w:type="spellStart"/>
+      <w:r>
+        <w:rPr>
+          <w:lang w:val="en-US"/>
+        </w:rPr>
+        <w:t>Descripcion</w:t>
+      </w:r>
+      <w:proofErr w:type="spellEnd"/>
+      <w:r>
+        <w:rPr>
+          <w:lang w:val="en-US"/>
+        </w:rPr>
+        <w:t>;</w:t>
       </w:r>
     </w:p>
     <w:p>
@@ -336,7 +376,6 @@
         <w:t xml:space="preserve">El método </w:t>
       </w:r>
       <w:proofErr w:type="spellStart"/>
-      <w:proofErr w:type="gramStart"/>
       <w:r>
         <w:rPr>
           <w:b/>
@@ -350,15 +389,7 @@
           <w:b/>
           <w:bCs/>
         </w:rPr>
-        <w:t>(</w:t>
-      </w:r>
-      <w:proofErr w:type="gramEnd"/>
-      <w:r>
-        <w:rPr>
-          <w:b/>
-          <w:bCs/>
-        </w:rPr>
-        <w:t>):</w:t>
+        <w:t>():</w:t>
       </w:r>
       <w:r>
         <w:t xml:space="preserve"> ¡Esto es un truco visual vital! Cuando metas una lista de marcas en un ComboBox desplegable, el control visual de Windows </w:t>
@@ -441,8 +472,16 @@
         <w:rPr>
           <w:lang w:val="en-US"/>
         </w:rPr>
-        <w:t>public class Articulo</w:t>
-      </w:r>
+        <w:t xml:space="preserve">public class </w:t>
+      </w:r>
+      <w:proofErr w:type="spellStart"/>
+      <w:r>
+        <w:rPr>
+          <w:lang w:val="en-US"/>
+        </w:rPr>
+        <w:t>Articulo</w:t>
+      </w:r>
+      <w:proofErr w:type="spellEnd"/>
     </w:p>
     <w:p>
       <w:pPr>
@@ -480,33 +519,75 @@
         <w:rPr>
           <w:lang w:val="en-US"/>
         </w:rPr>
-        <w:t xml:space="preserve">    public string Codigo { get; set; }</w:t>
-      </w:r>
-    </w:p>
-    <w:p>
-      <w:pPr>
-        <w:rPr>
-          <w:lang w:val="en-US"/>
-        </w:rPr>
-      </w:pPr>
-      <w:r>
-        <w:rPr>
-          <w:lang w:val="en-US"/>
-        </w:rPr>
-        <w:t xml:space="preserve">    public string Nombre { get; set; }</w:t>
-      </w:r>
-    </w:p>
-    <w:p>
-      <w:pPr>
-        <w:rPr>
-          <w:lang w:val="en-US"/>
-        </w:rPr>
-      </w:pPr>
-      <w:r>
-        <w:rPr>
-          <w:lang w:val="en-US"/>
-        </w:rPr>
-        <w:t xml:space="preserve">    public string Descripcion { get; set; }</w:t>
+        <w:t xml:space="preserve">    public string </w:t>
+      </w:r>
+      <w:proofErr w:type="spellStart"/>
+      <w:r>
+        <w:rPr>
+          <w:lang w:val="en-US"/>
+        </w:rPr>
+        <w:t>Codigo</w:t>
+      </w:r>
+      <w:proofErr w:type="spellEnd"/>
+      <w:r>
+        <w:rPr>
+          <w:lang w:val="en-US"/>
+        </w:rPr>
+        <w:t xml:space="preserve"> { get; set; }</w:t>
+      </w:r>
+    </w:p>
+    <w:p>
+      <w:pPr>
+        <w:rPr>
+          <w:lang w:val="en-US"/>
+        </w:rPr>
+      </w:pPr>
+      <w:r>
+        <w:rPr>
+          <w:lang w:val="en-US"/>
+        </w:rPr>
+        <w:t xml:space="preserve">    public string </w:t>
+      </w:r>
+      <w:proofErr w:type="spellStart"/>
+      <w:r>
+        <w:rPr>
+          <w:lang w:val="en-US"/>
+        </w:rPr>
+        <w:t>Nombre</w:t>
+      </w:r>
+      <w:proofErr w:type="spellEnd"/>
+      <w:r>
+        <w:rPr>
+          <w:lang w:val="en-US"/>
+        </w:rPr>
+        <w:t xml:space="preserve"> { get; set; }</w:t>
+      </w:r>
+    </w:p>
+    <w:p>
+      <w:pPr>
+        <w:rPr>
+          <w:lang w:val="en-US"/>
+        </w:rPr>
+      </w:pPr>
+      <w:r>
+        <w:rPr>
+          <w:lang w:val="en-US"/>
+        </w:rPr>
+        <w:t xml:space="preserve">    public string </w:t>
+      </w:r>
+      <w:proofErr w:type="spellStart"/>
+      <w:r>
+        <w:rPr>
+          <w:lang w:val="en-US"/>
+        </w:rPr>
+        <w:t>Descripcion</w:t>
+      </w:r>
+      <w:proofErr w:type="spellEnd"/>
+      <w:r>
+        <w:rPr>
+          <w:lang w:val="en-US"/>
+        </w:rPr>
+        <w:t xml:space="preserve"> { get; set; }</w:t>
       </w:r>
     </w:p>
     <w:p>
@@ -551,75 +632,126 @@
       </w:r>
       <w:proofErr w:type="spellEnd"/>
       <w:r>
+        <w:t xml:space="preserve"> { </w:t>
+      </w:r>
+      <w:proofErr w:type="spellStart"/>
+      <w:r>
+        <w:t>get</w:t>
+      </w:r>
+      <w:proofErr w:type="spellEnd"/>
+      <w:r>
+        <w:t>; set; }</w:t>
+      </w:r>
+    </w:p>
+    <w:p>
+      <w:pPr>
+        <w:rPr>
+          <w:lang w:val="en-US"/>
+        </w:rPr>
+      </w:pPr>
+      <w:r>
+        <w:t xml:space="preserve">    </w:t>
+      </w:r>
+      <w:r>
+        <w:rPr>
+          <w:lang w:val="en-US"/>
+        </w:rPr>
+        <w:t xml:space="preserve">public </w:t>
+      </w:r>
+      <w:proofErr w:type="spellStart"/>
+      <w:r>
+        <w:rPr>
+          <w:lang w:val="en-US"/>
+        </w:rPr>
+        <w:t>Categoria</w:t>
+      </w:r>
+      <w:proofErr w:type="spellEnd"/>
+      <w:r>
+        <w:rPr>
+          <w:lang w:val="en-US"/>
+        </w:rPr>
         <w:t xml:space="preserve"> </w:t>
       </w:r>
-      <w:proofErr w:type="gramStart"/>
-      <w:r>
-        <w:t xml:space="preserve">{ </w:t>
-      </w:r>
-      <w:proofErr w:type="spellStart"/>
-      <w:r>
-        <w:t>get</w:t>
-      </w:r>
-      <w:proofErr w:type="spellEnd"/>
-      <w:proofErr w:type="gramEnd"/>
-      <w:r>
-        <w:t>; set; }</w:t>
-      </w:r>
-    </w:p>
-    <w:p>
-      <w:pPr>
-        <w:rPr>
-          <w:lang w:val="en-US"/>
-        </w:rPr>
-      </w:pPr>
-      <w:r>
+      <w:proofErr w:type="spellStart"/>
+      <w:r>
+        <w:rPr>
+          <w:lang w:val="en-US"/>
+        </w:rPr>
+        <w:t>Categoria</w:t>
+      </w:r>
+      <w:proofErr w:type="spellEnd"/>
+      <w:r>
+        <w:rPr>
+          <w:lang w:val="en-US"/>
+        </w:rPr>
+        <w:t xml:space="preserve"> { get; set; }</w:t>
+      </w:r>
+    </w:p>
+    <w:p>
+      <w:pPr>
+        <w:rPr>
+          <w:lang w:val="en-US"/>
+        </w:rPr>
+      </w:pPr>
+      <w:r>
+        <w:rPr>
+          <w:lang w:val="en-US"/>
+        </w:rPr>
         <w:t xml:space="preserve">    </w:t>
       </w:r>
-      <w:r>
-        <w:rPr>
-          <w:lang w:val="en-US"/>
-        </w:rPr>
-        <w:t>public Categoria Categoria { get; set; }</w:t>
-      </w:r>
-    </w:p>
-    <w:p>
-      <w:pPr>
-        <w:rPr>
-          <w:lang w:val="en-US"/>
-        </w:rPr>
-      </w:pPr>
-      <w:r>
-        <w:rPr>
-          <w:lang w:val="en-US"/>
-        </w:rPr>
-        <w:t xml:space="preserve">    </w:t>
-      </w:r>
-    </w:p>
-    <w:p>
-      <w:pPr>
-        <w:rPr>
-          <w:lang w:val="en-US"/>
-        </w:rPr>
-      </w:pPr>
-      <w:r>
-        <w:rPr>
-          <w:lang w:val="en-US"/>
-        </w:rPr>
-        <w:t xml:space="preserve">    public string ImagenUrl { get; set; }</w:t>
-      </w:r>
-    </w:p>
-    <w:p>
-      <w:pPr>
-        <w:rPr>
-          <w:lang w:val="en-US"/>
-        </w:rPr>
-      </w:pPr>
-      <w:r>
-        <w:rPr>
-          <w:lang w:val="en-US"/>
-        </w:rPr>
-        <w:t xml:space="preserve">    public decimal Precio { get; set; }</w:t>
+    </w:p>
+    <w:p>
+      <w:pPr>
+        <w:rPr>
+          <w:lang w:val="en-US"/>
+        </w:rPr>
+      </w:pPr>
+      <w:r>
+        <w:rPr>
+          <w:lang w:val="en-US"/>
+        </w:rPr>
+        <w:t xml:space="preserve">    public string </w:t>
+      </w:r>
+      <w:proofErr w:type="spellStart"/>
+      <w:r>
+        <w:rPr>
+          <w:lang w:val="en-US"/>
+        </w:rPr>
+        <w:t>ImagenUrl</w:t>
+      </w:r>
+      <w:proofErr w:type="spellEnd"/>
+      <w:r>
+        <w:rPr>
+          <w:lang w:val="en-US"/>
+        </w:rPr>
+        <w:t xml:space="preserve"> { get; set; }</w:t>
+      </w:r>
+    </w:p>
+    <w:p>
+      <w:pPr>
+        <w:rPr>
+          <w:lang w:val="en-US"/>
+        </w:rPr>
+      </w:pPr>
+      <w:r>
+        <w:rPr>
+          <w:lang w:val="en-US"/>
+        </w:rPr>
+        <w:t xml:space="preserve">    public decimal </w:t>
+      </w:r>
+      <w:proofErr w:type="spellStart"/>
+      <w:r>
+        <w:rPr>
+          <w:lang w:val="en-US"/>
+        </w:rPr>
+        <w:t>Precio</w:t>
+      </w:r>
+      <w:proofErr w:type="spellEnd"/>
+      <w:r>
+        <w:rPr>
+          <w:lang w:val="en-US"/>
+        </w:rPr>
+        <w:t xml:space="preserve"> { get; set; }</w:t>
       </w:r>
     </w:p>
     <w:p>
@@ -737,15 +869,7 @@
           <w:b/>
           <w:bCs/>
         </w:rPr>
-        <w:t xml:space="preserve"> </w:t>
-      </w:r>
-      <w:proofErr w:type="gramStart"/>
-      <w:r>
-        <w:rPr>
-          <w:b/>
-          <w:bCs/>
-        </w:rPr>
-        <w:t xml:space="preserve">{ </w:t>
+        <w:t xml:space="preserve"> { </w:t>
       </w:r>
       <w:proofErr w:type="spellStart"/>
       <w:r>
@@ -756,7 +880,6 @@
         <w:t>get</w:t>
       </w:r>
       <w:proofErr w:type="spellEnd"/>
-      <w:proofErr w:type="gramEnd"/>
       <w:r>
         <w:rPr>
           <w:b/>
@@ -820,12 +943,10 @@
         <w:t xml:space="preserve">. Esto nos permitirá hacer cosas como </w:t>
       </w:r>
       <w:proofErr w:type="spellStart"/>
-      <w:proofErr w:type="gramStart"/>
       <w:r>
         <w:t>miArticulo.Marca.Descripcion</w:t>
       </w:r>
       <w:proofErr w:type="spellEnd"/>
-      <w:proofErr w:type="gramEnd"/>
       <w:r>
         <w:t xml:space="preserve"> más adelante.</w:t>
       </w:r>

</xml_diff>

<commit_message>
feat(Presentacion): implementar carga principal de catálogo en FrmArticulos
- Integración del DataGridView y PictureBox para visualización interactiva del catálogo.
- Desarrollo del método CargarArticulos() para enlazar la capa de Presentación con la capa de Negocio e inyectar el DataSource.
- Implementación de dgvArticulos_SelectionChanged para actualización dinámica de la imagen al navegar por las filas.
- Adición del método cargarImagen() con manejo de excepciones y uso de imagen "fallback" para prevenir bloqueos por URLs rotas o nulas.
- Aplicación de buenas prácticas de UX ocultando columnas técnicas (Id, ImagenUrl) de la vista del usuario.
</commit_message>
<xml_diff>
--- a/Unidad 9 - Presentación Final/DOCUMENTACIÓN DEL TRABAJO FINAL.docx
+++ b/Unidad 9 - Presentación Final/DOCUMENTACIÓN DEL TRABAJO FINAL.docx
@@ -40,15 +40,7 @@
         </w:numPr>
       </w:pPr>
       <w:r>
-        <w:t xml:space="preserve">Dominio (La Base): Son solo los "moldes" de los objetos. No conoce a nadie. No sabe que existe una base de datos ni una interfaz visual. Por lo tanto, en el proyecto Dominio nunca va un </w:t>
-      </w:r>
-      <w:proofErr w:type="spellStart"/>
-      <w:r>
-        <w:t>using</w:t>
-      </w:r>
-      <w:proofErr w:type="spellEnd"/>
-      <w:r>
-        <w:t xml:space="preserve"> Negocio.</w:t>
+        <w:t>Dominio (La Base): Son solo los "moldes" de los objetos. No conoce a nadie. No sabe que existe una base de datos ni una interfaz visual. Por lo tanto, en el proyecto Dominio nunca va un using Negocio.</w:t>
       </w:r>
     </w:p>
     <w:p>
@@ -59,15 +51,7 @@
         </w:numPr>
       </w:pPr>
       <w:r>
-        <w:t xml:space="preserve">Negocio (El Cerebro): Es quien hace las operaciones y se conecta a la base de datos. Necesita conocer los moldes, por lo tanto, aquí sí va un </w:t>
-      </w:r>
-      <w:proofErr w:type="spellStart"/>
-      <w:r>
-        <w:t>using</w:t>
-      </w:r>
-      <w:proofErr w:type="spellEnd"/>
-      <w:r>
-        <w:t xml:space="preserve"> Dominio.</w:t>
+        <w:t>Negocio (El Cerebro): Es quien hace las operaciones y se conecta a la base de datos. Necesita conocer los moldes, por lo tanto, aquí sí va un using Dominio.</w:t>
       </w:r>
     </w:p>
     <w:p>
@@ -78,36 +62,12 @@
         </w:numPr>
       </w:pPr>
       <w:r>
-        <w:t xml:space="preserve">Presentación/UI (La Cara): Son tus formularios. Necesitan los moldes para mostrar datos y al cerebro para pedírselos. Aquí van </w:t>
-      </w:r>
-      <w:proofErr w:type="spellStart"/>
-      <w:r>
-        <w:t>using</w:t>
-      </w:r>
-      <w:proofErr w:type="spellEnd"/>
-      <w:r>
-        <w:t xml:space="preserve"> Dominio y </w:t>
-      </w:r>
-      <w:proofErr w:type="spellStart"/>
-      <w:r>
-        <w:t>using</w:t>
-      </w:r>
-      <w:proofErr w:type="spellEnd"/>
-      <w:r>
-        <w:t xml:space="preserve"> Negocio.</w:t>
-      </w:r>
-    </w:p>
-    <w:p>
-      <w:r>
-        <w:t xml:space="preserve">Si le pones </w:t>
-      </w:r>
-      <w:proofErr w:type="spellStart"/>
-      <w:r>
-        <w:t>using</w:t>
-      </w:r>
-      <w:proofErr w:type="spellEnd"/>
-      <w:r>
-        <w:t xml:space="preserve"> Negocio a la capa Dominio, Visual Studio te va a arrojar un error de "Dependencia Circular" (como el perro que se muerde la cola) y no te dejará compilar.</w:t>
+        <w:t>Presentación/UI (La Cara): Son tus formularios. Necesitan los moldes para mostrar datos y al cerebro para pedírselos. Aquí van using Dominio y using Negocio.</w:t>
+      </w:r>
+    </w:p>
+    <w:p>
+      <w:r>
+        <w:t>Si le pones using Negocio a la capa Dominio, Visual Studio te va a arrojar un error de "Dependencia Circular" (como el perro que se muerde la cola) y no te dejará compilar.</w:t>
       </w:r>
     </w:p>
     <w:p>
@@ -219,55 +179,27 @@
         <w:rPr>
           <w:lang w:val="en-US"/>
         </w:rPr>
-        <w:t xml:space="preserve">    public string </w:t>
-      </w:r>
-      <w:proofErr w:type="spellStart"/>
-      <w:r>
-        <w:rPr>
-          <w:lang w:val="en-US"/>
-        </w:rPr>
-        <w:t>Descripcion</w:t>
-      </w:r>
-      <w:proofErr w:type="spellEnd"/>
-      <w:r>
-        <w:rPr>
-          <w:lang w:val="en-US"/>
-        </w:rPr>
-        <w:t xml:space="preserve"> { get; set; }</w:t>
-      </w:r>
-    </w:p>
-    <w:p>
-      <w:pPr>
-        <w:rPr>
-          <w:lang w:val="en-US"/>
-        </w:rPr>
-      </w:pPr>
-    </w:p>
-    <w:p>
-      <w:pPr>
-        <w:rPr>
-          <w:lang w:val="en-US"/>
-        </w:rPr>
-      </w:pPr>
-      <w:r>
-        <w:rPr>
-          <w:lang w:val="en-US"/>
-        </w:rPr>
-        <w:t xml:space="preserve">    public override string </w:t>
-      </w:r>
-      <w:proofErr w:type="spellStart"/>
-      <w:r>
-        <w:rPr>
-          <w:lang w:val="en-US"/>
-        </w:rPr>
-        <w:t>ToString</w:t>
-      </w:r>
-      <w:proofErr w:type="spellEnd"/>
-      <w:r>
-        <w:rPr>
-          <w:lang w:val="en-US"/>
-        </w:rPr>
-        <w:t>()</w:t>
+        <w:t xml:space="preserve">    public string Descripcion { get; set; }</w:t>
+      </w:r>
+    </w:p>
+    <w:p>
+      <w:pPr>
+        <w:rPr>
+          <w:lang w:val="en-US"/>
+        </w:rPr>
+      </w:pPr>
+    </w:p>
+    <w:p>
+      <w:pPr>
+        <w:rPr>
+          <w:lang w:val="en-US"/>
+        </w:rPr>
+      </w:pPr>
+      <w:r>
+        <w:rPr>
+          <w:lang w:val="en-US"/>
+        </w:rPr>
+        <w:t xml:space="preserve">    public override string ToString()</w:t>
       </w:r>
     </w:p>
     <w:p>
@@ -293,21 +225,7 @@
         <w:rPr>
           <w:lang w:val="en-US"/>
         </w:rPr>
-        <w:t xml:space="preserve">        return </w:t>
-      </w:r>
-      <w:proofErr w:type="spellStart"/>
-      <w:r>
-        <w:rPr>
-          <w:lang w:val="en-US"/>
-        </w:rPr>
-        <w:t>Descripcion</w:t>
-      </w:r>
-      <w:proofErr w:type="spellEnd"/>
-      <w:r>
-        <w:rPr>
-          <w:lang w:val="en-US"/>
-        </w:rPr>
-        <w:t>;</w:t>
+        <w:t xml:space="preserve">        return Descripcion;</w:t>
       </w:r>
     </w:p>
     <w:p>
@@ -339,23 +257,7 @@
           <w:b/>
           <w:bCs/>
         </w:rPr>
-        <w:t xml:space="preserve">Las Propiedades (Id y </w:t>
-      </w:r>
-      <w:proofErr w:type="spellStart"/>
-      <w:r>
-        <w:rPr>
-          <w:b/>
-          <w:bCs/>
-        </w:rPr>
-        <w:t>Descripcion</w:t>
-      </w:r>
-      <w:proofErr w:type="spellEnd"/>
-      <w:r>
-        <w:rPr>
-          <w:b/>
-          <w:bCs/>
-        </w:rPr>
-        <w:t>):</w:t>
+        <w:t>Las Propiedades (Id y Descripcion):</w:t>
       </w:r>
       <w:r>
         <w:t xml:space="preserve"> Son los nombres exactos de las columnas en SQL.</w:t>
@@ -373,50 +275,10 @@
           <w:b/>
           <w:bCs/>
         </w:rPr>
-        <w:t xml:space="preserve">El método </w:t>
-      </w:r>
-      <w:proofErr w:type="spellStart"/>
-      <w:r>
-        <w:rPr>
-          <w:b/>
-          <w:bCs/>
-        </w:rPr>
-        <w:t>ToString</w:t>
-      </w:r>
-      <w:proofErr w:type="spellEnd"/>
-      <w:r>
-        <w:rPr>
-          <w:b/>
-          <w:bCs/>
-        </w:rPr>
-        <w:t>():</w:t>
-      </w:r>
-      <w:r>
-        <w:t xml:space="preserve"> ¡Esto es un truco visual vital! Cuando metas una lista de marcas en un ComboBox desplegable, el control visual de Windows </w:t>
-      </w:r>
-      <w:proofErr w:type="spellStart"/>
-      <w:r>
-        <w:t>Forms</w:t>
-      </w:r>
-      <w:proofErr w:type="spellEnd"/>
-      <w:r>
-        <w:t xml:space="preserve"> no sabe qué texto mostrar (¿muestra el ID? ¿muestra la descripción?). Si no pones este método, el ComboBox mostrará el texto genérico "</w:t>
-      </w:r>
-      <w:proofErr w:type="spellStart"/>
-      <w:r>
-        <w:t>Dominio.Marca</w:t>
-      </w:r>
-      <w:proofErr w:type="spellEnd"/>
-      <w:r>
-        <w:t>". Al "sobrescribir" (</w:t>
-      </w:r>
-      <w:proofErr w:type="spellStart"/>
-      <w:r>
-        <w:t>override</w:t>
-      </w:r>
-      <w:proofErr w:type="spellEnd"/>
-      <w:r>
-        <w:t xml:space="preserve">) este método, le decimos a C#: </w:t>
+        <w:t>El método ToString():</w:t>
+      </w:r>
+      <w:r>
+        <w:t xml:space="preserve"> ¡Esto es un truco visual vital! Cuando metas una lista de marcas en un ComboBox desplegable, el control visual de Windows Forms no sabe qué texto mostrar (¿muestra el ID? ¿muestra la descripción?). Si no pones este método, el ComboBox mostrará el texto genérico "Dominio.Marca". Al "sobrescribir" (override) este método, le decimos a C#: </w:t>
       </w:r>
       <w:r>
         <w:rPr>
@@ -472,16 +334,8 @@
         <w:rPr>
           <w:lang w:val="en-US"/>
         </w:rPr>
-        <w:t xml:space="preserve">public class </w:t>
-      </w:r>
-      <w:proofErr w:type="spellStart"/>
-      <w:r>
-        <w:rPr>
-          <w:lang w:val="en-US"/>
-        </w:rPr>
-        <w:t>Articulo</w:t>
-      </w:r>
-      <w:proofErr w:type="spellEnd"/>
+        <w:t>public class Articulo</w:t>
+      </w:r>
     </w:p>
     <w:p>
       <w:pPr>
@@ -519,75 +373,33 @@
         <w:rPr>
           <w:lang w:val="en-US"/>
         </w:rPr>
-        <w:t xml:space="preserve">    public string </w:t>
-      </w:r>
-      <w:proofErr w:type="spellStart"/>
-      <w:r>
-        <w:rPr>
-          <w:lang w:val="en-US"/>
-        </w:rPr>
-        <w:t>Codigo</w:t>
-      </w:r>
-      <w:proofErr w:type="spellEnd"/>
-      <w:r>
-        <w:rPr>
-          <w:lang w:val="en-US"/>
-        </w:rPr>
-        <w:t xml:space="preserve"> { get; set; }</w:t>
-      </w:r>
-    </w:p>
-    <w:p>
-      <w:pPr>
-        <w:rPr>
-          <w:lang w:val="en-US"/>
-        </w:rPr>
-      </w:pPr>
-      <w:r>
-        <w:rPr>
-          <w:lang w:val="en-US"/>
-        </w:rPr>
-        <w:t xml:space="preserve">    public string </w:t>
-      </w:r>
-      <w:proofErr w:type="spellStart"/>
-      <w:r>
-        <w:rPr>
-          <w:lang w:val="en-US"/>
-        </w:rPr>
-        <w:t>Nombre</w:t>
-      </w:r>
-      <w:proofErr w:type="spellEnd"/>
-      <w:r>
-        <w:rPr>
-          <w:lang w:val="en-US"/>
-        </w:rPr>
-        <w:t xml:space="preserve"> { get; set; }</w:t>
-      </w:r>
-    </w:p>
-    <w:p>
-      <w:pPr>
-        <w:rPr>
-          <w:lang w:val="en-US"/>
-        </w:rPr>
-      </w:pPr>
-      <w:r>
-        <w:rPr>
-          <w:lang w:val="en-US"/>
-        </w:rPr>
-        <w:t xml:space="preserve">    public string </w:t>
-      </w:r>
-      <w:proofErr w:type="spellStart"/>
-      <w:r>
-        <w:rPr>
-          <w:lang w:val="en-US"/>
-        </w:rPr>
-        <w:t>Descripcion</w:t>
-      </w:r>
-      <w:proofErr w:type="spellEnd"/>
-      <w:r>
-        <w:rPr>
-          <w:lang w:val="en-US"/>
-        </w:rPr>
-        <w:t xml:space="preserve"> { get; set; }</w:t>
+        <w:t xml:space="preserve">    public string Codigo { get; set; }</w:t>
+      </w:r>
+    </w:p>
+    <w:p>
+      <w:pPr>
+        <w:rPr>
+          <w:lang w:val="en-US"/>
+        </w:rPr>
+      </w:pPr>
+      <w:r>
+        <w:rPr>
+          <w:lang w:val="en-US"/>
+        </w:rPr>
+        <w:t xml:space="preserve">    public string Nombre { get; set; }</w:t>
+      </w:r>
+    </w:p>
+    <w:p>
+      <w:pPr>
+        <w:rPr>
+          <w:lang w:val="en-US"/>
+        </w:rPr>
+      </w:pPr>
+      <w:r>
+        <w:rPr>
+          <w:lang w:val="en-US"/>
+        </w:rPr>
+        <w:t xml:space="preserve">    public string Descripcion { get; set; }</w:t>
       </w:r>
     </w:p>
     <w:p>
@@ -616,142 +428,62 @@
     </w:p>
     <w:p>
       <w:r>
+        <w:t xml:space="preserve">    public Marca Marca { get; set; }</w:t>
+      </w:r>
+    </w:p>
+    <w:p>
+      <w:pPr>
+        <w:rPr>
+          <w:lang w:val="en-US"/>
+        </w:rPr>
+      </w:pPr>
+      <w:r>
         <w:t xml:space="preserve">    </w:t>
       </w:r>
-      <w:proofErr w:type="spellStart"/>
-      <w:r>
-        <w:t>public</w:t>
-      </w:r>
-      <w:proofErr w:type="spellEnd"/>
-      <w:r>
-        <w:t xml:space="preserve"> Marca </w:t>
-      </w:r>
-      <w:proofErr w:type="spellStart"/>
-      <w:r>
-        <w:t>Marca</w:t>
-      </w:r>
-      <w:proofErr w:type="spellEnd"/>
-      <w:r>
-        <w:t xml:space="preserve"> { </w:t>
-      </w:r>
-      <w:proofErr w:type="spellStart"/>
-      <w:r>
-        <w:t>get</w:t>
-      </w:r>
-      <w:proofErr w:type="spellEnd"/>
-      <w:r>
-        <w:t>; set; }</w:t>
-      </w:r>
-    </w:p>
-    <w:p>
-      <w:pPr>
-        <w:rPr>
-          <w:lang w:val="en-US"/>
-        </w:rPr>
-      </w:pPr>
-      <w:r>
+      <w:r>
+        <w:rPr>
+          <w:lang w:val="en-US"/>
+        </w:rPr>
+        <w:t>public Categoria Categoria { get; set; }</w:t>
+      </w:r>
+    </w:p>
+    <w:p>
+      <w:pPr>
+        <w:rPr>
+          <w:lang w:val="en-US"/>
+        </w:rPr>
+      </w:pPr>
+      <w:r>
+        <w:rPr>
+          <w:lang w:val="en-US"/>
+        </w:rPr>
         <w:t xml:space="preserve">    </w:t>
       </w:r>
-      <w:r>
-        <w:rPr>
-          <w:lang w:val="en-US"/>
-        </w:rPr>
-        <w:t xml:space="preserve">public </w:t>
-      </w:r>
-      <w:proofErr w:type="spellStart"/>
-      <w:r>
-        <w:rPr>
-          <w:lang w:val="en-US"/>
-        </w:rPr>
-        <w:t>Categoria</w:t>
-      </w:r>
-      <w:proofErr w:type="spellEnd"/>
-      <w:r>
-        <w:rPr>
-          <w:lang w:val="en-US"/>
-        </w:rPr>
-        <w:t xml:space="preserve"> </w:t>
-      </w:r>
-      <w:proofErr w:type="spellStart"/>
-      <w:r>
-        <w:rPr>
-          <w:lang w:val="en-US"/>
-        </w:rPr>
-        <w:t>Categoria</w:t>
-      </w:r>
-      <w:proofErr w:type="spellEnd"/>
-      <w:r>
-        <w:rPr>
-          <w:lang w:val="en-US"/>
-        </w:rPr>
-        <w:t xml:space="preserve"> { get; set; }</w:t>
-      </w:r>
-    </w:p>
-    <w:p>
-      <w:pPr>
-        <w:rPr>
-          <w:lang w:val="en-US"/>
-        </w:rPr>
-      </w:pPr>
-      <w:r>
-        <w:rPr>
-          <w:lang w:val="en-US"/>
-        </w:rPr>
-        <w:t xml:space="preserve">    </w:t>
-      </w:r>
-    </w:p>
-    <w:p>
-      <w:pPr>
-        <w:rPr>
-          <w:lang w:val="en-US"/>
-        </w:rPr>
-      </w:pPr>
-      <w:r>
-        <w:rPr>
-          <w:lang w:val="en-US"/>
-        </w:rPr>
-        <w:t xml:space="preserve">    public string </w:t>
-      </w:r>
-      <w:proofErr w:type="spellStart"/>
-      <w:r>
-        <w:rPr>
-          <w:lang w:val="en-US"/>
-        </w:rPr>
-        <w:t>ImagenUrl</w:t>
-      </w:r>
-      <w:proofErr w:type="spellEnd"/>
-      <w:r>
-        <w:rPr>
-          <w:lang w:val="en-US"/>
-        </w:rPr>
-        <w:t xml:space="preserve"> { get; set; }</w:t>
-      </w:r>
-    </w:p>
-    <w:p>
-      <w:pPr>
-        <w:rPr>
-          <w:lang w:val="en-US"/>
-        </w:rPr>
-      </w:pPr>
-      <w:r>
-        <w:rPr>
-          <w:lang w:val="en-US"/>
-        </w:rPr>
-        <w:t xml:space="preserve">    public decimal </w:t>
-      </w:r>
-      <w:proofErr w:type="spellStart"/>
-      <w:r>
-        <w:rPr>
-          <w:lang w:val="en-US"/>
-        </w:rPr>
-        <w:t>Precio</w:t>
-      </w:r>
-      <w:proofErr w:type="spellEnd"/>
-      <w:r>
-        <w:rPr>
-          <w:lang w:val="en-US"/>
-        </w:rPr>
-        <w:t xml:space="preserve"> { get; set; }</w:t>
+    </w:p>
+    <w:p>
+      <w:pPr>
+        <w:rPr>
+          <w:lang w:val="en-US"/>
+        </w:rPr>
+      </w:pPr>
+      <w:r>
+        <w:rPr>
+          <w:lang w:val="en-US"/>
+        </w:rPr>
+        <w:t xml:space="preserve">    public string ImagenUrl { get; set; }</w:t>
+      </w:r>
+    </w:p>
+    <w:p>
+      <w:pPr>
+        <w:rPr>
+          <w:lang w:val="en-US"/>
+        </w:rPr>
+      </w:pPr>
+      <w:r>
+        <w:rPr>
+          <w:lang w:val="en-US"/>
+        </w:rPr>
+        <w:t xml:space="preserve">    public decimal Precio { get; set; }</w:t>
       </w:r>
     </w:p>
     <w:p>
@@ -771,58 +503,10 @@
           <w:b/>
           <w:bCs/>
         </w:rPr>
-        <w:t>Los tipos de datos simples (</w:t>
-      </w:r>
-      <w:proofErr w:type="spellStart"/>
-      <w:r>
-        <w:rPr>
-          <w:b/>
-          <w:bCs/>
-        </w:rPr>
-        <w:t>int</w:t>
-      </w:r>
-      <w:proofErr w:type="spellEnd"/>
-      <w:r>
-        <w:rPr>
-          <w:b/>
-          <w:bCs/>
-        </w:rPr>
-        <w:t xml:space="preserve">, </w:t>
-      </w:r>
-      <w:proofErr w:type="spellStart"/>
-      <w:r>
-        <w:rPr>
-          <w:b/>
-          <w:bCs/>
-        </w:rPr>
-        <w:t>string</w:t>
-      </w:r>
-      <w:proofErr w:type="spellEnd"/>
-      <w:r>
-        <w:rPr>
-          <w:b/>
-          <w:bCs/>
-        </w:rPr>
-        <w:t>):</w:t>
-      </w:r>
-      <w:r>
-        <w:t xml:space="preserve"> Mapean directamente los </w:t>
-      </w:r>
-      <w:proofErr w:type="spellStart"/>
-      <w:r>
-        <w:t>varchar</w:t>
-      </w:r>
-      <w:proofErr w:type="spellEnd"/>
-      <w:r>
-        <w:t xml:space="preserve"> y los </w:t>
-      </w:r>
-      <w:proofErr w:type="spellStart"/>
-      <w:r>
-        <w:t>int</w:t>
-      </w:r>
-      <w:proofErr w:type="spellEnd"/>
-      <w:r>
-        <w:t xml:space="preserve"> de tu tabla SQL.</w:t>
+        <w:t>Los tipos de datos simples (int, string):</w:t>
+      </w:r>
+      <w:r>
+        <w:t xml:space="preserve"> Mapean directamente los varchar y los int de tu tabla SQL.</w:t>
       </w:r>
     </w:p>
     <w:p>
@@ -837,74 +521,10 @@
           <w:b/>
           <w:bCs/>
         </w:rPr>
-        <w:t>La Composición (</w:t>
-      </w:r>
-      <w:proofErr w:type="spellStart"/>
-      <w:r>
-        <w:rPr>
-          <w:b/>
-          <w:bCs/>
-        </w:rPr>
-        <w:t>public</w:t>
-      </w:r>
-      <w:proofErr w:type="spellEnd"/>
-      <w:r>
-        <w:rPr>
-          <w:b/>
-          <w:bCs/>
-        </w:rPr>
-        <w:t xml:space="preserve"> Marca </w:t>
-      </w:r>
-      <w:proofErr w:type="spellStart"/>
-      <w:r>
-        <w:rPr>
-          <w:b/>
-          <w:bCs/>
-        </w:rPr>
-        <w:t>Marca</w:t>
-      </w:r>
-      <w:proofErr w:type="spellEnd"/>
-      <w:r>
-        <w:rPr>
-          <w:b/>
-          <w:bCs/>
-        </w:rPr>
-        <w:t xml:space="preserve"> { </w:t>
-      </w:r>
-      <w:proofErr w:type="spellStart"/>
-      <w:r>
-        <w:rPr>
-          <w:b/>
-          <w:bCs/>
-        </w:rPr>
-        <w:t>get</w:t>
-      </w:r>
-      <w:proofErr w:type="spellEnd"/>
-      <w:r>
-        <w:rPr>
-          <w:b/>
-          <w:bCs/>
-        </w:rPr>
-        <w:t>; set; }):</w:t>
-      </w:r>
-      <w:r>
-        <w:t xml:space="preserve"> Si te fijas en el script de SQL, la tabla tiene las columnas </w:t>
-      </w:r>
-      <w:proofErr w:type="spellStart"/>
-      <w:r>
-        <w:t>IdMarca</w:t>
-      </w:r>
-      <w:proofErr w:type="spellEnd"/>
-      <w:r>
-        <w:t xml:space="preserve"> e </w:t>
-      </w:r>
-      <w:proofErr w:type="spellStart"/>
-      <w:r>
-        <w:t>IdCategoria</w:t>
-      </w:r>
-      <w:proofErr w:type="spellEnd"/>
-      <w:r>
-        <w:t xml:space="preserve">. En el paradigma orientado a objetos, </w:t>
+        <w:t>La Composición (public Marca Marca { get; set; }):</w:t>
+      </w:r>
+      <w:r>
+        <w:t xml:space="preserve"> Si te fijas en el script de SQL, la tabla tiene las columnas IdMarca e IdCategoria. En el paradigma orientado a objetos, </w:t>
       </w:r>
       <w:r>
         <w:rPr>
@@ -932,23 +552,7 @@
         <w:t>completo</w:t>
       </w:r>
       <w:r>
-        <w:t xml:space="preserve">. Por eso creamos una propiedad del tipo Marca y otra del tipo </w:t>
-      </w:r>
-      <w:proofErr w:type="spellStart"/>
-      <w:r>
-        <w:t>Categoria</w:t>
-      </w:r>
-      <w:proofErr w:type="spellEnd"/>
-      <w:r>
-        <w:t xml:space="preserve">. Esto nos permitirá hacer cosas como </w:t>
-      </w:r>
-      <w:proofErr w:type="spellStart"/>
-      <w:r>
-        <w:t>miArticulo.Marca.Descripcion</w:t>
-      </w:r>
-      <w:proofErr w:type="spellEnd"/>
-      <w:r>
-        <w:t xml:space="preserve"> más adelante.</w:t>
+        <w:t>. Por eso creamos una propiedad del tipo Marca y otra del tipo Categoria. Esto nos permitirá hacer cosas como miArticulo.Marca.Descripcion más adelante.</w:t>
       </w:r>
     </w:p>
     <w:p>
@@ -966,17 +570,154 @@
         <w:t>El Precio (decimal):</w:t>
       </w:r>
       <w:r>
-        <w:t xml:space="preserve"> En el script de SQL, el profe definió el Precio como tipo </w:t>
-      </w:r>
-      <w:proofErr w:type="spellStart"/>
-      <w:r>
-        <w:t>money</w:t>
-      </w:r>
-      <w:proofErr w:type="spellEnd"/>
-      <w:r>
-        <w:t>. En C#, el tipo de dato equivalente y recomendado para manejar dinero (porque no pierde precisión con los centavos) es el decimal.</w:t>
-      </w:r>
-    </w:p>
+        <w:t xml:space="preserve"> En el script de SQL, el profe definió el Precio como tipo money. En C#, el tipo de dato equivalente y recomendado para manejar dinero (porque no pierde precisión con los centavos) es el decimal.</w:t>
+      </w:r>
+    </w:p>
+    <w:p/>
+    <w:p>
+      <w:pPr>
+        <w:rPr>
+          <w:b/>
+          <w:bCs/>
+        </w:rPr>
+      </w:pPr>
+      <w:r>
+        <w:rPr>
+          <w:b/>
+          <w:bCs/>
+        </w:rPr>
+        <w:t xml:space="preserve">2. Resumen </w:t>
+      </w:r>
+      <w:r>
+        <w:rPr>
+          <w:b/>
+          <w:bCs/>
+        </w:rPr>
+        <w:t>de NEGOCIO</w:t>
+      </w:r>
+    </w:p>
+    <w:p>
+      <w:r>
+        <w:rPr>
+          <w:b/>
+          <w:bCs/>
+        </w:rPr>
+        <w:t>Clase: ArticuloNegocio.cs - Método listar()</w:t>
+      </w:r>
+    </w:p>
+    <w:p>
+      <w:r>
+        <w:rPr>
+          <w:b/>
+          <w:bCs/>
+        </w:rPr>
+        <w:t>Objetivo de la clase:</w:t>
+      </w:r>
+      <w:r>
+        <w:t xml:space="preserve"> Actúa como el "Cerebro" (Capa de Negocio) para la entidad Articulo. Se encarga de comunicarse con la base de datos a través de la clase AccesoDatos, ejecutar las consultas SQL y transformar los registros devueltos en una lista de objetos de C# (Capa de Dominio) para que la interfaz gráfica los pueda mostrar.</w:t>
+      </w:r>
+    </w:p>
+    <w:p>
+      <w:r>
+        <w:rPr>
+          <w:b/>
+          <w:bCs/>
+        </w:rPr>
+        <w:t>Conceptos clave aplicados en el método listar():</w:t>
+      </w:r>
+    </w:p>
+    <w:p>
+      <w:pPr>
+        <w:numPr>
+          <w:ilvl w:val="0"/>
+          <w:numId w:val="4"/>
+        </w:numPr>
+      </w:pPr>
+      <w:r>
+        <w:rPr>
+          <w:b/>
+          <w:bCs/>
+        </w:rPr>
+        <w:t>Consulta Relacional (INNER JOIN):</w:t>
+      </w:r>
+      <w:r>
+        <w:t xml:space="preserve"> En lugar de traer solo los números de identificación (IdMarca, IdCategoria), la consulta SQL utiliza INNER JOIN para cruzar la tabla principal (ARTICULOS) con las tablas secundarias (MARCAS y CATEGORIAS). Esto permite extraer la descripción real en texto (ej. "Samsung", "Celulares") que es lo que el usuario final necesita leer.</w:t>
+      </w:r>
+    </w:p>
+    <w:p>
+      <w:pPr>
+        <w:numPr>
+          <w:ilvl w:val="0"/>
+          <w:numId w:val="4"/>
+        </w:numPr>
+      </w:pPr>
+      <w:r>
+        <w:rPr>
+          <w:b/>
+          <w:bCs/>
+        </w:rPr>
+        <w:t>Mapeo por Índices Posicionales:</w:t>
+      </w:r>
+      <w:r>
+        <w:t xml:space="preserve"> Se utiliza el estilo de lectura por índice numérico (datos.Lector.GetInt32(0), GetString(1), etc.). El número entre paréntesis corresponde exactamente al orden en el que se escribieron las columnas en el SELECT de la consulta SQL (0 es la primera columna, 1 es la segunda, etc.). Es una técnica rápida y eficiente.</w:t>
+      </w:r>
+    </w:p>
+    <w:p>
+      <w:pPr>
+        <w:numPr>
+          <w:ilvl w:val="0"/>
+          <w:numId w:val="4"/>
+        </w:numPr>
+      </w:pPr>
+      <w:r>
+        <w:rPr>
+          <w:b/>
+          <w:bCs/>
+        </w:rPr>
+        <w:t>Defensa contra Nulos (IsDBNull):</w:t>
+      </w:r>
+      <w:r>
+        <w:t xml:space="preserve"> Las bases de datos relacionales permiten campos vacíos (NULL). Si C# intenta convertir un NULL de SQL Server a un tipo de dato estricto (como string o decimal), la aplicación colapsa arrojando una excepción. Para evitarlo, cada lectura está protegida por un condicional if (!datos.Lector.IsDBNull(X)), garantizando que solo se asigne el valor si realmente existe información en esa celda.</w:t>
+      </w:r>
+    </w:p>
+    <w:p>
+      <w:pPr>
+        <w:numPr>
+          <w:ilvl w:val="0"/>
+          <w:numId w:val="4"/>
+        </w:numPr>
+      </w:pPr>
+      <w:r>
+        <w:rPr>
+          <w:b/>
+          <w:bCs/>
+        </w:rPr>
+        <w:t>Composición de Objetos:</w:t>
+      </w:r>
+      <w:r>
+        <w:t xml:space="preserve"> Como la clase Articulo contiene propiedades que son otros objetos completos (Marca y Categoria), es obligatorio instanciarlos en memoria (aux.Marca = new Marca();) antes de intentar asignarles su Id o Descripcion traídos de la base de datos. Si no se instancian primero, se produciría un error de "Referencia Nula".</w:t>
+      </w:r>
+    </w:p>
+    <w:p>
+      <w:pPr>
+        <w:numPr>
+          <w:ilvl w:val="0"/>
+          <w:numId w:val="4"/>
+        </w:numPr>
+      </w:pPr>
+      <w:r>
+        <w:rPr>
+          <w:b/>
+          <w:bCs/>
+        </w:rPr>
+        <w:lastRenderedPageBreak/>
+        <w:t>Bloque Try-Catch-Finally:</w:t>
+      </w:r>
+      <w:r>
+        <w:t xml:space="preserve"> Garantiza la estabilidad del sistema. El try intenta ejecutar toda la lectura; si ocurre un error de red o de SQL, el catch lo atrapa y lo lanza hacia la capa visual; y el finally se ejecuta siempre (con o sin error) para obligar a cerrar la conexión y liberar los recursos del servidor mediante datos.CerrarConexion().</w:t>
+      </w:r>
+    </w:p>
+    <w:p/>
     <w:p/>
     <w:p>
       <w:pPr>
@@ -1409,6 +1150,155 @@
       </w:pPr>
     </w:lvl>
   </w:abstractNum>
+  <w:abstractNum w:abstractNumId="3" w15:restartNumberingAfterBreak="0">
+    <w:nsid w:val="77C47A57"/>
+    <w:multiLevelType w:val="multilevel"/>
+    <w:tmpl w:val="6B66B082"/>
+    <w:lvl w:ilvl="0">
+      <w:start w:val="1"/>
+      <w:numFmt w:val="bullet"/>
+      <w:lvlText w:val=""/>
+      <w:lvlJc w:val="left"/>
+      <w:pPr>
+        <w:tabs>
+          <w:tab w:val="num" w:pos="720"/>
+        </w:tabs>
+        <w:ind w:left="720" w:hanging="360"/>
+      </w:pPr>
+      <w:rPr>
+        <w:rFonts w:ascii="Symbol" w:hAnsi="Symbol" w:hint="default"/>
+        <w:sz w:val="20"/>
+      </w:rPr>
+    </w:lvl>
+    <w:lvl w:ilvl="1" w:tentative="1">
+      <w:start w:val="1"/>
+      <w:numFmt w:val="bullet"/>
+      <w:lvlText w:val="o"/>
+      <w:lvlJc w:val="left"/>
+      <w:pPr>
+        <w:tabs>
+          <w:tab w:val="num" w:pos="1440"/>
+        </w:tabs>
+        <w:ind w:left="1440" w:hanging="360"/>
+      </w:pPr>
+      <w:rPr>
+        <w:rFonts w:ascii="Courier New" w:hAnsi="Courier New" w:hint="default"/>
+        <w:sz w:val="20"/>
+      </w:rPr>
+    </w:lvl>
+    <w:lvl w:ilvl="2" w:tentative="1">
+      <w:start w:val="1"/>
+      <w:numFmt w:val="bullet"/>
+      <w:lvlText w:val=""/>
+      <w:lvlJc w:val="left"/>
+      <w:pPr>
+        <w:tabs>
+          <w:tab w:val="num" w:pos="2160"/>
+        </w:tabs>
+        <w:ind w:left="2160" w:hanging="360"/>
+      </w:pPr>
+      <w:rPr>
+        <w:rFonts w:ascii="Wingdings" w:hAnsi="Wingdings" w:hint="default"/>
+        <w:sz w:val="20"/>
+      </w:rPr>
+    </w:lvl>
+    <w:lvl w:ilvl="3" w:tentative="1">
+      <w:start w:val="1"/>
+      <w:numFmt w:val="bullet"/>
+      <w:lvlText w:val=""/>
+      <w:lvlJc w:val="left"/>
+      <w:pPr>
+        <w:tabs>
+          <w:tab w:val="num" w:pos="2880"/>
+        </w:tabs>
+        <w:ind w:left="2880" w:hanging="360"/>
+      </w:pPr>
+      <w:rPr>
+        <w:rFonts w:ascii="Wingdings" w:hAnsi="Wingdings" w:hint="default"/>
+        <w:sz w:val="20"/>
+      </w:rPr>
+    </w:lvl>
+    <w:lvl w:ilvl="4" w:tentative="1">
+      <w:start w:val="1"/>
+      <w:numFmt w:val="bullet"/>
+      <w:lvlText w:val=""/>
+      <w:lvlJc w:val="left"/>
+      <w:pPr>
+        <w:tabs>
+          <w:tab w:val="num" w:pos="3600"/>
+        </w:tabs>
+        <w:ind w:left="3600" w:hanging="360"/>
+      </w:pPr>
+      <w:rPr>
+        <w:rFonts w:ascii="Wingdings" w:hAnsi="Wingdings" w:hint="default"/>
+        <w:sz w:val="20"/>
+      </w:rPr>
+    </w:lvl>
+    <w:lvl w:ilvl="5" w:tentative="1">
+      <w:start w:val="1"/>
+      <w:numFmt w:val="bullet"/>
+      <w:lvlText w:val=""/>
+      <w:lvlJc w:val="left"/>
+      <w:pPr>
+        <w:tabs>
+          <w:tab w:val="num" w:pos="4320"/>
+        </w:tabs>
+        <w:ind w:left="4320" w:hanging="360"/>
+      </w:pPr>
+      <w:rPr>
+        <w:rFonts w:ascii="Wingdings" w:hAnsi="Wingdings" w:hint="default"/>
+        <w:sz w:val="20"/>
+      </w:rPr>
+    </w:lvl>
+    <w:lvl w:ilvl="6" w:tentative="1">
+      <w:start w:val="1"/>
+      <w:numFmt w:val="bullet"/>
+      <w:lvlText w:val=""/>
+      <w:lvlJc w:val="left"/>
+      <w:pPr>
+        <w:tabs>
+          <w:tab w:val="num" w:pos="5040"/>
+        </w:tabs>
+        <w:ind w:left="5040" w:hanging="360"/>
+      </w:pPr>
+      <w:rPr>
+        <w:rFonts w:ascii="Wingdings" w:hAnsi="Wingdings" w:hint="default"/>
+        <w:sz w:val="20"/>
+      </w:rPr>
+    </w:lvl>
+    <w:lvl w:ilvl="7" w:tentative="1">
+      <w:start w:val="1"/>
+      <w:numFmt w:val="bullet"/>
+      <w:lvlText w:val=""/>
+      <w:lvlJc w:val="left"/>
+      <w:pPr>
+        <w:tabs>
+          <w:tab w:val="num" w:pos="5760"/>
+        </w:tabs>
+        <w:ind w:left="5760" w:hanging="360"/>
+      </w:pPr>
+      <w:rPr>
+        <w:rFonts w:ascii="Wingdings" w:hAnsi="Wingdings" w:hint="default"/>
+        <w:sz w:val="20"/>
+      </w:rPr>
+    </w:lvl>
+    <w:lvl w:ilvl="8" w:tentative="1">
+      <w:start w:val="1"/>
+      <w:numFmt w:val="bullet"/>
+      <w:lvlText w:val=""/>
+      <w:lvlJc w:val="left"/>
+      <w:pPr>
+        <w:tabs>
+          <w:tab w:val="num" w:pos="6480"/>
+        </w:tabs>
+        <w:ind w:left="6480" w:hanging="360"/>
+      </w:pPr>
+      <w:rPr>
+        <w:rFonts w:ascii="Wingdings" w:hAnsi="Wingdings" w:hint="default"/>
+        <w:sz w:val="20"/>
+      </w:rPr>
+    </w:lvl>
+  </w:abstractNum>
   <w:num w:numId="1" w16cid:durableId="492258068">
     <w:abstractNumId w:val="2"/>
   </w:num>
@@ -1417,6 +1307,9 @@
   </w:num>
   <w:num w:numId="3" w16cid:durableId="381901438">
     <w:abstractNumId w:val="1"/>
+  </w:num>
+  <w:num w:numId="4" w16cid:durableId="281957344">
+    <w:abstractNumId w:val="3"/>
   </w:num>
 </w:numbering>
 </file>

</xml_diff>

<commit_message>
fix(Presentacion/UI): prevenir caída de la aplicación por errores HTTP 403 al cargar imágenes
- Se implementó un doble bloque try-catch en el método cargarImagen() de FrmArticulos para manejar excepciones en cascada.
- Se reemplazó la URL de la imagen por defecto (fallback) por una fuente más estable (Wikimedia) que permite peticiones web desde aplicaciones de escritorio.
- Se añadió una última línea de defensa que asigna null al PictureBox si fallan tanto la imagen original como el fallback, garantizando que la aplicación nunca se cierre de forma abrupta.
</commit_message>
<xml_diff>
--- a/Unidad 9 - Presentación Final/DOCUMENTACIÓN DEL TRABAJO FINAL.docx
+++ b/Unidad 9 - Presentación Final/DOCUMENTACIÓN DEL TRABAJO FINAL.docx
@@ -717,6 +717,131 @@
         <w:t xml:space="preserve"> Garantiza la estabilidad del sistema. El try intenta ejecutar toda la lectura; si ocurre un error de red o de SQL, el catch lo atrapa y lo lanza hacia la capa visual; y el finally se ejecuta siempre (con o sin error) para obligar a cerrar la conexión y liberar los recursos del servidor mediante datos.CerrarConexion().</w:t>
       </w:r>
     </w:p>
+    <w:p>
+      <w:pPr>
+        <w:rPr>
+          <w:b/>
+          <w:bCs/>
+        </w:rPr>
+      </w:pPr>
+      <w:r>
+        <w:rPr>
+          <w:b/>
+          <w:bCs/>
+        </w:rPr>
+        <w:t xml:space="preserve">Resumen </w:t>
+      </w:r>
+      <w:r>
+        <w:rPr>
+          <w:b/>
+          <w:bCs/>
+        </w:rPr>
+        <w:t>de la capa de presentación</w:t>
+      </w:r>
+    </w:p>
+    <w:p>
+      <w:r>
+        <w:rPr>
+          <w:b/>
+          <w:bCs/>
+        </w:rPr>
+        <w:t>Clase: FrmArticulos.cs (Capa de Presentación)</w:t>
+      </w:r>
+    </w:p>
+    <w:p>
+      <w:r>
+        <w:rPr>
+          <w:b/>
+          <w:bCs/>
+        </w:rPr>
+        <w:t>Objetivo de la clase:</w:t>
+      </w:r>
+      <w:r>
+        <w:t xml:space="preserve"> Es el punto de entrada principal del usuario. Esta ventana se encarga de solicitar la información a la Capa de Negocio, dibujarla en pantalla utilizando controles visuales (DataGridView, PictureBox) y gestionar la interactividad del usuario.</w:t>
+      </w:r>
+    </w:p>
+    <w:p>
+      <w:r>
+        <w:rPr>
+          <w:b/>
+          <w:bCs/>
+        </w:rPr>
+        <w:t>Conceptos y Métodos Clave:</w:t>
+      </w:r>
+    </w:p>
+    <w:p>
+      <w:pPr>
+        <w:numPr>
+          <w:ilvl w:val="0"/>
+          <w:numId w:val="5"/>
+        </w:numPr>
+      </w:pPr>
+      <w:r>
+        <w:rPr>
+          <w:b/>
+          <w:bCs/>
+        </w:rPr>
+        <w:t>Variables Globales de la Ventana (listaArticulos):</w:t>
+      </w:r>
+      <w:r>
+        <w:t xml:space="preserve"> Guardar el resultado de la base de datos en una variable a nivel de clase (private List&lt;Articulo&gt;) nos permite tener una "memoria temporal". Esto será vital más adelante para realizar filtros de búsqueda rápidos en memoria RAM sin necesidad de saturar la base de datos con consultas recurrentes.</w:t>
+      </w:r>
+    </w:p>
+    <w:p>
+      <w:pPr>
+        <w:numPr>
+          <w:ilvl w:val="0"/>
+          <w:numId w:val="5"/>
+        </w:numPr>
+      </w:pPr>
+      <w:r>
+        <w:rPr>
+          <w:b/>
+          <w:bCs/>
+        </w:rPr>
+        <w:t>Evento Load vs Método CargarArticulos():</w:t>
+      </w:r>
+      <w:r>
+        <w:t xml:space="preserve"> Por buenas prácticas, no se escribe toda la lógica de conexión directamente dentro del evento _Load. Se crea un método privado y descriptivo (CargarArticulos) y luego este se invoca desde el evento. Esto permite reutilizar el método más adelante (por ejemplo, después de agregar un artículo nuevo, volvemos a llamar a CargarArticulos() para refrescar la grilla).</w:t>
+      </w:r>
+    </w:p>
+    <w:p>
+      <w:pPr>
+        <w:numPr>
+          <w:ilvl w:val="0"/>
+          <w:numId w:val="5"/>
+        </w:numPr>
+      </w:pPr>
+      <w:r>
+        <w:rPr>
+          <w:b/>
+          <w:bCs/>
+        </w:rPr>
+        <w:t>Data Binding y DataBoundItem:</w:t>
+      </w:r>
+      <w:r>
+        <w:t xml:space="preserve"> Al asignarle la lista al DataSource de la grilla, Windows Forms vincula mágicamente cada objeto de la lista a una fila. El evento SelectionChanged explota esta característica: cuando el usuario selecciona una fila, usamos CurrentRow.DataBoundItem para "extraer" el objeto Articulo completo que estaba detrás de esa fila, obteniendo así acceso instantáneo a su propiedad ImagenUrl.</w:t>
+      </w:r>
+    </w:p>
+    <w:p>
+      <w:pPr>
+        <w:numPr>
+          <w:ilvl w:val="0"/>
+          <w:numId w:val="5"/>
+        </w:numPr>
+      </w:pPr>
+      <w:r>
+        <w:rPr>
+          <w:b/>
+          <w:bCs/>
+        </w:rPr>
+        <w:t>Manejo de Errores Visuales (Imágenes Fallback):</w:t>
+      </w:r>
+      <w:r>
+        <w:t xml:space="preserve"> Cargar imágenes desde internet (PictureBox.Load()) es una operación riesgosa (la URL puede estar rota, el servidor origen caído, etc.). El método cargarImagen() envuelve esta acción en un bloque try-catch. Si algo falla, atrapa el error silenciosamente y carga una imagen local genérica (fallback), evitando que la aplicación del usuario colapse.</w:t>
+      </w:r>
+    </w:p>
+    <w:p/>
     <w:p/>
     <w:p/>
     <w:p>
@@ -740,6 +865,155 @@
 <file path=word/numbering.xml><?xml version="1.0" encoding="utf-8"?>
 <w:numbering xmlns:wpc="http://schemas.microsoft.com/office/word/2010/wordprocessingCanvas" xmlns:cx="http://schemas.microsoft.com/office/drawing/2014/chartex" xmlns:cx1="http://schemas.microsoft.com/office/drawing/2015/9/8/chartex" xmlns:cx2="http://schemas.microsoft.com/office/drawing/2015/10/21/chartex" xmlns:cx3="http://schemas.microsoft.com/office/drawing/2016/5/9/chartex" xmlns:cx4="http://schemas.microsoft.com/office/drawing/2016/5/10/chartex" xmlns:cx5="http://schemas.microsoft.com/office/drawing/2016/5/11/chartex" xmlns:cx6="http://schemas.microsoft.com/office/drawing/2016/5/12/chartex" xmlns:cx7="http://schemas.microsoft.com/office/drawing/2016/5/13/chartex" xmlns:cx8="http://schemas.microsoft.com/office/drawing/2016/5/14/chartex" xmlns:mc="http://schemas.openxmlformats.org/markup-compatibility/2006" xmlns:aink="http://schemas.microsoft.com/office/drawing/2016/ink" xmlns:am3d="http://schemas.microsoft.com/office/drawing/2017/model3d" xmlns:o="urn:schemas-microsoft-com:office:office" xmlns:oel="http://schemas.microsoft.com/office/2019/extlst" xmlns:r="http://schemas.openxmlformats.org/officeDocument/2006/relationships" xmlns:m="http://schemas.openxmlformats.org/officeDocument/2006/math" xmlns:v="urn:schemas-microsoft-com:vml" xmlns:wp14="http://schemas.microsoft.com/office/word/2010/wordprocessingDrawing" xmlns:wp="http://schemas.openxmlformats.org/drawingml/2006/wordprocessingDrawing" xmlns:w10="urn:schemas-microsoft-com:office:word" xmlns:w="http://schemas.openxmlformats.org/wordprocessingml/2006/main" xmlns:w14="http://schemas.microsoft.com/office/word/2010/wordml" xmlns:w15="http://schemas.microsoft.com/office/word/2012/wordml" xmlns:w16cex="http://schemas.microsoft.com/office/word/2018/wordml/cex" xmlns:w16cid="http://schemas.microsoft.com/office/word/2016/wordml/cid" xmlns:w16="http://schemas.microsoft.com/office/word/2018/wordml" xmlns:w16sdtdh="http://schemas.microsoft.com/office/word/2020/wordml/sdtdatahash" xmlns:w16se="http://schemas.microsoft.com/office/word/2015/wordml/symex" xmlns:wpg="http://schemas.microsoft.com/office/word/2010/wordprocessingGroup" xmlns:wpi="http://schemas.microsoft.com/office/word/2010/wordprocessingInk" xmlns:wne="http://schemas.microsoft.com/office/word/2006/wordml" xmlns:wps="http://schemas.microsoft.com/office/word/2010/wordprocessingShape" mc:Ignorable="w14 w15 w16se w16cid w16 w16cex w16sdtdh wp14">
   <w:abstractNum w:abstractNumId="0" w15:restartNumberingAfterBreak="0">
+    <w:nsid w:val="08BC3B27"/>
+    <w:multiLevelType w:val="multilevel"/>
+    <w:tmpl w:val="F1607B0C"/>
+    <w:lvl w:ilvl="0">
+      <w:start w:val="1"/>
+      <w:numFmt w:val="bullet"/>
+      <w:lvlText w:val=""/>
+      <w:lvlJc w:val="left"/>
+      <w:pPr>
+        <w:tabs>
+          <w:tab w:val="num" w:pos="720"/>
+        </w:tabs>
+        <w:ind w:left="720" w:hanging="360"/>
+      </w:pPr>
+      <w:rPr>
+        <w:rFonts w:ascii="Symbol" w:hAnsi="Symbol" w:hint="default"/>
+        <w:sz w:val="20"/>
+      </w:rPr>
+    </w:lvl>
+    <w:lvl w:ilvl="1" w:tentative="1">
+      <w:start w:val="1"/>
+      <w:numFmt w:val="bullet"/>
+      <w:lvlText w:val="o"/>
+      <w:lvlJc w:val="left"/>
+      <w:pPr>
+        <w:tabs>
+          <w:tab w:val="num" w:pos="1440"/>
+        </w:tabs>
+        <w:ind w:left="1440" w:hanging="360"/>
+      </w:pPr>
+      <w:rPr>
+        <w:rFonts w:ascii="Courier New" w:hAnsi="Courier New" w:hint="default"/>
+        <w:sz w:val="20"/>
+      </w:rPr>
+    </w:lvl>
+    <w:lvl w:ilvl="2" w:tentative="1">
+      <w:start w:val="1"/>
+      <w:numFmt w:val="bullet"/>
+      <w:lvlText w:val=""/>
+      <w:lvlJc w:val="left"/>
+      <w:pPr>
+        <w:tabs>
+          <w:tab w:val="num" w:pos="2160"/>
+        </w:tabs>
+        <w:ind w:left="2160" w:hanging="360"/>
+      </w:pPr>
+      <w:rPr>
+        <w:rFonts w:ascii="Wingdings" w:hAnsi="Wingdings" w:hint="default"/>
+        <w:sz w:val="20"/>
+      </w:rPr>
+    </w:lvl>
+    <w:lvl w:ilvl="3" w:tentative="1">
+      <w:start w:val="1"/>
+      <w:numFmt w:val="bullet"/>
+      <w:lvlText w:val=""/>
+      <w:lvlJc w:val="left"/>
+      <w:pPr>
+        <w:tabs>
+          <w:tab w:val="num" w:pos="2880"/>
+        </w:tabs>
+        <w:ind w:left="2880" w:hanging="360"/>
+      </w:pPr>
+      <w:rPr>
+        <w:rFonts w:ascii="Wingdings" w:hAnsi="Wingdings" w:hint="default"/>
+        <w:sz w:val="20"/>
+      </w:rPr>
+    </w:lvl>
+    <w:lvl w:ilvl="4" w:tentative="1">
+      <w:start w:val="1"/>
+      <w:numFmt w:val="bullet"/>
+      <w:lvlText w:val=""/>
+      <w:lvlJc w:val="left"/>
+      <w:pPr>
+        <w:tabs>
+          <w:tab w:val="num" w:pos="3600"/>
+        </w:tabs>
+        <w:ind w:left="3600" w:hanging="360"/>
+      </w:pPr>
+      <w:rPr>
+        <w:rFonts w:ascii="Wingdings" w:hAnsi="Wingdings" w:hint="default"/>
+        <w:sz w:val="20"/>
+      </w:rPr>
+    </w:lvl>
+    <w:lvl w:ilvl="5" w:tentative="1">
+      <w:start w:val="1"/>
+      <w:numFmt w:val="bullet"/>
+      <w:lvlText w:val=""/>
+      <w:lvlJc w:val="left"/>
+      <w:pPr>
+        <w:tabs>
+          <w:tab w:val="num" w:pos="4320"/>
+        </w:tabs>
+        <w:ind w:left="4320" w:hanging="360"/>
+      </w:pPr>
+      <w:rPr>
+        <w:rFonts w:ascii="Wingdings" w:hAnsi="Wingdings" w:hint="default"/>
+        <w:sz w:val="20"/>
+      </w:rPr>
+    </w:lvl>
+    <w:lvl w:ilvl="6" w:tentative="1">
+      <w:start w:val="1"/>
+      <w:numFmt w:val="bullet"/>
+      <w:lvlText w:val=""/>
+      <w:lvlJc w:val="left"/>
+      <w:pPr>
+        <w:tabs>
+          <w:tab w:val="num" w:pos="5040"/>
+        </w:tabs>
+        <w:ind w:left="5040" w:hanging="360"/>
+      </w:pPr>
+      <w:rPr>
+        <w:rFonts w:ascii="Wingdings" w:hAnsi="Wingdings" w:hint="default"/>
+        <w:sz w:val="20"/>
+      </w:rPr>
+    </w:lvl>
+    <w:lvl w:ilvl="7" w:tentative="1">
+      <w:start w:val="1"/>
+      <w:numFmt w:val="bullet"/>
+      <w:lvlText w:val=""/>
+      <w:lvlJc w:val="left"/>
+      <w:pPr>
+        <w:tabs>
+          <w:tab w:val="num" w:pos="5760"/>
+        </w:tabs>
+        <w:ind w:left="5760" w:hanging="360"/>
+      </w:pPr>
+      <w:rPr>
+        <w:rFonts w:ascii="Wingdings" w:hAnsi="Wingdings" w:hint="default"/>
+        <w:sz w:val="20"/>
+      </w:rPr>
+    </w:lvl>
+    <w:lvl w:ilvl="8" w:tentative="1">
+      <w:start w:val="1"/>
+      <w:numFmt w:val="bullet"/>
+      <w:lvlText w:val=""/>
+      <w:lvlJc w:val="left"/>
+      <w:pPr>
+        <w:tabs>
+          <w:tab w:val="num" w:pos="6480"/>
+        </w:tabs>
+        <w:ind w:left="6480" w:hanging="360"/>
+      </w:pPr>
+      <w:rPr>
+        <w:rFonts w:ascii="Wingdings" w:hAnsi="Wingdings" w:hint="default"/>
+        <w:sz w:val="20"/>
+      </w:rPr>
+    </w:lvl>
+  </w:abstractNum>
+  <w:abstractNum w:abstractNumId="1" w15:restartNumberingAfterBreak="0">
     <w:nsid w:val="26025731"/>
     <w:multiLevelType w:val="multilevel"/>
     <w:tmpl w:val="5BEE3300"/>
@@ -888,7 +1162,7 @@
       </w:rPr>
     </w:lvl>
   </w:abstractNum>
-  <w:abstractNum w:abstractNumId="1" w15:restartNumberingAfterBreak="0">
+  <w:abstractNum w:abstractNumId="2" w15:restartNumberingAfterBreak="0">
     <w:nsid w:val="27867DE4"/>
     <w:multiLevelType w:val="multilevel"/>
     <w:tmpl w:val="E1980438"/>
@@ -1037,7 +1311,7 @@
       </w:rPr>
     </w:lvl>
   </w:abstractNum>
-  <w:abstractNum w:abstractNumId="2" w15:restartNumberingAfterBreak="0">
+  <w:abstractNum w:abstractNumId="3" w15:restartNumberingAfterBreak="0">
     <w:nsid w:val="769C03E9"/>
     <w:multiLevelType w:val="multilevel"/>
     <w:tmpl w:val="593A7774"/>
@@ -1150,7 +1424,7 @@
       </w:pPr>
     </w:lvl>
   </w:abstractNum>
-  <w:abstractNum w:abstractNumId="3" w15:restartNumberingAfterBreak="0">
+  <w:abstractNum w:abstractNumId="4" w15:restartNumberingAfterBreak="0">
     <w:nsid w:val="77C47A57"/>
     <w:multiLevelType w:val="multilevel"/>
     <w:tmpl w:val="6B66B082"/>
@@ -1300,16 +1574,19 @@
     </w:lvl>
   </w:abstractNum>
   <w:num w:numId="1" w16cid:durableId="492258068">
+    <w:abstractNumId w:val="3"/>
+  </w:num>
+  <w:num w:numId="2" w16cid:durableId="2029211034">
+    <w:abstractNumId w:val="1"/>
+  </w:num>
+  <w:num w:numId="3" w16cid:durableId="381901438">
     <w:abstractNumId w:val="2"/>
   </w:num>
-  <w:num w:numId="2" w16cid:durableId="2029211034">
+  <w:num w:numId="4" w16cid:durableId="281957344">
+    <w:abstractNumId w:val="4"/>
+  </w:num>
+  <w:num w:numId="5" w16cid:durableId="1835872935">
     <w:abstractNumId w:val="0"/>
-  </w:num>
-  <w:num w:numId="3" w16cid:durableId="381901438">
-    <w:abstractNumId w:val="1"/>
-  </w:num>
-  <w:num w:numId="4" w16cid:durableId="281957344">
-    <w:abstractNumId w:val="3"/>
   </w:num>
 </w:numbering>
 </file>

</xml_diff>

<commit_message>
feat(UI): implementar Filtro Avanzado con validación de interfaz (UI/UX)
- Se desarrolló el método ValidarFiltro() en FrmArticulos para garantizar la integridad de los datos antes de consultar a SQL Server, evitando excepciones por formatos incorrectos (ej. letras en campos numéricos).
- Se implementaron escudos lógicos específicos para la columna Precio (string.IsNullOrEmpty, decimal.TryParse y validación de números negativos).
- Se programó el evento btnBuscar_Click delegando la construcción de la consulta dinámica a ArticuloNegocio.Filtrar() y refrescando el DataGridView con los resultados.
- Se refactorizó la configuración visual de la grilla extrayéndola al método formatearGrilla() para mantener los estilos (N2, WrapMode) tras cada nueva asignación de DataSource.
</commit_message>
<xml_diff>
--- a/Unidad 9 - Presentación Final/DOCUMENTACIÓN DEL TRABAJO FINAL.docx
+++ b/Unidad 9 - Presentación Final/DOCUMENTACIÓN DEL TRABAJO FINAL.docx
@@ -40,7 +40,15 @@
         </w:numPr>
       </w:pPr>
       <w:r>
-        <w:t>Dominio (La Base): Son solo los "moldes" de los objetos. No conoce a nadie. No sabe que existe una base de datos ni una interfaz visual. Por lo tanto, en el proyecto Dominio nunca va un using Negocio.</w:t>
+        <w:t xml:space="preserve">Dominio (La Base): Son solo los "moldes" de los objetos. No conoce a nadie. No sabe que existe una base de datos ni una interfaz visual. Por lo tanto, en el proyecto Dominio nunca va un </w:t>
+      </w:r>
+      <w:proofErr w:type="spellStart"/>
+      <w:r>
+        <w:t>using</w:t>
+      </w:r>
+      <w:proofErr w:type="spellEnd"/>
+      <w:r>
+        <w:t xml:space="preserve"> Negocio.</w:t>
       </w:r>
     </w:p>
     <w:p>
@@ -51,7 +59,15 @@
         </w:numPr>
       </w:pPr>
       <w:r>
-        <w:t>Negocio (El Cerebro): Es quien hace las operaciones y se conecta a la base de datos. Necesita conocer los moldes, por lo tanto, aquí sí va un using Dominio.</w:t>
+        <w:t xml:space="preserve">Negocio (El Cerebro): Es quien hace las operaciones y se conecta a la base de datos. Necesita conocer los moldes, por lo tanto, aquí sí va un </w:t>
+      </w:r>
+      <w:proofErr w:type="spellStart"/>
+      <w:r>
+        <w:t>using</w:t>
+      </w:r>
+      <w:proofErr w:type="spellEnd"/>
+      <w:r>
+        <w:t xml:space="preserve"> Dominio.</w:t>
       </w:r>
     </w:p>
     <w:p>
@@ -62,12 +78,36 @@
         </w:numPr>
       </w:pPr>
       <w:r>
-        <w:t>Presentación/UI (La Cara): Son tus formularios. Necesitan los moldes para mostrar datos y al cerebro para pedírselos. Aquí van using Dominio y using Negocio.</w:t>
-      </w:r>
-    </w:p>
-    <w:p>
-      <w:r>
-        <w:t>Si le pones using Negocio a la capa Dominio, Visual Studio te va a arrojar un error de "Dependencia Circular" (como el perro que se muerde la cola) y no te dejará compilar.</w:t>
+        <w:t xml:space="preserve">Presentación/UI (La Cara): Son tus formularios. Necesitan los moldes para mostrar datos y al cerebro para pedírselos. Aquí van </w:t>
+      </w:r>
+      <w:proofErr w:type="spellStart"/>
+      <w:r>
+        <w:t>using</w:t>
+      </w:r>
+      <w:proofErr w:type="spellEnd"/>
+      <w:r>
+        <w:t xml:space="preserve"> Dominio y </w:t>
+      </w:r>
+      <w:proofErr w:type="spellStart"/>
+      <w:r>
+        <w:t>using</w:t>
+      </w:r>
+      <w:proofErr w:type="spellEnd"/>
+      <w:r>
+        <w:t xml:space="preserve"> Negocio.</w:t>
+      </w:r>
+    </w:p>
+    <w:p>
+      <w:r>
+        <w:t xml:space="preserve">Si le pones </w:t>
+      </w:r>
+      <w:proofErr w:type="spellStart"/>
+      <w:r>
+        <w:t>using</w:t>
+      </w:r>
+      <w:proofErr w:type="spellEnd"/>
+      <w:r>
+        <w:t xml:space="preserve"> Negocio a la capa Dominio, Visual Studio te va a arrojar un error de "Dependencia Circular" (como el perro que se muerde la cola) y no te dejará compilar.</w:t>
       </w:r>
     </w:p>
     <w:p>
@@ -166,40 +206,104 @@
         <w:rPr>
           <w:lang w:val="en-US"/>
         </w:rPr>
-        <w:t xml:space="preserve">    public int Id { get; set; }</w:t>
-      </w:r>
-    </w:p>
-    <w:p>
-      <w:pPr>
-        <w:rPr>
-          <w:lang w:val="en-US"/>
-        </w:rPr>
-      </w:pPr>
-      <w:r>
-        <w:rPr>
-          <w:lang w:val="en-US"/>
-        </w:rPr>
-        <w:t xml:space="preserve">    public string Descripcion { get; set; }</w:t>
-      </w:r>
-    </w:p>
-    <w:p>
-      <w:pPr>
-        <w:rPr>
-          <w:lang w:val="en-US"/>
-        </w:rPr>
-      </w:pPr>
-    </w:p>
-    <w:p>
-      <w:pPr>
-        <w:rPr>
-          <w:lang w:val="en-US"/>
-        </w:rPr>
-      </w:pPr>
-      <w:r>
-        <w:rPr>
-          <w:lang w:val="en-US"/>
-        </w:rPr>
-        <w:t xml:space="preserve">    public override string ToString()</w:t>
+        <w:t xml:space="preserve">    public int Id </w:t>
+      </w:r>
+      <w:proofErr w:type="gramStart"/>
+      <w:r>
+        <w:rPr>
+          <w:lang w:val="en-US"/>
+        </w:rPr>
+        <w:t>{ get</w:t>
+      </w:r>
+      <w:proofErr w:type="gramEnd"/>
+      <w:r>
+        <w:rPr>
+          <w:lang w:val="en-US"/>
+        </w:rPr>
+        <w:t>; set; }</w:t>
+      </w:r>
+    </w:p>
+    <w:p>
+      <w:pPr>
+        <w:rPr>
+          <w:lang w:val="en-US"/>
+        </w:rPr>
+      </w:pPr>
+      <w:r>
+        <w:rPr>
+          <w:lang w:val="en-US"/>
+        </w:rPr>
+        <w:t xml:space="preserve">    public string </w:t>
+      </w:r>
+      <w:proofErr w:type="spellStart"/>
+      <w:r>
+        <w:rPr>
+          <w:lang w:val="en-US"/>
+        </w:rPr>
+        <w:t>Descripcion</w:t>
+      </w:r>
+      <w:proofErr w:type="spellEnd"/>
+      <w:r>
+        <w:rPr>
+          <w:lang w:val="en-US"/>
+        </w:rPr>
+        <w:t xml:space="preserve"> </w:t>
+      </w:r>
+      <w:proofErr w:type="gramStart"/>
+      <w:r>
+        <w:rPr>
+          <w:lang w:val="en-US"/>
+        </w:rPr>
+        <w:t>{ get</w:t>
+      </w:r>
+      <w:proofErr w:type="gramEnd"/>
+      <w:r>
+        <w:rPr>
+          <w:lang w:val="en-US"/>
+        </w:rPr>
+        <w:t>; set; }</w:t>
+      </w:r>
+    </w:p>
+    <w:p>
+      <w:pPr>
+        <w:rPr>
+          <w:lang w:val="en-US"/>
+        </w:rPr>
+      </w:pPr>
+    </w:p>
+    <w:p>
+      <w:pPr>
+        <w:rPr>
+          <w:lang w:val="en-US"/>
+        </w:rPr>
+      </w:pPr>
+      <w:r>
+        <w:rPr>
+          <w:lang w:val="en-US"/>
+        </w:rPr>
+        <w:t xml:space="preserve">    public override string </w:t>
+      </w:r>
+      <w:proofErr w:type="spellStart"/>
+      <w:proofErr w:type="gramStart"/>
+      <w:r>
+        <w:rPr>
+          <w:lang w:val="en-US"/>
+        </w:rPr>
+        <w:t>ToString</w:t>
+      </w:r>
+      <w:proofErr w:type="spellEnd"/>
+      <w:r>
+        <w:rPr>
+          <w:lang w:val="en-US"/>
+        </w:rPr>
+        <w:t>(</w:t>
+      </w:r>
+      <w:proofErr w:type="gramEnd"/>
+      <w:r>
+        <w:rPr>
+          <w:lang w:val="en-US"/>
+        </w:rPr>
+        <w:t>)</w:t>
       </w:r>
     </w:p>
     <w:p>
@@ -225,7 +329,21 @@
         <w:rPr>
           <w:lang w:val="en-US"/>
         </w:rPr>
-        <w:t xml:space="preserve">        return Descripcion;</w:t>
+        <w:t xml:space="preserve">        return </w:t>
+      </w:r>
+      <w:proofErr w:type="spellStart"/>
+      <w:r>
+        <w:rPr>
+          <w:lang w:val="en-US"/>
+        </w:rPr>
+        <w:t>Descripcion</w:t>
+      </w:r>
+      <w:proofErr w:type="spellEnd"/>
+      <w:r>
+        <w:rPr>
+          <w:lang w:val="en-US"/>
+        </w:rPr>
+        <w:t>;</w:t>
       </w:r>
     </w:p>
     <w:p>
@@ -241,7 +359,6 @@
     </w:p>
     <w:p>
       <w:r>
-        <w:lastRenderedPageBreak/>
         <w:t>}</w:t>
       </w:r>
     </w:p>
@@ -257,7 +374,23 @@
           <w:b/>
           <w:bCs/>
         </w:rPr>
-        <w:t>Las Propiedades (Id y Descripcion):</w:t>
+        <w:t xml:space="preserve">Las Propiedades (Id y </w:t>
+      </w:r>
+      <w:proofErr w:type="spellStart"/>
+      <w:r>
+        <w:rPr>
+          <w:b/>
+          <w:bCs/>
+        </w:rPr>
+        <w:t>Descripcion</w:t>
+      </w:r>
+      <w:proofErr w:type="spellEnd"/>
+      <w:r>
+        <w:rPr>
+          <w:b/>
+          <w:bCs/>
+        </w:rPr>
+        <w:t>):</w:t>
       </w:r>
       <w:r>
         <w:t xml:space="preserve"> Son los nombres exactos de las columnas en SQL.</w:t>
@@ -275,10 +408,63 @@
           <w:b/>
           <w:bCs/>
         </w:rPr>
-        <w:t>El método ToString():</w:t>
-      </w:r>
-      <w:r>
-        <w:t xml:space="preserve"> ¡Esto es un truco visual vital! Cuando metas una lista de marcas en un ComboBox desplegable, el control visual de Windows Forms no sabe qué texto mostrar (¿muestra el ID? ¿muestra la descripción?). Si no pones este método, el ComboBox mostrará el texto genérico "Dominio.Marca". Al "sobrescribir" (override) este método, le decimos a C#: </w:t>
+        <w:t xml:space="preserve">El método </w:t>
+      </w:r>
+      <w:proofErr w:type="spellStart"/>
+      <w:proofErr w:type="gramStart"/>
+      <w:r>
+        <w:rPr>
+          <w:b/>
+          <w:bCs/>
+        </w:rPr>
+        <w:t>ToString</w:t>
+      </w:r>
+      <w:proofErr w:type="spellEnd"/>
+      <w:r>
+        <w:rPr>
+          <w:b/>
+          <w:bCs/>
+        </w:rPr>
+        <w:t>(</w:t>
+      </w:r>
+      <w:proofErr w:type="gramEnd"/>
+      <w:r>
+        <w:rPr>
+          <w:b/>
+          <w:bCs/>
+        </w:rPr>
+        <w:t>):</w:t>
+      </w:r>
+      <w:r>
+        <w:t xml:space="preserve"> ¡Esto es un truco visual vital! Cuando metas una lista de marcas en un ComboBox desplegable, el control visual de Windows </w:t>
+      </w:r>
+      <w:proofErr w:type="spellStart"/>
+      <w:r>
+        <w:t>Forms</w:t>
+      </w:r>
+      <w:proofErr w:type="spellEnd"/>
+      <w:r>
+        <w:t xml:space="preserve"> no sabe qué texto mostrar (¿muestra el ID? ¿muestra la descripción?). Si no pones este método, el ComboBox mostrará </w:t>
+      </w:r>
+      <w:r>
+        <w:lastRenderedPageBreak/>
+        <w:t>el texto genérico "</w:t>
+      </w:r>
+      <w:proofErr w:type="spellStart"/>
+      <w:r>
+        <w:t>Dominio.Marca</w:t>
+      </w:r>
+      <w:proofErr w:type="spellEnd"/>
+      <w:r>
+        <w:t>". Al "sobrescribir" (</w:t>
+      </w:r>
+      <w:proofErr w:type="spellStart"/>
+      <w:r>
+        <w:t>override</w:t>
+      </w:r>
+      <w:proofErr w:type="spellEnd"/>
+      <w:r>
+        <w:t xml:space="preserve">) este método, le decimos a C#: </w:t>
       </w:r>
       <w:r>
         <w:rPr>
@@ -334,8 +520,16 @@
         <w:rPr>
           <w:lang w:val="en-US"/>
         </w:rPr>
-        <w:t>public class Articulo</w:t>
-      </w:r>
+        <w:t xml:space="preserve">public class </w:t>
+      </w:r>
+      <w:proofErr w:type="spellStart"/>
+      <w:r>
+        <w:rPr>
+          <w:lang w:val="en-US"/>
+        </w:rPr>
+        <w:t>Articulo</w:t>
+      </w:r>
+      <w:proofErr w:type="spellEnd"/>
     </w:p>
     <w:p>
       <w:pPr>
@@ -360,46 +554,144 @@
         <w:rPr>
           <w:lang w:val="en-US"/>
         </w:rPr>
-        <w:t xml:space="preserve">    public int Id { get; set; }</w:t>
-      </w:r>
-    </w:p>
-    <w:p>
-      <w:pPr>
-        <w:rPr>
-          <w:lang w:val="en-US"/>
-        </w:rPr>
-      </w:pPr>
-      <w:r>
-        <w:rPr>
-          <w:lang w:val="en-US"/>
-        </w:rPr>
-        <w:t xml:space="preserve">    public string Codigo { get; set; }</w:t>
-      </w:r>
-    </w:p>
-    <w:p>
-      <w:pPr>
-        <w:rPr>
-          <w:lang w:val="en-US"/>
-        </w:rPr>
-      </w:pPr>
-      <w:r>
-        <w:rPr>
-          <w:lang w:val="en-US"/>
-        </w:rPr>
-        <w:t xml:space="preserve">    public string Nombre { get; set; }</w:t>
-      </w:r>
-    </w:p>
-    <w:p>
-      <w:pPr>
-        <w:rPr>
-          <w:lang w:val="en-US"/>
-        </w:rPr>
-      </w:pPr>
-      <w:r>
-        <w:rPr>
-          <w:lang w:val="en-US"/>
-        </w:rPr>
-        <w:t xml:space="preserve">    public string Descripcion { get; set; }</w:t>
+        <w:t xml:space="preserve">    public int Id </w:t>
+      </w:r>
+      <w:proofErr w:type="gramStart"/>
+      <w:r>
+        <w:rPr>
+          <w:lang w:val="en-US"/>
+        </w:rPr>
+        <w:t>{ get</w:t>
+      </w:r>
+      <w:proofErr w:type="gramEnd"/>
+      <w:r>
+        <w:rPr>
+          <w:lang w:val="en-US"/>
+        </w:rPr>
+        <w:t>; set; }</w:t>
+      </w:r>
+    </w:p>
+    <w:p>
+      <w:pPr>
+        <w:rPr>
+          <w:lang w:val="en-US"/>
+        </w:rPr>
+      </w:pPr>
+      <w:r>
+        <w:rPr>
+          <w:lang w:val="en-US"/>
+        </w:rPr>
+        <w:t xml:space="preserve">    public string </w:t>
+      </w:r>
+      <w:proofErr w:type="spellStart"/>
+      <w:r>
+        <w:rPr>
+          <w:lang w:val="en-US"/>
+        </w:rPr>
+        <w:t>Codigo</w:t>
+      </w:r>
+      <w:proofErr w:type="spellEnd"/>
+      <w:r>
+        <w:rPr>
+          <w:lang w:val="en-US"/>
+        </w:rPr>
+        <w:t xml:space="preserve"> </w:t>
+      </w:r>
+      <w:proofErr w:type="gramStart"/>
+      <w:r>
+        <w:rPr>
+          <w:lang w:val="en-US"/>
+        </w:rPr>
+        <w:t>{ get</w:t>
+      </w:r>
+      <w:proofErr w:type="gramEnd"/>
+      <w:r>
+        <w:rPr>
+          <w:lang w:val="en-US"/>
+        </w:rPr>
+        <w:t>; set; }</w:t>
+      </w:r>
+    </w:p>
+    <w:p>
+      <w:pPr>
+        <w:rPr>
+          <w:lang w:val="en-US"/>
+        </w:rPr>
+      </w:pPr>
+      <w:r>
+        <w:rPr>
+          <w:lang w:val="en-US"/>
+        </w:rPr>
+        <w:t xml:space="preserve">    public string </w:t>
+      </w:r>
+      <w:proofErr w:type="spellStart"/>
+      <w:r>
+        <w:rPr>
+          <w:lang w:val="en-US"/>
+        </w:rPr>
+        <w:t>Nombre</w:t>
+      </w:r>
+      <w:proofErr w:type="spellEnd"/>
+      <w:r>
+        <w:rPr>
+          <w:lang w:val="en-US"/>
+        </w:rPr>
+        <w:t xml:space="preserve"> </w:t>
+      </w:r>
+      <w:proofErr w:type="gramStart"/>
+      <w:r>
+        <w:rPr>
+          <w:lang w:val="en-US"/>
+        </w:rPr>
+        <w:t>{ get</w:t>
+      </w:r>
+      <w:proofErr w:type="gramEnd"/>
+      <w:r>
+        <w:rPr>
+          <w:lang w:val="en-US"/>
+        </w:rPr>
+        <w:t>; set; }</w:t>
+      </w:r>
+    </w:p>
+    <w:p>
+      <w:pPr>
+        <w:rPr>
+          <w:lang w:val="en-US"/>
+        </w:rPr>
+      </w:pPr>
+      <w:r>
+        <w:rPr>
+          <w:lang w:val="en-US"/>
+        </w:rPr>
+        <w:t xml:space="preserve">    public string </w:t>
+      </w:r>
+      <w:proofErr w:type="spellStart"/>
+      <w:r>
+        <w:rPr>
+          <w:lang w:val="en-US"/>
+        </w:rPr>
+        <w:t>Descripcion</w:t>
+      </w:r>
+      <w:proofErr w:type="spellEnd"/>
+      <w:r>
+        <w:rPr>
+          <w:lang w:val="en-US"/>
+        </w:rPr>
+        <w:t xml:space="preserve"> </w:t>
+      </w:r>
+      <w:proofErr w:type="gramStart"/>
+      <w:r>
+        <w:rPr>
+          <w:lang w:val="en-US"/>
+        </w:rPr>
+        <w:t>{ get</w:t>
+      </w:r>
+      <w:proofErr w:type="gramEnd"/>
+      <w:r>
+        <w:rPr>
+          <w:lang w:val="en-US"/>
+        </w:rPr>
+        <w:t>; set; }</w:t>
       </w:r>
     </w:p>
     <w:p>
@@ -428,62 +720,189 @@
     </w:p>
     <w:p>
       <w:r>
-        <w:t xml:space="preserve">    public Marca Marca { get; set; }</w:t>
-      </w:r>
-    </w:p>
-    <w:p>
-      <w:pPr>
-        <w:rPr>
-          <w:lang w:val="en-US"/>
-        </w:rPr>
-      </w:pPr>
-      <w:r>
         <w:t xml:space="preserve">    </w:t>
       </w:r>
-      <w:r>
-        <w:rPr>
-          <w:lang w:val="en-US"/>
-        </w:rPr>
-        <w:t>public Categoria Categoria { get; set; }</w:t>
-      </w:r>
-    </w:p>
-    <w:p>
-      <w:pPr>
-        <w:rPr>
-          <w:lang w:val="en-US"/>
-        </w:rPr>
-      </w:pPr>
-      <w:r>
-        <w:rPr>
-          <w:lang w:val="en-US"/>
-        </w:rPr>
+      <w:proofErr w:type="spellStart"/>
+      <w:r>
+        <w:t>public</w:t>
+      </w:r>
+      <w:proofErr w:type="spellEnd"/>
+      <w:r>
+        <w:t xml:space="preserve"> Marca </w:t>
+      </w:r>
+      <w:proofErr w:type="spellStart"/>
+      <w:r>
+        <w:t>Marca</w:t>
+      </w:r>
+      <w:proofErr w:type="spellEnd"/>
+      <w:r>
+        <w:t xml:space="preserve"> </w:t>
+      </w:r>
+      <w:proofErr w:type="gramStart"/>
+      <w:r>
+        <w:t xml:space="preserve">{ </w:t>
+      </w:r>
+      <w:proofErr w:type="spellStart"/>
+      <w:r>
+        <w:t>get</w:t>
+      </w:r>
+      <w:proofErr w:type="spellEnd"/>
+      <w:proofErr w:type="gramEnd"/>
+      <w:r>
+        <w:t>; set; }</w:t>
+      </w:r>
+    </w:p>
+    <w:p>
+      <w:pPr>
+        <w:rPr>
+          <w:lang w:val="en-US"/>
+        </w:rPr>
+      </w:pPr>
+      <w:r>
         <w:t xml:space="preserve">    </w:t>
       </w:r>
-    </w:p>
-    <w:p>
-      <w:pPr>
-        <w:rPr>
-          <w:lang w:val="en-US"/>
-        </w:rPr>
-      </w:pPr>
-      <w:r>
-        <w:rPr>
-          <w:lang w:val="en-US"/>
-        </w:rPr>
-        <w:t xml:space="preserve">    public string ImagenUrl { get; set; }</w:t>
-      </w:r>
-    </w:p>
-    <w:p>
-      <w:pPr>
-        <w:rPr>
-          <w:lang w:val="en-US"/>
-        </w:rPr>
-      </w:pPr>
-      <w:r>
-        <w:rPr>
-          <w:lang w:val="en-US"/>
-        </w:rPr>
-        <w:t xml:space="preserve">    public decimal Precio { get; set; }</w:t>
+      <w:r>
+        <w:rPr>
+          <w:lang w:val="en-US"/>
+        </w:rPr>
+        <w:t xml:space="preserve">public </w:t>
+      </w:r>
+      <w:proofErr w:type="spellStart"/>
+      <w:r>
+        <w:rPr>
+          <w:lang w:val="en-US"/>
+        </w:rPr>
+        <w:t>Categoria</w:t>
+      </w:r>
+      <w:proofErr w:type="spellEnd"/>
+      <w:r>
+        <w:rPr>
+          <w:lang w:val="en-US"/>
+        </w:rPr>
+        <w:t xml:space="preserve"> </w:t>
+      </w:r>
+      <w:proofErr w:type="spellStart"/>
+      <w:r>
+        <w:rPr>
+          <w:lang w:val="en-US"/>
+        </w:rPr>
+        <w:t>Categoria</w:t>
+      </w:r>
+      <w:proofErr w:type="spellEnd"/>
+      <w:r>
+        <w:rPr>
+          <w:lang w:val="en-US"/>
+        </w:rPr>
+        <w:t xml:space="preserve"> </w:t>
+      </w:r>
+      <w:proofErr w:type="gramStart"/>
+      <w:r>
+        <w:rPr>
+          <w:lang w:val="en-US"/>
+        </w:rPr>
+        <w:t>{ get</w:t>
+      </w:r>
+      <w:proofErr w:type="gramEnd"/>
+      <w:r>
+        <w:rPr>
+          <w:lang w:val="en-US"/>
+        </w:rPr>
+        <w:t>; set; }</w:t>
+      </w:r>
+    </w:p>
+    <w:p>
+      <w:pPr>
+        <w:rPr>
+          <w:lang w:val="en-US"/>
+        </w:rPr>
+      </w:pPr>
+      <w:r>
+        <w:rPr>
+          <w:lang w:val="en-US"/>
+        </w:rPr>
+        <w:t xml:space="preserve">    </w:t>
+      </w:r>
+    </w:p>
+    <w:p>
+      <w:pPr>
+        <w:rPr>
+          <w:lang w:val="en-US"/>
+        </w:rPr>
+      </w:pPr>
+      <w:r>
+        <w:rPr>
+          <w:lang w:val="en-US"/>
+        </w:rPr>
+        <w:t xml:space="preserve">    public string </w:t>
+      </w:r>
+      <w:proofErr w:type="spellStart"/>
+      <w:r>
+        <w:rPr>
+          <w:lang w:val="en-US"/>
+        </w:rPr>
+        <w:t>ImagenUrl</w:t>
+      </w:r>
+      <w:proofErr w:type="spellEnd"/>
+      <w:r>
+        <w:rPr>
+          <w:lang w:val="en-US"/>
+        </w:rPr>
+        <w:t xml:space="preserve"> </w:t>
+      </w:r>
+      <w:proofErr w:type="gramStart"/>
+      <w:r>
+        <w:rPr>
+          <w:lang w:val="en-US"/>
+        </w:rPr>
+        <w:t>{ get</w:t>
+      </w:r>
+      <w:proofErr w:type="gramEnd"/>
+      <w:r>
+        <w:rPr>
+          <w:lang w:val="en-US"/>
+        </w:rPr>
+        <w:t>; set; }</w:t>
+      </w:r>
+    </w:p>
+    <w:p>
+      <w:pPr>
+        <w:rPr>
+          <w:lang w:val="en-US"/>
+        </w:rPr>
+      </w:pPr>
+      <w:r>
+        <w:rPr>
+          <w:lang w:val="en-US"/>
+        </w:rPr>
+        <w:t xml:space="preserve">    public decimal </w:t>
+      </w:r>
+      <w:proofErr w:type="spellStart"/>
+      <w:r>
+        <w:rPr>
+          <w:lang w:val="en-US"/>
+        </w:rPr>
+        <w:t>Precio</w:t>
+      </w:r>
+      <w:proofErr w:type="spellEnd"/>
+      <w:r>
+        <w:rPr>
+          <w:lang w:val="en-US"/>
+        </w:rPr>
+        <w:t xml:space="preserve"> </w:t>
+      </w:r>
+      <w:proofErr w:type="gramStart"/>
+      <w:r>
+        <w:rPr>
+          <w:lang w:val="en-US"/>
+        </w:rPr>
+        <w:t>{ get</w:t>
+      </w:r>
+      <w:proofErr w:type="gramEnd"/>
+      <w:r>
+        <w:rPr>
+          <w:lang w:val="en-US"/>
+        </w:rPr>
+        <w:t>; set; }</w:t>
       </w:r>
     </w:p>
     <w:p>
@@ -503,10 +922,58 @@
           <w:b/>
           <w:bCs/>
         </w:rPr>
-        <w:t>Los tipos de datos simples (int, string):</w:t>
-      </w:r>
-      <w:r>
-        <w:t xml:space="preserve"> Mapean directamente los varchar y los int de tu tabla SQL.</w:t>
+        <w:t>Los tipos de datos simples (</w:t>
+      </w:r>
+      <w:proofErr w:type="spellStart"/>
+      <w:r>
+        <w:rPr>
+          <w:b/>
+          <w:bCs/>
+        </w:rPr>
+        <w:t>int</w:t>
+      </w:r>
+      <w:proofErr w:type="spellEnd"/>
+      <w:r>
+        <w:rPr>
+          <w:b/>
+          <w:bCs/>
+        </w:rPr>
+        <w:t xml:space="preserve">, </w:t>
+      </w:r>
+      <w:proofErr w:type="spellStart"/>
+      <w:r>
+        <w:rPr>
+          <w:b/>
+          <w:bCs/>
+        </w:rPr>
+        <w:t>string</w:t>
+      </w:r>
+      <w:proofErr w:type="spellEnd"/>
+      <w:r>
+        <w:rPr>
+          <w:b/>
+          <w:bCs/>
+        </w:rPr>
+        <w:t>):</w:t>
+      </w:r>
+      <w:r>
+        <w:t xml:space="preserve"> Mapean directamente los </w:t>
+      </w:r>
+      <w:proofErr w:type="spellStart"/>
+      <w:r>
+        <w:t>varchar</w:t>
+      </w:r>
+      <w:proofErr w:type="spellEnd"/>
+      <w:r>
+        <w:t xml:space="preserve"> y los </w:t>
+      </w:r>
+      <w:proofErr w:type="spellStart"/>
+      <w:r>
+        <w:t>int</w:t>
+      </w:r>
+      <w:proofErr w:type="spellEnd"/>
+      <w:r>
+        <w:t xml:space="preserve"> de tu tabla SQL.</w:t>
       </w:r>
     </w:p>
     <w:p>
@@ -521,10 +988,83 @@
           <w:b/>
           <w:bCs/>
         </w:rPr>
-        <w:t>La Composición (public Marca Marca { get; set; }):</w:t>
-      </w:r>
-      <w:r>
-        <w:t xml:space="preserve"> Si te fijas en el script de SQL, la tabla tiene las columnas IdMarca e IdCategoria. En el paradigma orientado a objetos, </w:t>
+        <w:t>La Composición (</w:t>
+      </w:r>
+      <w:proofErr w:type="spellStart"/>
+      <w:r>
+        <w:rPr>
+          <w:b/>
+          <w:bCs/>
+        </w:rPr>
+        <w:t>public</w:t>
+      </w:r>
+      <w:proofErr w:type="spellEnd"/>
+      <w:r>
+        <w:rPr>
+          <w:b/>
+          <w:bCs/>
+        </w:rPr>
+        <w:t xml:space="preserve"> Marca </w:t>
+      </w:r>
+      <w:proofErr w:type="spellStart"/>
+      <w:r>
+        <w:rPr>
+          <w:b/>
+          <w:bCs/>
+        </w:rPr>
+        <w:t>Marca</w:t>
+      </w:r>
+      <w:proofErr w:type="spellEnd"/>
+      <w:r>
+        <w:rPr>
+          <w:b/>
+          <w:bCs/>
+        </w:rPr>
+        <w:t xml:space="preserve"> </w:t>
+      </w:r>
+      <w:proofErr w:type="gramStart"/>
+      <w:r>
+        <w:rPr>
+          <w:b/>
+          <w:bCs/>
+        </w:rPr>
+        <w:t xml:space="preserve">{ </w:t>
+      </w:r>
+      <w:proofErr w:type="spellStart"/>
+      <w:r>
+        <w:rPr>
+          <w:b/>
+          <w:bCs/>
+        </w:rPr>
+        <w:t>get</w:t>
+      </w:r>
+      <w:proofErr w:type="spellEnd"/>
+      <w:proofErr w:type="gramEnd"/>
+      <w:r>
+        <w:rPr>
+          <w:b/>
+          <w:bCs/>
+        </w:rPr>
+        <w:t>; set; }):</w:t>
+      </w:r>
+      <w:r>
+        <w:t xml:space="preserve"> Si te fijas en el script de SQL, la tabla tiene las columnas </w:t>
+      </w:r>
+      <w:proofErr w:type="spellStart"/>
+      <w:r>
+        <w:t>IdMarca</w:t>
+      </w:r>
+      <w:proofErr w:type="spellEnd"/>
+      <w:r>
+        <w:t xml:space="preserve"> e </w:t>
+      </w:r>
+      <w:proofErr w:type="spellStart"/>
+      <w:r>
+        <w:t>IdCategoria</w:t>
+      </w:r>
+      <w:proofErr w:type="spellEnd"/>
+      <w:r>
+        <w:t xml:space="preserve">. En el paradigma orientado a objetos, </w:t>
       </w:r>
       <w:r>
         <w:rPr>
@@ -541,18 +1081,28 @@
           <w:b/>
           <w:bCs/>
         </w:rPr>
-        <w:t xml:space="preserve">objeto </w:t>
-      </w:r>
-      <w:r>
-        <w:rPr>
-          <w:b/>
-          <w:bCs/>
-        </w:rPr>
-        <w:lastRenderedPageBreak/>
-        <w:t>completo</w:t>
-      </w:r>
-      <w:r>
-        <w:t>. Por eso creamos una propiedad del tipo Marca y otra del tipo Categoria. Esto nos permitirá hacer cosas como miArticulo.Marca.Descripcion más adelante.</w:t>
+        <w:t>objeto completo</w:t>
+      </w:r>
+      <w:r>
+        <w:t xml:space="preserve">. Por eso creamos una propiedad del tipo Marca y otra del tipo </w:t>
+      </w:r>
+      <w:proofErr w:type="spellStart"/>
+      <w:r>
+        <w:t>Categoria</w:t>
+      </w:r>
+      <w:proofErr w:type="spellEnd"/>
+      <w:r>
+        <w:t xml:space="preserve">. Esto nos permitirá hacer cosas como </w:t>
+      </w:r>
+      <w:proofErr w:type="spellStart"/>
+      <w:proofErr w:type="gramStart"/>
+      <w:r>
+        <w:t>miArticulo.Marca.Descripcion</w:t>
+      </w:r>
+      <w:proofErr w:type="spellEnd"/>
+      <w:proofErr w:type="gramEnd"/>
+      <w:r>
+        <w:t xml:space="preserve"> más adelante.</w:t>
       </w:r>
     </w:p>
     <w:p>
@@ -570,7 +1120,15 @@
         <w:t>El Precio (decimal):</w:t>
       </w:r>
       <w:r>
-        <w:t xml:space="preserve"> En el script de SQL, el profe definió el Precio como tipo money. En C#, el tipo de dato equivalente y recomendado para manejar dinero (porque no pierde precisión con los centavos) es el decimal.</w:t>
+        <w:t xml:space="preserve"> En el script de SQL, el profe definió el Precio como tipo </w:t>
+      </w:r>
+      <w:proofErr w:type="spellStart"/>
+      <w:r>
+        <w:t>money</w:t>
+      </w:r>
+      <w:proofErr w:type="spellEnd"/>
+      <w:r>
+        <w:t>. En C#, el tipo de dato equivalente y recomendado para manejar dinero (porque no pierde precisión con los centavos) es el decimal.</w:t>
       </w:r>
     </w:p>
     <w:p/>
@@ -602,7 +1160,39 @@
           <w:b/>
           <w:bCs/>
         </w:rPr>
-        <w:t>Clase: ArticuloNegocio.cs - Método listar()</w:t>
+        <w:t xml:space="preserve">Clase: </w:t>
+      </w:r>
+      <w:proofErr w:type="spellStart"/>
+      <w:r>
+        <w:rPr>
+          <w:b/>
+          <w:bCs/>
+        </w:rPr>
+        <w:t>ArticuloNegocio.cs</w:t>
+      </w:r>
+      <w:proofErr w:type="spellEnd"/>
+      <w:r>
+        <w:rPr>
+          <w:b/>
+          <w:bCs/>
+        </w:rPr>
+        <w:t xml:space="preserve"> - Método </w:t>
+      </w:r>
+      <w:proofErr w:type="gramStart"/>
+      <w:r>
+        <w:rPr>
+          <w:b/>
+          <w:bCs/>
+        </w:rPr>
+        <w:t>listar(</w:t>
+      </w:r>
+      <w:proofErr w:type="gramEnd"/>
+      <w:r>
+        <w:rPr>
+          <w:b/>
+          <w:bCs/>
+        </w:rPr>
+        <w:t>)</w:t>
       </w:r>
     </w:p>
     <w:p>
@@ -614,16 +1204,44 @@
         <w:t>Objetivo de la clase:</w:t>
       </w:r>
       <w:r>
-        <w:t xml:space="preserve"> Actúa como el "Cerebro" (Capa de Negocio) para la entidad Articulo. Se encarga de comunicarse con la base de datos a través de la clase AccesoDatos, ejecutar las consultas SQL y transformar los registros devueltos en una lista de objetos de C# (Capa de Dominio) para que la interfaz gráfica los pueda mostrar.</w:t>
-      </w:r>
-    </w:p>
-    <w:p>
-      <w:r>
-        <w:rPr>
-          <w:b/>
-          <w:bCs/>
-        </w:rPr>
-        <w:t>Conceptos clave aplicados en el método listar():</w:t>
+        <w:t xml:space="preserve"> Actúa como el "Cerebro" (Capa de Negocio) para la entidad Articulo. Se encarga de comunicarse con la base de datos a través de la clase </w:t>
+      </w:r>
+      <w:proofErr w:type="spellStart"/>
+      <w:r>
+        <w:t>AccesoDatos</w:t>
+      </w:r>
+      <w:proofErr w:type="spellEnd"/>
+      <w:r>
+        <w:t xml:space="preserve">, ejecutar las </w:t>
+      </w:r>
+      <w:r>
+        <w:lastRenderedPageBreak/>
+        <w:t>consultas SQL y transformar los registros devueltos en una lista de objetos de C# (Capa de Dominio) para que la interfaz gráfica los pueda mostrar.</w:t>
+      </w:r>
+    </w:p>
+    <w:p>
+      <w:r>
+        <w:rPr>
+          <w:b/>
+          <w:bCs/>
+        </w:rPr>
+        <w:t xml:space="preserve">Conceptos clave aplicados en el método </w:t>
+      </w:r>
+      <w:proofErr w:type="gramStart"/>
+      <w:r>
+        <w:rPr>
+          <w:b/>
+          <w:bCs/>
+        </w:rPr>
+        <w:t>listar(</w:t>
+      </w:r>
+      <w:proofErr w:type="gramEnd"/>
+      <w:r>
+        <w:rPr>
+          <w:b/>
+          <w:bCs/>
+        </w:rPr>
+        <w:t>):</w:t>
       </w:r>
     </w:p>
     <w:p>
@@ -641,7 +1259,23 @@
         <w:t>Consulta Relacional (INNER JOIN):</w:t>
       </w:r>
       <w:r>
-        <w:t xml:space="preserve"> En lugar de traer solo los números de identificación (IdMarca, IdCategoria), la consulta SQL utiliza INNER JOIN para cruzar la tabla principal (ARTICULOS) con las tablas secundarias (MARCAS y CATEGORIAS). Esto permite extraer la descripción real en texto (ej. "Samsung", "Celulares") que es lo que el usuario final necesita leer.</w:t>
+        <w:t xml:space="preserve"> En lugar de traer solo los números de identificación (</w:t>
+      </w:r>
+      <w:proofErr w:type="spellStart"/>
+      <w:r>
+        <w:t>IdMarca</w:t>
+      </w:r>
+      <w:proofErr w:type="spellEnd"/>
+      <w:r>
+        <w:t xml:space="preserve">, </w:t>
+      </w:r>
+      <w:proofErr w:type="spellStart"/>
+      <w:r>
+        <w:t>IdCategoria</w:t>
+      </w:r>
+      <w:proofErr w:type="spellEnd"/>
+      <w:r>
+        <w:t>), la consulta SQL utiliza INNER JOIN para cruzar la tabla principal (ARTICULOS) con las tablas secundarias (MARCAS y CATEGORIAS). Esto permite extraer la descripción real en texto (ej. "Samsung", "Celulares") que es lo que el usuario final necesita leer.</w:t>
       </w:r>
     </w:p>
     <w:p>
@@ -659,7 +1293,23 @@
         <w:t>Mapeo por Índices Posicionales:</w:t>
       </w:r>
       <w:r>
-        <w:t xml:space="preserve"> Se utiliza el estilo de lectura por índice numérico (datos.Lector.GetInt32(0), GetString(1), etc.). El número entre paréntesis corresponde exactamente al orden en el que se escribieron las columnas en el SELECT de la consulta SQL (0 es la primera columna, 1 es la segunda, etc.). Es una técnica rápida y eficiente.</w:t>
+        <w:t xml:space="preserve"> Se utiliza el estilo de lectura por índice numérico (</w:t>
+      </w:r>
+      <w:proofErr w:type="gramStart"/>
+      <w:r>
+        <w:t>datos.Lector.GetInt</w:t>
+      </w:r>
+      <w:proofErr w:type="gramEnd"/>
+      <w:r>
+        <w:t xml:space="preserve">32(0), </w:t>
+      </w:r>
+      <w:proofErr w:type="spellStart"/>
+      <w:r>
+        <w:t>GetString</w:t>
+      </w:r>
+      <w:proofErr w:type="spellEnd"/>
+      <w:r>
+        <w:t>(1), etc.). El número entre paréntesis corresponde exactamente al orden en el que se escribieron las columnas en el SELECT de la consulta SQL (0 es la primera columna, 1 es la segunda, etc.). Es una técnica rápida y eficiente.</w:t>
       </w:r>
     </w:p>
     <w:p>
@@ -674,10 +1324,58 @@
           <w:b/>
           <w:bCs/>
         </w:rPr>
-        <w:t>Defensa contra Nulos (IsDBNull):</w:t>
-      </w:r>
-      <w:r>
-        <w:t xml:space="preserve"> Las bases de datos relacionales permiten campos vacíos (NULL). Si C# intenta convertir un NULL de SQL Server a un tipo de dato estricto (como string o decimal), la aplicación colapsa arrojando una excepción. Para evitarlo, cada lectura está protegida por un condicional if (!datos.Lector.IsDBNull(X)), garantizando que solo se asigne el valor si realmente existe información en esa celda.</w:t>
+        <w:t>Defensa contra Nulos (</w:t>
+      </w:r>
+      <w:proofErr w:type="spellStart"/>
+      <w:r>
+        <w:rPr>
+          <w:b/>
+          <w:bCs/>
+        </w:rPr>
+        <w:t>IsDBNull</w:t>
+      </w:r>
+      <w:proofErr w:type="spellEnd"/>
+      <w:r>
+        <w:rPr>
+          <w:b/>
+          <w:bCs/>
+        </w:rPr>
+        <w:t>):</w:t>
+      </w:r>
+      <w:r>
+        <w:t xml:space="preserve"> Las bases de datos relacionales permiten campos vacíos (NULL). Si C# intenta convertir un NULL de SQL Server a un tipo de dato estricto (como </w:t>
+      </w:r>
+      <w:proofErr w:type="spellStart"/>
+      <w:r>
+        <w:t>string</w:t>
+      </w:r>
+      <w:proofErr w:type="spellEnd"/>
+      <w:r>
+        <w:t xml:space="preserve"> o decimal), la aplicación colapsa arrojando una excepción. Para evitarlo, cada lectura está protegida por un condicional </w:t>
+      </w:r>
+      <w:proofErr w:type="spellStart"/>
+      <w:r>
+        <w:t>if</w:t>
+      </w:r>
+      <w:proofErr w:type="spellEnd"/>
+      <w:r>
+        <w:t xml:space="preserve"> </w:t>
+      </w:r>
+      <w:proofErr w:type="gramStart"/>
+      <w:r>
+        <w:t>(!</w:t>
+      </w:r>
+      <w:proofErr w:type="spellStart"/>
+      <w:r>
+        <w:t>datos</w:t>
+      </w:r>
+      <w:proofErr w:type="gramEnd"/>
+      <w:r>
+        <w:t>.Lector.IsDBNull</w:t>
+      </w:r>
+      <w:proofErr w:type="spellEnd"/>
+      <w:r>
+        <w:t>(X)), garantizando que solo se asigne el valor si realmente existe información en esa celda.</w:t>
       </w:r>
     </w:p>
     <w:p>
@@ -695,7 +1393,33 @@
         <w:t>Composición de Objetos:</w:t>
       </w:r>
       <w:r>
-        <w:t xml:space="preserve"> Como la clase Articulo contiene propiedades que son otros objetos completos (Marca y Categoria), es obligatorio instanciarlos en memoria (aux.Marca = new Marca();) antes de intentar asignarles su Id o Descripcion traídos de la base de datos. Si no se instancian primero, se produciría un error de "Referencia Nula".</w:t>
+        <w:t xml:space="preserve"> Como la clase Articulo contiene propiedades que son otros objetos completos (Marca y </w:t>
+      </w:r>
+      <w:proofErr w:type="spellStart"/>
+      <w:r>
+        <w:t>Categoria</w:t>
+      </w:r>
+      <w:proofErr w:type="spellEnd"/>
+      <w:r>
+        <w:t>), es obligatorio instanciarlos en memoria (</w:t>
+      </w:r>
+      <w:proofErr w:type="spellStart"/>
+      <w:proofErr w:type="gramStart"/>
+      <w:r>
+        <w:t>aux.Marca</w:t>
+      </w:r>
+      <w:proofErr w:type="spellEnd"/>
+      <w:proofErr w:type="gramEnd"/>
+      <w:r>
+        <w:t xml:space="preserve"> = new Marca();) antes de intentar asignarles su Id o </w:t>
+      </w:r>
+      <w:proofErr w:type="spellStart"/>
+      <w:r>
+        <w:t>Descripcion</w:t>
+      </w:r>
+      <w:proofErr w:type="spellEnd"/>
+      <w:r>
+        <w:t xml:space="preserve"> traídos de la base de datos. Si no se instancian primero, se produciría un error de "Referencia Nula".</w:t>
       </w:r>
     </w:p>
     <w:p>
@@ -710,11 +1434,44 @@
           <w:b/>
           <w:bCs/>
         </w:rPr>
-        <w:lastRenderedPageBreak/>
-        <w:t>Bloque Try-Catch-Finally:</w:t>
-      </w:r>
-      <w:r>
-        <w:t xml:space="preserve"> Garantiza la estabilidad del sistema. El try intenta ejecutar toda la lectura; si ocurre un error de red o de SQL, el catch lo atrapa y lo lanza hacia la capa visual; y el finally se ejecuta siempre (con o sin error) para obligar a cerrar la conexión y liberar los recursos del servidor mediante datos.CerrarConexion().</w:t>
+        <w:t>Bloque Try-Catch-</w:t>
+      </w:r>
+      <w:proofErr w:type="spellStart"/>
+      <w:r>
+        <w:rPr>
+          <w:b/>
+          <w:bCs/>
+        </w:rPr>
+        <w:t>Finally</w:t>
+      </w:r>
+      <w:proofErr w:type="spellEnd"/>
+      <w:r>
+        <w:rPr>
+          <w:b/>
+          <w:bCs/>
+        </w:rPr>
+        <w:t>:</w:t>
+      </w:r>
+      <w:r>
+        <w:t xml:space="preserve"> Garantiza la estabilidad del sistema. El try intenta ejecutar toda la lectura; si ocurre un error de red o de SQL, el catch lo atrapa y lo lanza hacia la capa visual; y el </w:t>
+      </w:r>
+      <w:proofErr w:type="spellStart"/>
+      <w:r>
+        <w:t>finally</w:t>
+      </w:r>
+      <w:proofErr w:type="spellEnd"/>
+      <w:r>
+        <w:t xml:space="preserve"> se ejecuta siempre (con o sin error) para obligar a cerrar la conexión y liberar los recursos del servidor mediante </w:t>
+      </w:r>
+      <w:proofErr w:type="spellStart"/>
+      <w:proofErr w:type="gramStart"/>
+      <w:r>
+        <w:t>datos.CerrarConexion</w:t>
+      </w:r>
+      <w:proofErr w:type="spellEnd"/>
+      <w:proofErr w:type="gramEnd"/>
+      <w:r>
+        <w:t>().</w:t>
       </w:r>
     </w:p>
     <w:p>
@@ -745,7 +1502,23 @@
           <w:b/>
           <w:bCs/>
         </w:rPr>
-        <w:t>Clase: FrmArticulos.cs (Capa de Presentación)</w:t>
+        <w:t xml:space="preserve">Clase: </w:t>
+      </w:r>
+      <w:proofErr w:type="spellStart"/>
+      <w:r>
+        <w:rPr>
+          <w:b/>
+          <w:bCs/>
+        </w:rPr>
+        <w:t>FrmArticulos.cs</w:t>
+      </w:r>
+      <w:proofErr w:type="spellEnd"/>
+      <w:r>
+        <w:rPr>
+          <w:b/>
+          <w:bCs/>
+        </w:rPr>
+        <w:t xml:space="preserve"> (Capa de Presentación)</w:t>
       </w:r>
     </w:p>
     <w:p>
@@ -757,7 +1530,23 @@
         <w:t>Objetivo de la clase:</w:t>
       </w:r>
       <w:r>
-        <w:t xml:space="preserve"> Es el punto de entrada principal del usuario. Esta ventana se encarga de solicitar la información a la Capa de Negocio, dibujarla en pantalla utilizando controles visuales (DataGridView, PictureBox) y gestionar la interactividad del usuario.</w:t>
+        <w:t xml:space="preserve"> Es el punto de entrada principal del usuario. Esta ventana se encarga de solicitar la información a la Capa de Negocio, dibujarla en pantalla utilizando controles visuales (</w:t>
+      </w:r>
+      <w:proofErr w:type="spellStart"/>
+      <w:r>
+        <w:t>DataGridView</w:t>
+      </w:r>
+      <w:proofErr w:type="spellEnd"/>
+      <w:r>
+        <w:t xml:space="preserve">, </w:t>
+      </w:r>
+      <w:proofErr w:type="spellStart"/>
+      <w:r>
+        <w:t>PictureBox</w:t>
+      </w:r>
+      <w:proofErr w:type="spellEnd"/>
+      <w:r>
+        <w:t>) y gestionar la interactividad del usuario.</w:t>
       </w:r>
     </w:p>
     <w:p>
@@ -781,10 +1570,42 @@
           <w:b/>
           <w:bCs/>
         </w:rPr>
-        <w:t>Variables Globales de la Ventana (listaArticulos):</w:t>
-      </w:r>
-      <w:r>
-        <w:t xml:space="preserve"> Guardar el resultado de la base de datos en una variable a nivel de clase (private List&lt;Articulo&gt;) nos permite tener una "memoria temporal". Esto será vital más adelante para realizar filtros de búsqueda rápidos en memoria RAM sin necesidad de saturar la base de datos con consultas recurrentes.</w:t>
+        <w:t>Variables Globales de la Ventana (</w:t>
+      </w:r>
+      <w:proofErr w:type="spellStart"/>
+      <w:r>
+        <w:rPr>
+          <w:b/>
+          <w:bCs/>
+        </w:rPr>
+        <w:t>listaArticulos</w:t>
+      </w:r>
+      <w:proofErr w:type="spellEnd"/>
+      <w:r>
+        <w:rPr>
+          <w:b/>
+          <w:bCs/>
+        </w:rPr>
+        <w:t>):</w:t>
+      </w:r>
+      <w:r>
+        <w:t xml:space="preserve"> Guardar el resultado de la base de datos en una variable a nivel de clase (</w:t>
+      </w:r>
+      <w:proofErr w:type="spellStart"/>
+      <w:r>
+        <w:t>private</w:t>
+      </w:r>
+      <w:proofErr w:type="spellEnd"/>
+      <w:r>
+        <w:t xml:space="preserve"> </w:t>
+      </w:r>
+      <w:proofErr w:type="spellStart"/>
+      <w:r>
+        <w:t>List</w:t>
+      </w:r>
+      <w:proofErr w:type="spellEnd"/>
+      <w:r>
+        <w:t>&lt;Articulo&gt;) nos permite tener una "memoria temporal". Esto será vital más adelante para realizar filtros de búsqueda rápidos en memoria RAM sin necesidad de saturar la base de datos con consultas recurrentes.</w:t>
       </w:r>
     </w:p>
     <w:p>
@@ -799,10 +1620,60 @@
           <w:b/>
           <w:bCs/>
         </w:rPr>
-        <w:t>Evento Load vs Método CargarArticulos():</w:t>
-      </w:r>
-      <w:r>
-        <w:t xml:space="preserve"> Por buenas prácticas, no se escribe toda la lógica de conexión directamente dentro del evento _Load. Se crea un método privado y descriptivo (CargarArticulos) y luego este se invoca desde el evento. Esto permite reutilizar el método más adelante (por ejemplo, después de agregar un artículo nuevo, volvemos a llamar a CargarArticulos() para refrescar la grilla).</w:t>
+        <w:t xml:space="preserve">Evento Load vs Método </w:t>
+      </w:r>
+      <w:proofErr w:type="spellStart"/>
+      <w:proofErr w:type="gramStart"/>
+      <w:r>
+        <w:rPr>
+          <w:b/>
+          <w:bCs/>
+        </w:rPr>
+        <w:t>CargarArticulos</w:t>
+      </w:r>
+      <w:proofErr w:type="spellEnd"/>
+      <w:r>
+        <w:rPr>
+          <w:b/>
+          <w:bCs/>
+        </w:rPr>
+        <w:t>(</w:t>
+      </w:r>
+      <w:proofErr w:type="gramEnd"/>
+      <w:r>
+        <w:rPr>
+          <w:b/>
+          <w:bCs/>
+        </w:rPr>
+        <w:t>):</w:t>
+      </w:r>
+      <w:r>
+        <w:t xml:space="preserve"> Por buenas prácticas, no se escribe toda la lógica de conexión directamente dentro del evento _Load. Se crea un método privado y descriptivo (</w:t>
+      </w:r>
+      <w:proofErr w:type="spellStart"/>
+      <w:r>
+        <w:t>CargarArticulos</w:t>
+      </w:r>
+      <w:proofErr w:type="spellEnd"/>
+      <w:r>
+        <w:t xml:space="preserve">) y luego este se invoca desde el evento. Esto permite reutilizar el método más </w:t>
+      </w:r>
+      <w:r>
+        <w:lastRenderedPageBreak/>
+        <w:t xml:space="preserve">adelante (por ejemplo, después de agregar un artículo nuevo, volvemos a llamar a </w:t>
+      </w:r>
+      <w:proofErr w:type="spellStart"/>
+      <w:proofErr w:type="gramStart"/>
+      <w:r>
+        <w:t>CargarArticulos</w:t>
+      </w:r>
+      <w:proofErr w:type="spellEnd"/>
+      <w:r>
+        <w:t>(</w:t>
+      </w:r>
+      <w:proofErr w:type="gramEnd"/>
+      <w:r>
+        <w:t>) para refrescar la grilla).</w:t>
       </w:r>
     </w:p>
     <w:p>
@@ -817,10 +1688,82 @@
           <w:b/>
           <w:bCs/>
         </w:rPr>
-        <w:t>Data Binding y DataBoundItem:</w:t>
-      </w:r>
-      <w:r>
-        <w:t xml:space="preserve"> Al asignarle la lista al DataSource de la grilla, Windows Forms vincula mágicamente cada objeto de la lista a una fila. El evento SelectionChanged explota esta característica: cuando el usuario selecciona una fila, usamos CurrentRow.DataBoundItem para "extraer" el objeto Articulo completo que estaba detrás de esa fila, obteniendo así acceso instantáneo a su propiedad ImagenUrl.</w:t>
+        <w:t xml:space="preserve">Data </w:t>
+      </w:r>
+      <w:proofErr w:type="spellStart"/>
+      <w:r>
+        <w:rPr>
+          <w:b/>
+          <w:bCs/>
+        </w:rPr>
+        <w:t>Binding</w:t>
+      </w:r>
+      <w:proofErr w:type="spellEnd"/>
+      <w:r>
+        <w:rPr>
+          <w:b/>
+          <w:bCs/>
+        </w:rPr>
+        <w:t xml:space="preserve"> y </w:t>
+      </w:r>
+      <w:proofErr w:type="spellStart"/>
+      <w:r>
+        <w:rPr>
+          <w:b/>
+          <w:bCs/>
+        </w:rPr>
+        <w:t>DataBoundItem</w:t>
+      </w:r>
+      <w:proofErr w:type="spellEnd"/>
+      <w:r>
+        <w:rPr>
+          <w:b/>
+          <w:bCs/>
+        </w:rPr>
+        <w:t>:</w:t>
+      </w:r>
+      <w:r>
+        <w:t xml:space="preserve"> Al asignarle la lista al </w:t>
+      </w:r>
+      <w:proofErr w:type="spellStart"/>
+      <w:r>
+        <w:t>DataSource</w:t>
+      </w:r>
+      <w:proofErr w:type="spellEnd"/>
+      <w:r>
+        <w:t xml:space="preserve"> de la grilla, Windows </w:t>
+      </w:r>
+      <w:proofErr w:type="spellStart"/>
+      <w:r>
+        <w:t>Forms</w:t>
+      </w:r>
+      <w:proofErr w:type="spellEnd"/>
+      <w:r>
+        <w:t xml:space="preserve"> vincula mágicamente cada objeto de la lista a una fila. El evento </w:t>
+      </w:r>
+      <w:proofErr w:type="spellStart"/>
+      <w:r>
+        <w:t>SelectionChanged</w:t>
+      </w:r>
+      <w:proofErr w:type="spellEnd"/>
+      <w:r>
+        <w:t xml:space="preserve"> explota esta característica: cuando el usuario selecciona una fila, usamos </w:t>
+      </w:r>
+      <w:proofErr w:type="spellStart"/>
+      <w:r>
+        <w:t>CurrentRow.DataBoundItem</w:t>
+      </w:r>
+      <w:proofErr w:type="spellEnd"/>
+      <w:r>
+        <w:t xml:space="preserve"> para "extraer" el objeto Articulo completo que estaba detrás de esa fila, obteniendo así acceso instantáneo a su propiedad </w:t>
+      </w:r>
+      <w:proofErr w:type="spellStart"/>
+      <w:r>
+        <w:t>ImagenUrl</w:t>
+      </w:r>
+      <w:proofErr w:type="spellEnd"/>
+      <w:r>
+        <w:t>.</w:t>
       </w:r>
     </w:p>
     <w:p>
@@ -835,14 +1778,1443 @@
           <w:b/>
           <w:bCs/>
         </w:rPr>
-        <w:t>Manejo de Errores Visuales (Imágenes Fallback):</w:t>
-      </w:r>
-      <w:r>
-        <w:t xml:space="preserve"> Cargar imágenes desde internet (PictureBox.Load()) es una operación riesgosa (la URL puede estar rota, el servidor origen caído, etc.). El método cargarImagen() envuelve esta acción en un bloque try-catch. Si algo falla, atrapa el error silenciosamente y carga una imagen local genérica (fallback), evitando que la aplicación del usuario colapse.</w:t>
+        <w:t xml:space="preserve">Manejo de Errores Visuales (Imágenes </w:t>
+      </w:r>
+      <w:proofErr w:type="spellStart"/>
+      <w:r>
+        <w:rPr>
+          <w:b/>
+          <w:bCs/>
+        </w:rPr>
+        <w:t>Fallback</w:t>
+      </w:r>
+      <w:proofErr w:type="spellEnd"/>
+      <w:r>
+        <w:rPr>
+          <w:b/>
+          <w:bCs/>
+        </w:rPr>
+        <w:t>):</w:t>
+      </w:r>
+      <w:r>
+        <w:t xml:space="preserve"> Cargar imágenes desde internet (</w:t>
+      </w:r>
+      <w:proofErr w:type="spellStart"/>
+      <w:r>
+        <w:t>PictureBox.Load</w:t>
+      </w:r>
+      <w:proofErr w:type="spellEnd"/>
+      <w:r>
+        <w:t xml:space="preserve">()) es una operación riesgosa (la URL puede estar rota, el servidor origen caído, etc.). El método </w:t>
+      </w:r>
+      <w:proofErr w:type="spellStart"/>
+      <w:proofErr w:type="gramStart"/>
+      <w:r>
+        <w:t>cargarImagen</w:t>
+      </w:r>
+      <w:proofErr w:type="spellEnd"/>
+      <w:r>
+        <w:t>(</w:t>
+      </w:r>
+      <w:proofErr w:type="gramEnd"/>
+      <w:r>
+        <w:t>) envuelve esta acción en un bloque try-catch. Si algo falla, atrapa el error silenciosamente y carga una imagen local genérica (</w:t>
+      </w:r>
+      <w:proofErr w:type="spellStart"/>
+      <w:r>
+        <w:t>fallback</w:t>
+      </w:r>
+      <w:proofErr w:type="spellEnd"/>
+      <w:r>
+        <w:t>), evitando que la aplicación del usuario colapse.</w:t>
       </w:r>
     </w:p>
     <w:p/>
     <w:p/>
+    <w:p>
+      <w:pPr>
+        <w:jc w:val="center"/>
+      </w:pPr>
+      <w:r>
+        <w:rPr>
+          <w:b/>
+          <w:bCs/>
+        </w:rPr>
+        <w:t>Funcionalidad: Filtro Rápido en Memoria (</w:t>
+      </w:r>
+      <w:proofErr w:type="spellStart"/>
+      <w:r>
+        <w:rPr>
+          <w:b/>
+          <w:bCs/>
+        </w:rPr>
+        <w:t>TextChanged</w:t>
+      </w:r>
+      <w:proofErr w:type="spellEnd"/>
+      <w:r>
+        <w:rPr>
+          <w:b/>
+          <w:bCs/>
+        </w:rPr>
+        <w:t>)</w:t>
+      </w:r>
+    </w:p>
+    <w:p>
+      <w:r>
+        <w:rPr>
+          <w:b/>
+          <w:bCs/>
+        </w:rPr>
+        <w:t>Objetivo:</w:t>
+      </w:r>
+      <w:r>
+        <w:t xml:space="preserve"> Permitir al usuario buscar artículos instantáneamente sin necesidad de presionar un botón de "Buscar" y sin sobrecargar el servidor de base de datos con peticiones constantes.</w:t>
+      </w:r>
+    </w:p>
+    <w:p>
+      <w:r>
+        <w:rPr>
+          <w:b/>
+          <w:bCs/>
+        </w:rPr>
+        <w:t>Conceptos clave aplicados:</w:t>
+      </w:r>
+    </w:p>
+    <w:p>
+      <w:pPr>
+        <w:numPr>
+          <w:ilvl w:val="0"/>
+          <w:numId w:val="6"/>
+        </w:numPr>
+      </w:pPr>
+      <w:r>
+        <w:rPr>
+          <w:b/>
+          <w:bCs/>
+        </w:rPr>
+        <w:t xml:space="preserve">Evento </w:t>
+      </w:r>
+      <w:proofErr w:type="spellStart"/>
+      <w:r>
+        <w:rPr>
+          <w:b/>
+          <w:bCs/>
+        </w:rPr>
+        <w:t>TextChanged</w:t>
+      </w:r>
+      <w:proofErr w:type="spellEnd"/>
+      <w:r>
+        <w:rPr>
+          <w:b/>
+          <w:bCs/>
+        </w:rPr>
+        <w:t>:</w:t>
+      </w:r>
+      <w:r>
+        <w:t xml:space="preserve"> A diferencia del evento </w:t>
+      </w:r>
+      <w:proofErr w:type="spellStart"/>
+      <w:r>
+        <w:t>Click</w:t>
+      </w:r>
+      <w:proofErr w:type="spellEnd"/>
+      <w:r>
+        <w:t xml:space="preserve"> de un botón, este evento se dispara automáticamente una y otra vez por cada tecla que el usuario presiona o borra en la caja de texto. Es el motor de la "búsqueda en tiempo real".</w:t>
+      </w:r>
+    </w:p>
+    <w:p>
+      <w:pPr>
+        <w:numPr>
+          <w:ilvl w:val="0"/>
+          <w:numId w:val="6"/>
+        </w:numPr>
+      </w:pPr>
+      <w:r>
+        <w:rPr>
+          <w:b/>
+          <w:bCs/>
+        </w:rPr>
+        <w:t>Búsqueda en Memoria RAM (</w:t>
+      </w:r>
+      <w:proofErr w:type="spellStart"/>
+      <w:r>
+        <w:rPr>
+          <w:b/>
+          <w:bCs/>
+        </w:rPr>
+        <w:t>FindAll</w:t>
+      </w:r>
+      <w:proofErr w:type="spellEnd"/>
+      <w:r>
+        <w:rPr>
+          <w:b/>
+          <w:bCs/>
+        </w:rPr>
+        <w:t>):</w:t>
+      </w:r>
+      <w:r>
+        <w:t xml:space="preserve"> Como en el evento Load ya habíamos guardado todos los artículos en la variable global </w:t>
+      </w:r>
+      <w:proofErr w:type="spellStart"/>
+      <w:r>
+        <w:t>listaArticulos</w:t>
+      </w:r>
+      <w:proofErr w:type="spellEnd"/>
+      <w:r>
+        <w:t xml:space="preserve">, no necesitamos usar </w:t>
+      </w:r>
+      <w:proofErr w:type="spellStart"/>
+      <w:r>
+        <w:t>Negocio.Listar</w:t>
+      </w:r>
+      <w:proofErr w:type="spellEnd"/>
+      <w:r>
+        <w:t xml:space="preserve">() de nuevo. Usamos el método </w:t>
+      </w:r>
+      <w:proofErr w:type="spellStart"/>
+      <w:proofErr w:type="gramStart"/>
+      <w:r>
+        <w:t>FindAll</w:t>
+      </w:r>
+      <w:proofErr w:type="spellEnd"/>
+      <w:r>
+        <w:t>(</w:t>
+      </w:r>
+      <w:proofErr w:type="gramEnd"/>
+      <w:r>
+        <w:t>) de la lista, que recorre los objetos que ya están en la memoria de la computadora, lo cual es milisegundos más rápido que ir a SQL Server.</w:t>
+      </w:r>
+    </w:p>
+    <w:p>
+      <w:pPr>
+        <w:numPr>
+          <w:ilvl w:val="0"/>
+          <w:numId w:val="6"/>
+        </w:numPr>
+      </w:pPr>
+      <w:r>
+        <w:rPr>
+          <w:b/>
+          <w:bCs/>
+        </w:rPr>
+        <w:t>Expresiones Lambda (x =&gt; ...):</w:t>
+      </w:r>
+      <w:r>
+        <w:t xml:space="preserve"> Es una forma corta de escribir una función. Se lee como: </w:t>
+      </w:r>
+      <w:r>
+        <w:rPr>
+          <w:i/>
+          <w:iCs/>
+        </w:rPr>
+        <w:t>"De esta lista, devuélveme todo objeto 'x' donde se cumpla esta condición"</w:t>
+      </w:r>
+      <w:r>
+        <w:t>.</w:t>
+      </w:r>
+    </w:p>
+    <w:p>
+      <w:pPr>
+        <w:numPr>
+          <w:ilvl w:val="0"/>
+          <w:numId w:val="6"/>
+        </w:numPr>
+      </w:pPr>
+      <w:r>
+        <w:rPr>
+          <w:b/>
+          <w:bCs/>
+        </w:rPr>
+        <w:t>Estandarización de Texto (</w:t>
+      </w:r>
+      <w:proofErr w:type="spellStart"/>
+      <w:r>
+        <w:rPr>
+          <w:b/>
+          <w:bCs/>
+        </w:rPr>
+        <w:t>ToLower</w:t>
+      </w:r>
+      <w:proofErr w:type="spellEnd"/>
+      <w:r>
+        <w:rPr>
+          <w:b/>
+          <w:bCs/>
+        </w:rPr>
+        <w:t>):</w:t>
+      </w:r>
+      <w:r>
+        <w:t xml:space="preserve"> Para evitar que el filtro falle si el usuario escribe "SAMSUNG" pero en la base de datos dice "Samsung", </w:t>
+      </w:r>
+      <w:proofErr w:type="gramStart"/>
+      <w:r>
+        <w:t>usamos .</w:t>
+      </w:r>
+      <w:proofErr w:type="spellStart"/>
+      <w:r>
+        <w:t>ToLower</w:t>
+      </w:r>
+      <w:proofErr w:type="spellEnd"/>
+      <w:proofErr w:type="gramEnd"/>
+      <w:r>
+        <w:t xml:space="preserve">(). Esto convierte temporalmente tanto lo que escribió el usuario como los datos del artículo a minúsculas puras, garantizando que la comparación </w:t>
+      </w:r>
+      <w:proofErr w:type="gramStart"/>
+      <w:r>
+        <w:t>(.</w:t>
+      </w:r>
+      <w:proofErr w:type="spellStart"/>
+      <w:r>
+        <w:t>Contains</w:t>
+      </w:r>
+      <w:proofErr w:type="spellEnd"/>
+      <w:proofErr w:type="gramEnd"/>
+      <w:r>
+        <w:t>()) siempre sea exacta.</w:t>
+      </w:r>
+    </w:p>
+    <w:p>
+      <w:r>
+        <w:rPr>
+          <w:b/>
+          <w:bCs/>
+        </w:rPr>
+        <w:t xml:space="preserve">Funcionalidad: Preparación del Formulario de Alta/Modificación y Data </w:t>
+      </w:r>
+      <w:proofErr w:type="spellStart"/>
+      <w:r>
+        <w:rPr>
+          <w:b/>
+          <w:bCs/>
+        </w:rPr>
+        <w:t>Binding</w:t>
+      </w:r>
+      <w:proofErr w:type="spellEnd"/>
+    </w:p>
+    <w:p>
+      <w:r>
+        <w:rPr>
+          <w:b/>
+          <w:bCs/>
+        </w:rPr>
+        <w:t>Objetivo:</w:t>
+      </w:r>
+      <w:r>
+        <w:t xml:space="preserve"> Lograr que una misma ventana visual (</w:t>
+      </w:r>
+      <w:proofErr w:type="spellStart"/>
+      <w:r>
+        <w:t>FrmAltaArticulo</w:t>
+      </w:r>
+      <w:proofErr w:type="spellEnd"/>
+      <w:r>
+        <w:t>) sirva para dos propósitos distintos (Agregar un artículo nuevo o Modificar uno existente) y asegurar que las listas desplegables muestren información real de la base de datos.</w:t>
+      </w:r>
+    </w:p>
+    <w:p>
+      <w:r>
+        <w:rPr>
+          <w:b/>
+          <w:bCs/>
+        </w:rPr>
+        <w:t>Conceptos clave aplicados:</w:t>
+      </w:r>
+    </w:p>
+    <w:p>
+      <w:pPr>
+        <w:numPr>
+          <w:ilvl w:val="0"/>
+          <w:numId w:val="7"/>
+        </w:numPr>
+      </w:pPr>
+      <w:r>
+        <w:rPr>
+          <w:b/>
+          <w:bCs/>
+        </w:rPr>
+        <w:t>Mini-Cerebros Auxiliares (</w:t>
+      </w:r>
+      <w:proofErr w:type="spellStart"/>
+      <w:r>
+        <w:rPr>
+          <w:b/>
+          <w:bCs/>
+        </w:rPr>
+        <w:t>MarcaNegocio</w:t>
+      </w:r>
+      <w:proofErr w:type="spellEnd"/>
+      <w:r>
+        <w:rPr>
+          <w:b/>
+          <w:bCs/>
+        </w:rPr>
+        <w:t xml:space="preserve"> y </w:t>
+      </w:r>
+      <w:proofErr w:type="spellStart"/>
+      <w:r>
+        <w:rPr>
+          <w:b/>
+          <w:bCs/>
+        </w:rPr>
+        <w:t>CategoriaNegocio</w:t>
+      </w:r>
+      <w:proofErr w:type="spellEnd"/>
+      <w:r>
+        <w:rPr>
+          <w:b/>
+          <w:bCs/>
+        </w:rPr>
+        <w:t>):</w:t>
+      </w:r>
+      <w:r>
+        <w:t xml:space="preserve"> En lugar de mezclar todas las consultas SQL en un solo archivo, creamos clases de negocio separadas para cada tabla </w:t>
+      </w:r>
+      <w:r>
+        <w:lastRenderedPageBreak/>
+        <w:t xml:space="preserve">de la base de datos. Esto respeta el </w:t>
+      </w:r>
+      <w:r>
+        <w:rPr>
+          <w:i/>
+          <w:iCs/>
+        </w:rPr>
+        <w:t>Principio de Responsabilidad Única</w:t>
+      </w:r>
+      <w:r>
+        <w:t xml:space="preserve"> (cada clase hace una sola cosa).</w:t>
+      </w:r>
+    </w:p>
+    <w:p>
+      <w:pPr>
+        <w:numPr>
+          <w:ilvl w:val="0"/>
+          <w:numId w:val="7"/>
+        </w:numPr>
+      </w:pPr>
+      <w:r>
+        <w:rPr>
+          <w:b/>
+          <w:bCs/>
+        </w:rPr>
+        <w:t xml:space="preserve">La Trinidad del ComboBox (Data </w:t>
+      </w:r>
+      <w:proofErr w:type="spellStart"/>
+      <w:r>
+        <w:rPr>
+          <w:b/>
+          <w:bCs/>
+        </w:rPr>
+        <w:t>Binding</w:t>
+      </w:r>
+      <w:proofErr w:type="spellEnd"/>
+      <w:r>
+        <w:rPr>
+          <w:b/>
+          <w:bCs/>
+        </w:rPr>
+        <w:t>):</w:t>
+      </w:r>
+      <w:r>
+        <w:t xml:space="preserve"> Para rellenar un desplegable correctamente en Windows </w:t>
+      </w:r>
+      <w:proofErr w:type="spellStart"/>
+      <w:r>
+        <w:t>Forms</w:t>
+      </w:r>
+      <w:proofErr w:type="spellEnd"/>
+      <w:r>
+        <w:t>, siempre se necesitan tres pasos:</w:t>
+      </w:r>
+    </w:p>
+    <w:p>
+      <w:pPr>
+        <w:numPr>
+          <w:ilvl w:val="1"/>
+          <w:numId w:val="7"/>
+        </w:numPr>
+      </w:pPr>
+      <w:proofErr w:type="spellStart"/>
+      <w:r>
+        <w:t>DataSource</w:t>
+      </w:r>
+      <w:proofErr w:type="spellEnd"/>
+      <w:r>
+        <w:t>: Le pasamos la lista completa de objetos (ej. la lista de marcas).</w:t>
+      </w:r>
+    </w:p>
+    <w:p>
+      <w:pPr>
+        <w:numPr>
+          <w:ilvl w:val="1"/>
+          <w:numId w:val="7"/>
+        </w:numPr>
+      </w:pPr>
+      <w:proofErr w:type="spellStart"/>
+      <w:r>
+        <w:t>ValueMember</w:t>
+      </w:r>
+      <w:proofErr w:type="spellEnd"/>
+      <w:r>
+        <w:t xml:space="preserve"> = "Id": Le decimos qué propiedad del objeto debe guardar ocultamente como "código" para enviarle luego a la base de datos (</w:t>
+      </w:r>
+      <w:proofErr w:type="spellStart"/>
+      <w:r>
+        <w:t>Ej</w:t>
+      </w:r>
+      <w:proofErr w:type="spellEnd"/>
+      <w:r>
+        <w:t>: 1).</w:t>
+      </w:r>
+    </w:p>
+    <w:p>
+      <w:pPr>
+        <w:numPr>
+          <w:ilvl w:val="1"/>
+          <w:numId w:val="7"/>
+        </w:numPr>
+      </w:pPr>
+      <w:proofErr w:type="spellStart"/>
+      <w:r>
+        <w:t>DisplayMember</w:t>
+      </w:r>
+      <w:proofErr w:type="spellEnd"/>
+      <w:r>
+        <w:t xml:space="preserve"> = "</w:t>
+      </w:r>
+      <w:proofErr w:type="spellStart"/>
+      <w:r>
+        <w:t>Descripcion</w:t>
+      </w:r>
+      <w:proofErr w:type="spellEnd"/>
+      <w:r>
+        <w:t>": Le decimos qué propiedad debe pintar en la pantalla para que lea el usuario (</w:t>
+      </w:r>
+      <w:proofErr w:type="spellStart"/>
+      <w:r>
+        <w:t>Ej</w:t>
+      </w:r>
+      <w:proofErr w:type="spellEnd"/>
+      <w:r>
+        <w:t>: "Samsung").</w:t>
+      </w:r>
+    </w:p>
+    <w:p>
+      <w:pPr>
+        <w:numPr>
+          <w:ilvl w:val="0"/>
+          <w:numId w:val="7"/>
+        </w:numPr>
+      </w:pPr>
+      <w:r>
+        <w:rPr>
+          <w:b/>
+          <w:bCs/>
+        </w:rPr>
+        <w:t>Autocompletado Inteligente:</w:t>
+      </w:r>
+      <w:r>
+        <w:t xml:space="preserve"> Configurando </w:t>
+      </w:r>
+      <w:proofErr w:type="spellStart"/>
+      <w:r>
+        <w:t>AutoCompleteMode</w:t>
+      </w:r>
+      <w:proofErr w:type="spellEnd"/>
+      <w:r>
+        <w:t xml:space="preserve"> en </w:t>
+      </w:r>
+      <w:proofErr w:type="spellStart"/>
+      <w:r>
+        <w:t>SuggestAppend</w:t>
+      </w:r>
+      <w:proofErr w:type="spellEnd"/>
+      <w:r>
+        <w:t xml:space="preserve"> y apuntando el </w:t>
+      </w:r>
+      <w:proofErr w:type="spellStart"/>
+      <w:r>
+        <w:t>AutoCompleteSource</w:t>
+      </w:r>
+      <w:proofErr w:type="spellEnd"/>
+      <w:r>
+        <w:t xml:space="preserve"> a </w:t>
+      </w:r>
+      <w:proofErr w:type="spellStart"/>
+      <w:r>
+        <w:t>ListItems</w:t>
+      </w:r>
+      <w:proofErr w:type="spellEnd"/>
+      <w:r>
+        <w:t>, convertimos un simple menú desplegable en un buscador dinámico sin escribir una sola línea de código extra.</w:t>
+      </w:r>
+    </w:p>
+    <w:p>
+      <w:pPr>
+        <w:numPr>
+          <w:ilvl w:val="0"/>
+          <w:numId w:val="7"/>
+        </w:numPr>
+      </w:pPr>
+      <w:r>
+        <w:rPr>
+          <w:b/>
+          <w:bCs/>
+        </w:rPr>
+        <w:t>Sobrecarga de Constructores (La magia de Modificar):</w:t>
+      </w:r>
+      <w:r>
+        <w:t xml:space="preserve"> Un constructor es el método que "construye" la ventana cuando hacemos new </w:t>
+      </w:r>
+      <w:proofErr w:type="spellStart"/>
+      <w:proofErr w:type="gramStart"/>
+      <w:r>
+        <w:t>FrmAltaArticulo</w:t>
+      </w:r>
+      <w:proofErr w:type="spellEnd"/>
+      <w:r>
+        <w:t>(</w:t>
+      </w:r>
+      <w:proofErr w:type="gramEnd"/>
+      <w:r>
+        <w:t xml:space="preserve">). Creamos </w:t>
+      </w:r>
+      <w:r>
+        <w:rPr>
+          <w:i/>
+          <w:iCs/>
+        </w:rPr>
+        <w:t>dos</w:t>
+      </w:r>
+      <w:r>
+        <w:t xml:space="preserve"> constructores:</w:t>
+      </w:r>
+    </w:p>
+    <w:p>
+      <w:pPr>
+        <w:numPr>
+          <w:ilvl w:val="1"/>
+          <w:numId w:val="8"/>
+        </w:numPr>
+      </w:pPr>
+      <w:r>
+        <w:rPr>
+          <w:i/>
+          <w:iCs/>
+        </w:rPr>
+        <w:t>El vacío:</w:t>
+      </w:r>
+      <w:r>
+        <w:t xml:space="preserve"> Se usa para "Agregar". Arranca con la memoria en blanco.</w:t>
+      </w:r>
+    </w:p>
+    <w:p>
+      <w:pPr>
+        <w:numPr>
+          <w:ilvl w:val="1"/>
+          <w:numId w:val="8"/>
+        </w:numPr>
+      </w:pPr>
+      <w:r>
+        <w:rPr>
+          <w:i/>
+          <w:iCs/>
+        </w:rPr>
+        <w:t>El que recibe parámetros:</w:t>
+      </w:r>
+      <w:r>
+        <w:t xml:space="preserve"> Se usa para "Modificar". Recibe el Articulo que el usuario seleccionó en la grilla y lo guarda en la memoria interna de la ventana (</w:t>
+      </w:r>
+      <w:proofErr w:type="spellStart"/>
+      <w:proofErr w:type="gramStart"/>
+      <w:r>
+        <w:t>this.articulo</w:t>
+      </w:r>
+      <w:proofErr w:type="spellEnd"/>
+      <w:proofErr w:type="gramEnd"/>
+      <w:r>
+        <w:t xml:space="preserve"> = articulo) para precargar los </w:t>
+      </w:r>
+      <w:proofErr w:type="spellStart"/>
+      <w:r>
+        <w:t>TextBoxes</w:t>
+      </w:r>
+      <w:proofErr w:type="spellEnd"/>
+      <w:r>
+        <w:t>.</w:t>
+      </w:r>
+    </w:p>
+    <w:p>
+      <w:pPr>
+        <w:numPr>
+          <w:ilvl w:val="0"/>
+          <w:numId w:val="7"/>
+        </w:numPr>
+      </w:pPr>
+      <w:r>
+        <w:rPr>
+          <w:b/>
+          <w:bCs/>
+        </w:rPr>
+        <w:t>El Escudo Protector (Validación UI):</w:t>
+      </w:r>
+      <w:r>
+        <w:t xml:space="preserve"> Antes de abrir la ventana de modificación, chequeamos que </w:t>
+      </w:r>
+      <w:proofErr w:type="spellStart"/>
+      <w:proofErr w:type="gramStart"/>
+      <w:r>
+        <w:t>dgvArticulos.CurrentRow</w:t>
+      </w:r>
+      <w:proofErr w:type="spellEnd"/>
+      <w:r>
+        <w:t xml:space="preserve"> !</w:t>
+      </w:r>
+      <w:proofErr w:type="gramEnd"/>
+      <w:r>
+        <w:t xml:space="preserve">= </w:t>
+      </w:r>
+      <w:proofErr w:type="spellStart"/>
+      <w:r>
+        <w:t>null</w:t>
+      </w:r>
+      <w:proofErr w:type="spellEnd"/>
+      <w:r>
+        <w:t xml:space="preserve">. Si intentamos extraer un artículo de una grilla vacía o deseleccionada, el programa lanzaría una excepción </w:t>
+      </w:r>
+      <w:proofErr w:type="spellStart"/>
+      <w:r>
+        <w:t>NullReferenceException</w:t>
+      </w:r>
+      <w:proofErr w:type="spellEnd"/>
+      <w:r>
+        <w:t>. El escudo evita el colapso.</w:t>
+      </w:r>
+    </w:p>
+    <w:p/>
+    <w:p>
+      <w:r>
+        <w:rPr>
+          <w:b/>
+          <w:bCs/>
+        </w:rPr>
+        <w:t>Funcionalidad: Baja Física de Artículos (Botón Eliminar)</w:t>
+      </w:r>
+    </w:p>
+    <w:p>
+      <w:r>
+        <w:rPr>
+          <w:b/>
+          <w:bCs/>
+        </w:rPr>
+        <w:t>Objetivo:</w:t>
+      </w:r>
+      <w:r>
+        <w:t xml:space="preserve"> Permitir al usuario remover definitivamente un registro tanto de la pantalla como de la base de datos, garantizando que la acción sea segura e intencional.</w:t>
+      </w:r>
+    </w:p>
+    <w:p>
+      <w:r>
+        <w:rPr>
+          <w:b/>
+          <w:bCs/>
+        </w:rPr>
+        <w:t>Conceptos clave aplicados:</w:t>
+      </w:r>
+    </w:p>
+    <w:p>
+      <w:pPr>
+        <w:numPr>
+          <w:ilvl w:val="0"/>
+          <w:numId w:val="9"/>
+        </w:numPr>
+      </w:pPr>
+      <w:r>
+        <w:rPr>
+          <w:b/>
+          <w:bCs/>
+        </w:rPr>
+        <w:t>Baja Física vs. Baja Lógica (Toma de decisiones):</w:t>
+      </w:r>
+      <w:r>
+        <w:t xml:space="preserve"> Al no contar con una columna Activo (booleano/bit) en la tabla ARTICULOS proporcionada por el profesor, y al estar prohibido alterar el diseño original de la base de datos, la única alternativa técnicamente correcta es realizar una "baja física" (borrado real) en lugar de una "baja lógica" (ocultamiento).</w:t>
+      </w:r>
+    </w:p>
+    <w:p>
+      <w:pPr>
+        <w:numPr>
+          <w:ilvl w:val="0"/>
+          <w:numId w:val="9"/>
+        </w:numPr>
+      </w:pPr>
+      <w:r>
+        <w:rPr>
+          <w:b/>
+          <w:bCs/>
+        </w:rPr>
+        <w:t>La sentencia DELETE:</w:t>
+      </w:r>
+      <w:r>
+        <w:t xml:space="preserve"> Es la instrucción SQL más peligrosa. Siempre debe ir acompañada de la cláusula WHERE (ej. WHERE Id = @Id). Si se omite el WHERE, SQL Server borrará todos los artículos de la tabla instantáneamente.</w:t>
+      </w:r>
+    </w:p>
+    <w:p>
+      <w:pPr>
+        <w:numPr>
+          <w:ilvl w:val="0"/>
+          <w:numId w:val="9"/>
+        </w:numPr>
+      </w:pPr>
+      <w:r>
+        <w:rPr>
+          <w:b/>
+          <w:bCs/>
+        </w:rPr>
+        <w:t>Confirmación de Usuario (</w:t>
+      </w:r>
+      <w:proofErr w:type="spellStart"/>
+      <w:r>
+        <w:rPr>
+          <w:b/>
+          <w:bCs/>
+        </w:rPr>
+        <w:t>DialogResult</w:t>
+      </w:r>
+      <w:proofErr w:type="spellEnd"/>
+      <w:r>
+        <w:rPr>
+          <w:b/>
+          <w:bCs/>
+        </w:rPr>
+        <w:t>):</w:t>
+      </w:r>
+      <w:r>
+        <w:t xml:space="preserve"> Antes de ejecutar un DELETE, es una regla de oro en diseño de interfaces (UX) pedir confirmación. Utilizamos </w:t>
+      </w:r>
+      <w:proofErr w:type="spellStart"/>
+      <w:r>
+        <w:t>MessageBox.Show</w:t>
+      </w:r>
+      <w:proofErr w:type="spellEnd"/>
+      <w:r>
+        <w:t xml:space="preserve"> configurado </w:t>
+      </w:r>
+      <w:r>
+        <w:lastRenderedPageBreak/>
+        <w:t xml:space="preserve">con botones </w:t>
+      </w:r>
+      <w:proofErr w:type="spellStart"/>
+      <w:r>
+        <w:t>YesNo</w:t>
+      </w:r>
+      <w:proofErr w:type="spellEnd"/>
+      <w:r>
+        <w:t xml:space="preserve">. El programa captura la respuesta en una variable tipo </w:t>
+      </w:r>
+      <w:proofErr w:type="spellStart"/>
+      <w:r>
+        <w:t>DialogResult</w:t>
+      </w:r>
+      <w:proofErr w:type="spellEnd"/>
+      <w:r>
+        <w:t xml:space="preserve"> y solo avanza si el usuario presionó "Sí".</w:t>
+      </w:r>
+    </w:p>
+    <w:p>
+      <w:pPr>
+        <w:numPr>
+          <w:ilvl w:val="0"/>
+          <w:numId w:val="9"/>
+        </w:numPr>
+      </w:pPr>
+      <w:r>
+        <w:rPr>
+          <w:b/>
+          <w:bCs/>
+        </w:rPr>
+        <w:t>Sincronización de Interfaz:</w:t>
+      </w:r>
+      <w:r>
+        <w:t xml:space="preserve"> Una vez que </w:t>
+      </w:r>
+      <w:proofErr w:type="spellStart"/>
+      <w:r>
+        <w:t>ArticuloNegocio</w:t>
+      </w:r>
+      <w:proofErr w:type="spellEnd"/>
+      <w:r>
+        <w:t xml:space="preserve"> elimina el registro en SQL Server, la grilla visual (</w:t>
+      </w:r>
+      <w:proofErr w:type="spellStart"/>
+      <w:r>
+        <w:t>dgvArticulos</w:t>
+      </w:r>
+      <w:proofErr w:type="spellEnd"/>
+      <w:r>
+        <w:t xml:space="preserve">) no se entera mágicamente. Es necesario volver a llamar al método </w:t>
+      </w:r>
+      <w:proofErr w:type="spellStart"/>
+      <w:proofErr w:type="gramStart"/>
+      <w:r>
+        <w:t>CargarArticulos</w:t>
+      </w:r>
+      <w:proofErr w:type="spellEnd"/>
+      <w:r>
+        <w:t>(</w:t>
+      </w:r>
+      <w:proofErr w:type="gramEnd"/>
+      <w:r>
+        <w:t>) para que la aplicación vuelva a leer la base de datos actualizada y el artículo desaparezca de la pantalla.</w:t>
+      </w:r>
+    </w:p>
+    <w:p/>
+    <w:p>
+      <w:pPr>
+        <w:jc w:val="center"/>
+      </w:pPr>
+      <w:r>
+        <w:rPr>
+          <w:b/>
+          <w:bCs/>
+        </w:rPr>
+        <w:t xml:space="preserve">Funcionalidad: Corrección de Lectura SQL y Estilizado Avanzado del </w:t>
+      </w:r>
+      <w:proofErr w:type="spellStart"/>
+      <w:r>
+        <w:rPr>
+          <w:b/>
+          <w:bCs/>
+        </w:rPr>
+        <w:t>DataGridView</w:t>
+      </w:r>
+      <w:proofErr w:type="spellEnd"/>
+    </w:p>
+    <w:p>
+      <w:r>
+        <w:rPr>
+          <w:b/>
+          <w:bCs/>
+        </w:rPr>
+        <w:t>Objetivos:</w:t>
+      </w:r>
+      <w:r>
+        <w:t xml:space="preserve"> Solucionar el error de mapeo de datos numéricos y mejorar la experiencia de usuario (UX) haciendo la grilla más legible y profesional.</w:t>
+      </w:r>
+    </w:p>
+    <w:p>
+      <w:r>
+        <w:rPr>
+          <w:b/>
+          <w:bCs/>
+        </w:rPr>
+        <w:t>Conceptos clave aplicados:</w:t>
+      </w:r>
+    </w:p>
+    <w:p>
+      <w:pPr>
+        <w:numPr>
+          <w:ilvl w:val="0"/>
+          <w:numId w:val="10"/>
+        </w:numPr>
+      </w:pPr>
+      <w:r>
+        <w:rPr>
+          <w:b/>
+          <w:bCs/>
+        </w:rPr>
+        <w:t>Lectura estricta de tipos (</w:t>
+      </w:r>
+      <w:proofErr w:type="spellStart"/>
+      <w:r>
+        <w:rPr>
+          <w:b/>
+          <w:bCs/>
+        </w:rPr>
+        <w:t>GetDecimal</w:t>
+      </w:r>
+      <w:proofErr w:type="spellEnd"/>
+      <w:r>
+        <w:rPr>
+          <w:b/>
+          <w:bCs/>
+        </w:rPr>
+        <w:t>):</w:t>
+      </w:r>
+      <w:r>
+        <w:t xml:space="preserve"> En ADO.NET, al leer datos de SQL Server, es vital hacer coincidir el tipo de dato de la base de datos con el de C#. Si la columna SQL es </w:t>
+      </w:r>
+      <w:proofErr w:type="spellStart"/>
+      <w:r>
+        <w:t>money</w:t>
+      </w:r>
+      <w:proofErr w:type="spellEnd"/>
+      <w:r>
+        <w:t xml:space="preserve"> o decimal, se debe leer con </w:t>
+      </w:r>
+      <w:proofErr w:type="spellStart"/>
+      <w:proofErr w:type="gramStart"/>
+      <w:r>
+        <w:t>datos.Lector.GetDecimal</w:t>
+      </w:r>
+      <w:proofErr w:type="spellEnd"/>
+      <w:proofErr w:type="gramEnd"/>
+      <w:r>
+        <w:t>(</w:t>
+      </w:r>
+      <w:proofErr w:type="spellStart"/>
+      <w:r>
+        <w:t>indice</w:t>
+      </w:r>
+      <w:proofErr w:type="spellEnd"/>
+      <w:r>
+        <w:t xml:space="preserve">). Omitir la lectura de un índice asigna el valor por defecto de C# (0 para números, </w:t>
+      </w:r>
+      <w:proofErr w:type="spellStart"/>
+      <w:r>
+        <w:t>null</w:t>
+      </w:r>
+      <w:proofErr w:type="spellEnd"/>
+      <w:r>
+        <w:t xml:space="preserve"> para objetos).</w:t>
+      </w:r>
+    </w:p>
+    <w:p>
+      <w:pPr>
+        <w:numPr>
+          <w:ilvl w:val="0"/>
+          <w:numId w:val="10"/>
+        </w:numPr>
+      </w:pPr>
+      <w:r>
+        <w:rPr>
+          <w:b/>
+          <w:bCs/>
+        </w:rPr>
+        <w:t xml:space="preserve">Data </w:t>
+      </w:r>
+      <w:proofErr w:type="spellStart"/>
+      <w:r>
+        <w:rPr>
+          <w:b/>
+          <w:bCs/>
+        </w:rPr>
+        <w:t>Annotations</w:t>
+      </w:r>
+      <w:proofErr w:type="spellEnd"/>
+      <w:r>
+        <w:rPr>
+          <w:b/>
+          <w:bCs/>
+        </w:rPr>
+        <w:t xml:space="preserve"> ([</w:t>
+      </w:r>
+      <w:proofErr w:type="spellStart"/>
+      <w:r>
+        <w:rPr>
+          <w:b/>
+          <w:bCs/>
+        </w:rPr>
+        <w:t>DisplayName</w:t>
+      </w:r>
+      <w:proofErr w:type="spellEnd"/>
+      <w:r>
+        <w:rPr>
+          <w:b/>
+          <w:bCs/>
+        </w:rPr>
+        <w:t>]):</w:t>
+      </w:r>
+      <w:r>
+        <w:t xml:space="preserve"> Es una etiqueta que se pone arriba de una propiedad en la clase de Dominio (ej. [</w:t>
+      </w:r>
+      <w:proofErr w:type="spellStart"/>
+      <w:proofErr w:type="gramStart"/>
+      <w:r>
+        <w:t>DisplayName</w:t>
+      </w:r>
+      <w:proofErr w:type="spellEnd"/>
+      <w:r>
+        <w:t>(</w:t>
+      </w:r>
+      <w:proofErr w:type="gramEnd"/>
+      <w:r>
+        <w:t xml:space="preserve">"Precio ($)")]). Cuando el </w:t>
+      </w:r>
+      <w:proofErr w:type="spellStart"/>
+      <w:r>
+        <w:t>DataGridView</w:t>
+      </w:r>
+      <w:proofErr w:type="spellEnd"/>
+      <w:r>
+        <w:t xml:space="preserve"> lee la lista para armar sus columnas, lee estas etiquetas automáticamente y las usa como títulos (</w:t>
+      </w:r>
+      <w:proofErr w:type="spellStart"/>
+      <w:r>
+        <w:t>HeaderText</w:t>
+      </w:r>
+      <w:proofErr w:type="spellEnd"/>
+      <w:r>
+        <w:t>), manteniendo el código de la vista mucho más limpio.</w:t>
+      </w:r>
+    </w:p>
+    <w:p>
+      <w:pPr>
+        <w:numPr>
+          <w:ilvl w:val="0"/>
+          <w:numId w:val="10"/>
+        </w:numPr>
+      </w:pPr>
+      <w:r>
+        <w:rPr>
+          <w:b/>
+          <w:bCs/>
+        </w:rPr>
+        <w:t>Formato de Celdas (</w:t>
+      </w:r>
+      <w:proofErr w:type="spellStart"/>
+      <w:r>
+        <w:rPr>
+          <w:b/>
+          <w:bCs/>
+        </w:rPr>
+        <w:t>DefaultCellStyle.Format</w:t>
+      </w:r>
+      <w:proofErr w:type="spellEnd"/>
+      <w:r>
+        <w:rPr>
+          <w:b/>
+          <w:bCs/>
+        </w:rPr>
+        <w:t>):</w:t>
+      </w:r>
+      <w:r>
+        <w:t xml:space="preserve"> * El formato "N2" (</w:t>
+      </w:r>
+      <w:proofErr w:type="spellStart"/>
+      <w:r>
+        <w:t>Number</w:t>
+      </w:r>
+      <w:proofErr w:type="spellEnd"/>
+      <w:r>
+        <w:t xml:space="preserve"> 2) transforma un número en crudo (ej. 230000.0000) en un número formateado para lectura humana (230.000,00), agregando separadores de miles y limitando a 2 decimales.</w:t>
+      </w:r>
+    </w:p>
+    <w:p>
+      <w:pPr>
+        <w:numPr>
+          <w:ilvl w:val="0"/>
+          <w:numId w:val="10"/>
+        </w:numPr>
+      </w:pPr>
+      <w:r>
+        <w:rPr>
+          <w:b/>
+          <w:bCs/>
+        </w:rPr>
+        <w:t>Ajuste Dinámico de Texto (</w:t>
+      </w:r>
+      <w:proofErr w:type="spellStart"/>
+      <w:r>
+        <w:rPr>
+          <w:b/>
+          <w:bCs/>
+        </w:rPr>
+        <w:t>WrapMode</w:t>
+      </w:r>
+      <w:proofErr w:type="spellEnd"/>
+      <w:r>
+        <w:rPr>
+          <w:b/>
+          <w:bCs/>
+        </w:rPr>
+        <w:t xml:space="preserve"> + </w:t>
+      </w:r>
+      <w:proofErr w:type="spellStart"/>
+      <w:r>
+        <w:rPr>
+          <w:b/>
+          <w:bCs/>
+        </w:rPr>
+        <w:t>AutoSize</w:t>
+      </w:r>
+      <w:proofErr w:type="spellEnd"/>
+      <w:r>
+        <w:rPr>
+          <w:b/>
+          <w:bCs/>
+        </w:rPr>
+        <w:t>):</w:t>
+      </w:r>
+      <w:r>
+        <w:t xml:space="preserve"> Para evitar que textos largos generen una barra de desplazamiento horizontal, se combinan tres propiedades:</w:t>
+      </w:r>
+    </w:p>
+    <w:p>
+      <w:pPr>
+        <w:numPr>
+          <w:ilvl w:val="1"/>
+          <w:numId w:val="10"/>
+        </w:numPr>
+      </w:pPr>
+      <w:proofErr w:type="spellStart"/>
+      <w:r>
+        <w:t>AutoSizeRowsMode</w:t>
+      </w:r>
+      <w:proofErr w:type="spellEnd"/>
+      <w:r>
+        <w:t xml:space="preserve"> = </w:t>
+      </w:r>
+      <w:proofErr w:type="spellStart"/>
+      <w:r>
+        <w:t>AllCells</w:t>
+      </w:r>
+      <w:proofErr w:type="spellEnd"/>
+      <w:r>
+        <w:t>: Permite que la altura de las filas crezca o encoja.</w:t>
+      </w:r>
+    </w:p>
+    <w:p>
+      <w:pPr>
+        <w:numPr>
+          <w:ilvl w:val="1"/>
+          <w:numId w:val="10"/>
+        </w:numPr>
+      </w:pPr>
+      <w:proofErr w:type="spellStart"/>
+      <w:r>
+        <w:t>WrapMode</w:t>
+      </w:r>
+      <w:proofErr w:type="spellEnd"/>
+      <w:r>
+        <w:t xml:space="preserve"> = True (en la columna específica): Obliga al texto a bajar de renglón si choca contra el borde de la celda.</w:t>
+      </w:r>
+    </w:p>
+    <w:p>
+      <w:pPr>
+        <w:numPr>
+          <w:ilvl w:val="1"/>
+          <w:numId w:val="10"/>
+        </w:numPr>
+      </w:pPr>
+      <w:proofErr w:type="spellStart"/>
+      <w:r>
+        <w:t>AutoSizeMode</w:t>
+      </w:r>
+      <w:proofErr w:type="spellEnd"/>
+      <w:r>
+        <w:t xml:space="preserve"> = </w:t>
+      </w:r>
+      <w:proofErr w:type="spellStart"/>
+      <w:r>
+        <w:t>Fill</w:t>
+      </w:r>
+      <w:proofErr w:type="spellEnd"/>
+      <w:r>
+        <w:t xml:space="preserve"> (en la columna específica): Obliga a la columna a ocupar todo el espacio gris sobrante de la grilla de forma responsiva.</w:t>
+      </w:r>
+    </w:p>
+    <w:p>
+      <w:r>
+        <w:rPr>
+          <w:b/>
+          <w:bCs/>
+        </w:rPr>
+        <w:t>Funcionalidad: Refactorización (Principio DRY) y Ampliación del Filtro Avanzado</w:t>
+      </w:r>
+    </w:p>
+    <w:p>
+      <w:r>
+        <w:rPr>
+          <w:b/>
+          <w:bCs/>
+        </w:rPr>
+        <w:t>Objetivo:</w:t>
+      </w:r>
+      <w:r>
+        <w:t xml:space="preserve"> Mejorar la arquitectura del código eliminando repeticiones peligrosas y agregar la capacidad de buscar artículos en la base de datos utilizando el nombre de su marca.</w:t>
+      </w:r>
+    </w:p>
+    <w:p>
+      <w:r>
+        <w:rPr>
+          <w:b/>
+          <w:bCs/>
+        </w:rPr>
+        <w:t>Conceptos clave aplicados:</w:t>
+      </w:r>
+    </w:p>
+    <w:p>
+      <w:pPr>
+        <w:numPr>
+          <w:ilvl w:val="0"/>
+          <w:numId w:val="11"/>
+        </w:numPr>
+      </w:pPr>
+      <w:r>
+        <w:rPr>
+          <w:b/>
+          <w:bCs/>
+        </w:rPr>
+        <w:t>Principio DRY (</w:t>
+      </w:r>
+      <w:proofErr w:type="spellStart"/>
+      <w:r>
+        <w:rPr>
+          <w:b/>
+          <w:bCs/>
+        </w:rPr>
+        <w:t>Don't</w:t>
+      </w:r>
+      <w:proofErr w:type="spellEnd"/>
+      <w:r>
+        <w:rPr>
+          <w:b/>
+          <w:bCs/>
+        </w:rPr>
+        <w:t xml:space="preserve"> </w:t>
+      </w:r>
+      <w:proofErr w:type="spellStart"/>
+      <w:r>
+        <w:rPr>
+          <w:b/>
+          <w:bCs/>
+        </w:rPr>
+        <w:t>Repeat</w:t>
+      </w:r>
+      <w:proofErr w:type="spellEnd"/>
+      <w:r>
+        <w:rPr>
+          <w:b/>
+          <w:bCs/>
+        </w:rPr>
+        <w:t xml:space="preserve"> </w:t>
+      </w:r>
+      <w:proofErr w:type="spellStart"/>
+      <w:r>
+        <w:rPr>
+          <w:b/>
+          <w:bCs/>
+        </w:rPr>
+        <w:t>Yourself</w:t>
+      </w:r>
+      <w:proofErr w:type="spellEnd"/>
+      <w:r>
+        <w:rPr>
+          <w:b/>
+          <w:bCs/>
+        </w:rPr>
+        <w:t xml:space="preserve"> - No te repitas):</w:t>
+      </w:r>
+      <w:r>
+        <w:t xml:space="preserve"> Es una regla de oro en la programación. Si un mismo bloque de código (como la asignación de 10 columnas de una base de datos a un objeto) se escribe en más de un lugar, el código es frágil. Al extraer esa </w:t>
+      </w:r>
+      <w:r>
+        <w:lastRenderedPageBreak/>
+        <w:t>lógica a un único método, si la tabla cambia en el futuro, solo se debe modificar una sola línea en todo el proyecto.</w:t>
+      </w:r>
+    </w:p>
+    <w:p>
+      <w:pPr>
+        <w:numPr>
+          <w:ilvl w:val="0"/>
+          <w:numId w:val="11"/>
+        </w:numPr>
+      </w:pPr>
+      <w:r>
+        <w:rPr>
+          <w:b/>
+          <w:bCs/>
+        </w:rPr>
+        <w:t>Encapsulamiento (Métodos Privados):</w:t>
+      </w:r>
+      <w:r>
+        <w:t xml:space="preserve"> El método </w:t>
+      </w:r>
+      <w:proofErr w:type="spellStart"/>
+      <w:r>
+        <w:t>MapearArticulo</w:t>
+      </w:r>
+      <w:proofErr w:type="spellEnd"/>
+      <w:r>
+        <w:t xml:space="preserve"> se declaró como </w:t>
+      </w:r>
+      <w:proofErr w:type="spellStart"/>
+      <w:r>
+        <w:t>private</w:t>
+      </w:r>
+      <w:proofErr w:type="spellEnd"/>
+      <w:r>
+        <w:t xml:space="preserve">. Esto significa que actúa como una herramienta interna exclusiva de la clase </w:t>
+      </w:r>
+      <w:proofErr w:type="spellStart"/>
+      <w:r>
+        <w:t>ArticuloNegocio</w:t>
+      </w:r>
+      <w:proofErr w:type="spellEnd"/>
+      <w:r>
+        <w:t xml:space="preserve">. Las pantallas visuales (como </w:t>
+      </w:r>
+      <w:proofErr w:type="spellStart"/>
+      <w:r>
+        <w:t>FrmArticulos</w:t>
+      </w:r>
+      <w:proofErr w:type="spellEnd"/>
+      <w:r>
+        <w:t>) no saben que este método existe ni pueden usarlo, lo cual protege la seguridad de la capa de acceso a datos.</w:t>
+      </w:r>
+    </w:p>
+    <w:p>
+      <w:pPr>
+        <w:numPr>
+          <w:ilvl w:val="0"/>
+          <w:numId w:val="11"/>
+        </w:numPr>
+      </w:pPr>
+      <w:r>
+        <w:rPr>
+          <w:b/>
+          <w:bCs/>
+        </w:rPr>
+        <w:t>Consultas sobre tablas relacionadas (</w:t>
+      </w:r>
+      <w:proofErr w:type="spellStart"/>
+      <w:r>
+        <w:rPr>
+          <w:b/>
+          <w:bCs/>
+        </w:rPr>
+        <w:t>JOINs</w:t>
+      </w:r>
+      <w:proofErr w:type="spellEnd"/>
+      <w:r>
+        <w:rPr>
+          <w:b/>
+          <w:bCs/>
+        </w:rPr>
+        <w:t xml:space="preserve"> dinámicos):</w:t>
+      </w:r>
+      <w:r>
+        <w:t xml:space="preserve"> Para poder filtrar por "Marca", la consulta SQL no podía buscar en la tabla principal ARTICULOS (A), porque allí solo se guarda un número (</w:t>
+      </w:r>
+      <w:proofErr w:type="spellStart"/>
+      <w:r>
+        <w:t>IdMarca</w:t>
+      </w:r>
+      <w:proofErr w:type="spellEnd"/>
+      <w:r>
+        <w:t xml:space="preserve">). Gracias al INNER JOIN, el WHERE dinámico puede apuntar directamente a </w:t>
+      </w:r>
+      <w:proofErr w:type="spellStart"/>
+      <w:proofErr w:type="gramStart"/>
+      <w:r>
+        <w:t>M.Descripcion</w:t>
+      </w:r>
+      <w:proofErr w:type="spellEnd"/>
+      <w:proofErr w:type="gramEnd"/>
+      <w:r>
+        <w:t xml:space="preserve"> (la tabla MARCAS), permitiendo buscar palabras como "Motorola" o "Samsung" directamente en el motor de base de datos.</w:t>
+      </w:r>
+    </w:p>
+    <w:p/>
     <w:p/>
     <w:p>
       <w:pPr>
@@ -854,7 +3226,7 @@
     </w:p>
     <w:sectPr>
       <w:pgSz w:w="11906" w:h="16838"/>
-      <w:pgMar w:top="1440" w:right="1440" w:bottom="1440" w:left="1440" w:header="708" w:footer="708" w:gutter="0"/>
+      <w:pgMar w:top="720" w:right="720" w:bottom="720" w:left="720" w:header="708" w:footer="708" w:gutter="0"/>
       <w:cols w:space="708"/>
       <w:docGrid w:linePitch="360"/>
     </w:sectPr>
@@ -865,6 +3237,300 @@
 <file path=word/numbering.xml><?xml version="1.0" encoding="utf-8"?>
 <w:numbering xmlns:wpc="http://schemas.microsoft.com/office/word/2010/wordprocessingCanvas" xmlns:cx="http://schemas.microsoft.com/office/drawing/2014/chartex" xmlns:cx1="http://schemas.microsoft.com/office/drawing/2015/9/8/chartex" xmlns:cx2="http://schemas.microsoft.com/office/drawing/2015/10/21/chartex" xmlns:cx3="http://schemas.microsoft.com/office/drawing/2016/5/9/chartex" xmlns:cx4="http://schemas.microsoft.com/office/drawing/2016/5/10/chartex" xmlns:cx5="http://schemas.microsoft.com/office/drawing/2016/5/11/chartex" xmlns:cx6="http://schemas.microsoft.com/office/drawing/2016/5/12/chartex" xmlns:cx7="http://schemas.microsoft.com/office/drawing/2016/5/13/chartex" xmlns:cx8="http://schemas.microsoft.com/office/drawing/2016/5/14/chartex" xmlns:mc="http://schemas.openxmlformats.org/markup-compatibility/2006" xmlns:aink="http://schemas.microsoft.com/office/drawing/2016/ink" xmlns:am3d="http://schemas.microsoft.com/office/drawing/2017/model3d" xmlns:o="urn:schemas-microsoft-com:office:office" xmlns:oel="http://schemas.microsoft.com/office/2019/extlst" xmlns:r="http://schemas.openxmlformats.org/officeDocument/2006/relationships" xmlns:m="http://schemas.openxmlformats.org/officeDocument/2006/math" xmlns:v="urn:schemas-microsoft-com:vml" xmlns:wp14="http://schemas.microsoft.com/office/word/2010/wordprocessingDrawing" xmlns:wp="http://schemas.openxmlformats.org/drawingml/2006/wordprocessingDrawing" xmlns:w10="urn:schemas-microsoft-com:office:word" xmlns:w="http://schemas.openxmlformats.org/wordprocessingml/2006/main" xmlns:w14="http://schemas.microsoft.com/office/word/2010/wordml" xmlns:w15="http://schemas.microsoft.com/office/word/2012/wordml" xmlns:w16cex="http://schemas.microsoft.com/office/word/2018/wordml/cex" xmlns:w16cid="http://schemas.microsoft.com/office/word/2016/wordml/cid" xmlns:w16="http://schemas.microsoft.com/office/word/2018/wordml" xmlns:w16sdtdh="http://schemas.microsoft.com/office/word/2020/wordml/sdtdatahash" xmlns:w16se="http://schemas.microsoft.com/office/word/2015/wordml/symex" xmlns:wpg="http://schemas.microsoft.com/office/word/2010/wordprocessingGroup" xmlns:wpi="http://schemas.microsoft.com/office/word/2010/wordprocessingInk" xmlns:wne="http://schemas.microsoft.com/office/word/2006/wordml" xmlns:wps="http://schemas.microsoft.com/office/word/2010/wordprocessingShape" mc:Ignorable="w14 w15 w16se w16cid w16 w16cex w16sdtdh wp14">
   <w:abstractNum w:abstractNumId="0" w15:restartNumberingAfterBreak="0">
+    <w:nsid w:val="02105358"/>
+    <w:multiLevelType w:val="multilevel"/>
+    <w:tmpl w:val="22E05250"/>
+    <w:lvl w:ilvl="0">
+      <w:start w:val="1"/>
+      <w:numFmt w:val="bullet"/>
+      <w:lvlText w:val=""/>
+      <w:lvlJc w:val="left"/>
+      <w:pPr>
+        <w:tabs>
+          <w:tab w:val="num" w:pos="720"/>
+        </w:tabs>
+        <w:ind w:left="720" w:hanging="360"/>
+      </w:pPr>
+      <w:rPr>
+        <w:rFonts w:ascii="Symbol" w:hAnsi="Symbol" w:hint="default"/>
+        <w:sz w:val="20"/>
+      </w:rPr>
+    </w:lvl>
+    <w:lvl w:ilvl="1">
+      <w:start w:val="1"/>
+      <w:numFmt w:val="decimal"/>
+      <w:lvlText w:val="%2."/>
+      <w:lvlJc w:val="left"/>
+      <w:pPr>
+        <w:tabs>
+          <w:tab w:val="num" w:pos="1440"/>
+        </w:tabs>
+        <w:ind w:left="1440" w:hanging="360"/>
+      </w:pPr>
+    </w:lvl>
+    <w:lvl w:ilvl="2" w:tentative="1">
+      <w:start w:val="1"/>
+      <w:numFmt w:val="bullet"/>
+      <w:lvlText w:val=""/>
+      <w:lvlJc w:val="left"/>
+      <w:pPr>
+        <w:tabs>
+          <w:tab w:val="num" w:pos="2160"/>
+        </w:tabs>
+        <w:ind w:left="2160" w:hanging="360"/>
+      </w:pPr>
+      <w:rPr>
+        <w:rFonts w:ascii="Wingdings" w:hAnsi="Wingdings" w:hint="default"/>
+        <w:sz w:val="20"/>
+      </w:rPr>
+    </w:lvl>
+    <w:lvl w:ilvl="3" w:tentative="1">
+      <w:start w:val="1"/>
+      <w:numFmt w:val="bullet"/>
+      <w:lvlText w:val=""/>
+      <w:lvlJc w:val="left"/>
+      <w:pPr>
+        <w:tabs>
+          <w:tab w:val="num" w:pos="2880"/>
+        </w:tabs>
+        <w:ind w:left="2880" w:hanging="360"/>
+      </w:pPr>
+      <w:rPr>
+        <w:rFonts w:ascii="Wingdings" w:hAnsi="Wingdings" w:hint="default"/>
+        <w:sz w:val="20"/>
+      </w:rPr>
+    </w:lvl>
+    <w:lvl w:ilvl="4" w:tentative="1">
+      <w:start w:val="1"/>
+      <w:numFmt w:val="bullet"/>
+      <w:lvlText w:val=""/>
+      <w:lvlJc w:val="left"/>
+      <w:pPr>
+        <w:tabs>
+          <w:tab w:val="num" w:pos="3600"/>
+        </w:tabs>
+        <w:ind w:left="3600" w:hanging="360"/>
+      </w:pPr>
+      <w:rPr>
+        <w:rFonts w:ascii="Wingdings" w:hAnsi="Wingdings" w:hint="default"/>
+        <w:sz w:val="20"/>
+      </w:rPr>
+    </w:lvl>
+    <w:lvl w:ilvl="5" w:tentative="1">
+      <w:start w:val="1"/>
+      <w:numFmt w:val="bullet"/>
+      <w:lvlText w:val=""/>
+      <w:lvlJc w:val="left"/>
+      <w:pPr>
+        <w:tabs>
+          <w:tab w:val="num" w:pos="4320"/>
+        </w:tabs>
+        <w:ind w:left="4320" w:hanging="360"/>
+      </w:pPr>
+      <w:rPr>
+        <w:rFonts w:ascii="Wingdings" w:hAnsi="Wingdings" w:hint="default"/>
+        <w:sz w:val="20"/>
+      </w:rPr>
+    </w:lvl>
+    <w:lvl w:ilvl="6" w:tentative="1">
+      <w:start w:val="1"/>
+      <w:numFmt w:val="bullet"/>
+      <w:lvlText w:val=""/>
+      <w:lvlJc w:val="left"/>
+      <w:pPr>
+        <w:tabs>
+          <w:tab w:val="num" w:pos="5040"/>
+        </w:tabs>
+        <w:ind w:left="5040" w:hanging="360"/>
+      </w:pPr>
+      <w:rPr>
+        <w:rFonts w:ascii="Wingdings" w:hAnsi="Wingdings" w:hint="default"/>
+        <w:sz w:val="20"/>
+      </w:rPr>
+    </w:lvl>
+    <w:lvl w:ilvl="7" w:tentative="1">
+      <w:start w:val="1"/>
+      <w:numFmt w:val="bullet"/>
+      <w:lvlText w:val=""/>
+      <w:lvlJc w:val="left"/>
+      <w:pPr>
+        <w:tabs>
+          <w:tab w:val="num" w:pos="5760"/>
+        </w:tabs>
+        <w:ind w:left="5760" w:hanging="360"/>
+      </w:pPr>
+      <w:rPr>
+        <w:rFonts w:ascii="Wingdings" w:hAnsi="Wingdings" w:hint="default"/>
+        <w:sz w:val="20"/>
+      </w:rPr>
+    </w:lvl>
+    <w:lvl w:ilvl="8" w:tentative="1">
+      <w:start w:val="1"/>
+      <w:numFmt w:val="bullet"/>
+      <w:lvlText w:val=""/>
+      <w:lvlJc w:val="left"/>
+      <w:pPr>
+        <w:tabs>
+          <w:tab w:val="num" w:pos="6480"/>
+        </w:tabs>
+        <w:ind w:left="6480" w:hanging="360"/>
+      </w:pPr>
+      <w:rPr>
+        <w:rFonts w:ascii="Wingdings" w:hAnsi="Wingdings" w:hint="default"/>
+        <w:sz w:val="20"/>
+      </w:rPr>
+    </w:lvl>
+  </w:abstractNum>
+  <w:abstractNum w:abstractNumId="1" w15:restartNumberingAfterBreak="0">
+    <w:nsid w:val="061B6AE5"/>
+    <w:multiLevelType w:val="multilevel"/>
+    <w:tmpl w:val="35EE3F30"/>
+    <w:lvl w:ilvl="0">
+      <w:start w:val="1"/>
+      <w:numFmt w:val="bullet"/>
+      <w:lvlText w:val=""/>
+      <w:lvlJc w:val="left"/>
+      <w:pPr>
+        <w:tabs>
+          <w:tab w:val="num" w:pos="720"/>
+        </w:tabs>
+        <w:ind w:left="720" w:hanging="360"/>
+      </w:pPr>
+      <w:rPr>
+        <w:rFonts w:ascii="Symbol" w:hAnsi="Symbol" w:hint="default"/>
+        <w:sz w:val="20"/>
+      </w:rPr>
+    </w:lvl>
+    <w:lvl w:ilvl="1" w:tentative="1">
+      <w:start w:val="1"/>
+      <w:numFmt w:val="bullet"/>
+      <w:lvlText w:val="o"/>
+      <w:lvlJc w:val="left"/>
+      <w:pPr>
+        <w:tabs>
+          <w:tab w:val="num" w:pos="1440"/>
+        </w:tabs>
+        <w:ind w:left="1440" w:hanging="360"/>
+      </w:pPr>
+      <w:rPr>
+        <w:rFonts w:ascii="Courier New" w:hAnsi="Courier New" w:hint="default"/>
+        <w:sz w:val="20"/>
+      </w:rPr>
+    </w:lvl>
+    <w:lvl w:ilvl="2" w:tentative="1">
+      <w:start w:val="1"/>
+      <w:numFmt w:val="bullet"/>
+      <w:lvlText w:val=""/>
+      <w:lvlJc w:val="left"/>
+      <w:pPr>
+        <w:tabs>
+          <w:tab w:val="num" w:pos="2160"/>
+        </w:tabs>
+        <w:ind w:left="2160" w:hanging="360"/>
+      </w:pPr>
+      <w:rPr>
+        <w:rFonts w:ascii="Wingdings" w:hAnsi="Wingdings" w:hint="default"/>
+        <w:sz w:val="20"/>
+      </w:rPr>
+    </w:lvl>
+    <w:lvl w:ilvl="3" w:tentative="1">
+      <w:start w:val="1"/>
+      <w:numFmt w:val="bullet"/>
+      <w:lvlText w:val=""/>
+      <w:lvlJc w:val="left"/>
+      <w:pPr>
+        <w:tabs>
+          <w:tab w:val="num" w:pos="2880"/>
+        </w:tabs>
+        <w:ind w:left="2880" w:hanging="360"/>
+      </w:pPr>
+      <w:rPr>
+        <w:rFonts w:ascii="Wingdings" w:hAnsi="Wingdings" w:hint="default"/>
+        <w:sz w:val="20"/>
+      </w:rPr>
+    </w:lvl>
+    <w:lvl w:ilvl="4" w:tentative="1">
+      <w:start w:val="1"/>
+      <w:numFmt w:val="bullet"/>
+      <w:lvlText w:val=""/>
+      <w:lvlJc w:val="left"/>
+      <w:pPr>
+        <w:tabs>
+          <w:tab w:val="num" w:pos="3600"/>
+        </w:tabs>
+        <w:ind w:left="3600" w:hanging="360"/>
+      </w:pPr>
+      <w:rPr>
+        <w:rFonts w:ascii="Wingdings" w:hAnsi="Wingdings" w:hint="default"/>
+        <w:sz w:val="20"/>
+      </w:rPr>
+    </w:lvl>
+    <w:lvl w:ilvl="5" w:tentative="1">
+      <w:start w:val="1"/>
+      <w:numFmt w:val="bullet"/>
+      <w:lvlText w:val=""/>
+      <w:lvlJc w:val="left"/>
+      <w:pPr>
+        <w:tabs>
+          <w:tab w:val="num" w:pos="4320"/>
+        </w:tabs>
+        <w:ind w:left="4320" w:hanging="360"/>
+      </w:pPr>
+      <w:rPr>
+        <w:rFonts w:ascii="Wingdings" w:hAnsi="Wingdings" w:hint="default"/>
+        <w:sz w:val="20"/>
+      </w:rPr>
+    </w:lvl>
+    <w:lvl w:ilvl="6" w:tentative="1">
+      <w:start w:val="1"/>
+      <w:numFmt w:val="bullet"/>
+      <w:lvlText w:val=""/>
+      <w:lvlJc w:val="left"/>
+      <w:pPr>
+        <w:tabs>
+          <w:tab w:val="num" w:pos="5040"/>
+        </w:tabs>
+        <w:ind w:left="5040" w:hanging="360"/>
+      </w:pPr>
+      <w:rPr>
+        <w:rFonts w:ascii="Wingdings" w:hAnsi="Wingdings" w:hint="default"/>
+        <w:sz w:val="20"/>
+      </w:rPr>
+    </w:lvl>
+    <w:lvl w:ilvl="7" w:tentative="1">
+      <w:start w:val="1"/>
+      <w:numFmt w:val="bullet"/>
+      <w:lvlText w:val=""/>
+      <w:lvlJc w:val="left"/>
+      <w:pPr>
+        <w:tabs>
+          <w:tab w:val="num" w:pos="5760"/>
+        </w:tabs>
+        <w:ind w:left="5760" w:hanging="360"/>
+      </w:pPr>
+      <w:rPr>
+        <w:rFonts w:ascii="Wingdings" w:hAnsi="Wingdings" w:hint="default"/>
+        <w:sz w:val="20"/>
+      </w:rPr>
+    </w:lvl>
+    <w:lvl w:ilvl="8" w:tentative="1">
+      <w:start w:val="1"/>
+      <w:numFmt w:val="bullet"/>
+      <w:lvlText w:val=""/>
+      <w:lvlJc w:val="left"/>
+      <w:pPr>
+        <w:tabs>
+          <w:tab w:val="num" w:pos="6480"/>
+        </w:tabs>
+        <w:ind w:left="6480" w:hanging="360"/>
+      </w:pPr>
+      <w:rPr>
+        <w:rFonts w:ascii="Wingdings" w:hAnsi="Wingdings" w:hint="default"/>
+        <w:sz w:val="20"/>
+      </w:rPr>
+    </w:lvl>
+  </w:abstractNum>
+  <w:abstractNum w:abstractNumId="2" w15:restartNumberingAfterBreak="0">
     <w:nsid w:val="08BC3B27"/>
     <w:multiLevelType w:val="multilevel"/>
     <w:tmpl w:val="F1607B0C"/>
@@ -1013,7 +3679,7 @@
       </w:rPr>
     </w:lvl>
   </w:abstractNum>
-  <w:abstractNum w:abstractNumId="1" w15:restartNumberingAfterBreak="0">
+  <w:abstractNum w:abstractNumId="3" w15:restartNumberingAfterBreak="0">
     <w:nsid w:val="26025731"/>
     <w:multiLevelType w:val="multilevel"/>
     <w:tmpl w:val="5BEE3300"/>
@@ -1162,7 +3828,7 @@
       </w:rPr>
     </w:lvl>
   </w:abstractNum>
-  <w:abstractNum w:abstractNumId="2" w15:restartNumberingAfterBreak="0">
+  <w:abstractNum w:abstractNumId="4" w15:restartNumberingAfterBreak="0">
     <w:nsid w:val="27867DE4"/>
     <w:multiLevelType w:val="multilevel"/>
     <w:tmpl w:val="E1980438"/>
@@ -1311,7 +3977,450 @@
       </w:rPr>
     </w:lvl>
   </w:abstractNum>
-  <w:abstractNum w:abstractNumId="3" w15:restartNumberingAfterBreak="0">
+  <w:abstractNum w:abstractNumId="5" w15:restartNumberingAfterBreak="0">
+    <w:nsid w:val="49701B70"/>
+    <w:multiLevelType w:val="multilevel"/>
+    <w:tmpl w:val="7DDA96B8"/>
+    <w:lvl w:ilvl="0">
+      <w:start w:val="1"/>
+      <w:numFmt w:val="bullet"/>
+      <w:lvlText w:val=""/>
+      <w:lvlJc w:val="left"/>
+      <w:pPr>
+        <w:tabs>
+          <w:tab w:val="num" w:pos="720"/>
+        </w:tabs>
+        <w:ind w:left="720" w:hanging="360"/>
+      </w:pPr>
+      <w:rPr>
+        <w:rFonts w:ascii="Symbol" w:hAnsi="Symbol" w:hint="default"/>
+        <w:sz w:val="20"/>
+      </w:rPr>
+    </w:lvl>
+    <w:lvl w:ilvl="1" w:tentative="1">
+      <w:start w:val="1"/>
+      <w:numFmt w:val="bullet"/>
+      <w:lvlText w:val="o"/>
+      <w:lvlJc w:val="left"/>
+      <w:pPr>
+        <w:tabs>
+          <w:tab w:val="num" w:pos="1440"/>
+        </w:tabs>
+        <w:ind w:left="1440" w:hanging="360"/>
+      </w:pPr>
+      <w:rPr>
+        <w:rFonts w:ascii="Courier New" w:hAnsi="Courier New" w:hint="default"/>
+        <w:sz w:val="20"/>
+      </w:rPr>
+    </w:lvl>
+    <w:lvl w:ilvl="2" w:tentative="1">
+      <w:start w:val="1"/>
+      <w:numFmt w:val="bullet"/>
+      <w:lvlText w:val=""/>
+      <w:lvlJc w:val="left"/>
+      <w:pPr>
+        <w:tabs>
+          <w:tab w:val="num" w:pos="2160"/>
+        </w:tabs>
+        <w:ind w:left="2160" w:hanging="360"/>
+      </w:pPr>
+      <w:rPr>
+        <w:rFonts w:ascii="Wingdings" w:hAnsi="Wingdings" w:hint="default"/>
+        <w:sz w:val="20"/>
+      </w:rPr>
+    </w:lvl>
+    <w:lvl w:ilvl="3" w:tentative="1">
+      <w:start w:val="1"/>
+      <w:numFmt w:val="bullet"/>
+      <w:lvlText w:val=""/>
+      <w:lvlJc w:val="left"/>
+      <w:pPr>
+        <w:tabs>
+          <w:tab w:val="num" w:pos="2880"/>
+        </w:tabs>
+        <w:ind w:left="2880" w:hanging="360"/>
+      </w:pPr>
+      <w:rPr>
+        <w:rFonts w:ascii="Wingdings" w:hAnsi="Wingdings" w:hint="default"/>
+        <w:sz w:val="20"/>
+      </w:rPr>
+    </w:lvl>
+    <w:lvl w:ilvl="4" w:tentative="1">
+      <w:start w:val="1"/>
+      <w:numFmt w:val="bullet"/>
+      <w:lvlText w:val=""/>
+      <w:lvlJc w:val="left"/>
+      <w:pPr>
+        <w:tabs>
+          <w:tab w:val="num" w:pos="3600"/>
+        </w:tabs>
+        <w:ind w:left="3600" w:hanging="360"/>
+      </w:pPr>
+      <w:rPr>
+        <w:rFonts w:ascii="Wingdings" w:hAnsi="Wingdings" w:hint="default"/>
+        <w:sz w:val="20"/>
+      </w:rPr>
+    </w:lvl>
+    <w:lvl w:ilvl="5" w:tentative="1">
+      <w:start w:val="1"/>
+      <w:numFmt w:val="bullet"/>
+      <w:lvlText w:val=""/>
+      <w:lvlJc w:val="left"/>
+      <w:pPr>
+        <w:tabs>
+          <w:tab w:val="num" w:pos="4320"/>
+        </w:tabs>
+        <w:ind w:left="4320" w:hanging="360"/>
+      </w:pPr>
+      <w:rPr>
+        <w:rFonts w:ascii="Wingdings" w:hAnsi="Wingdings" w:hint="default"/>
+        <w:sz w:val="20"/>
+      </w:rPr>
+    </w:lvl>
+    <w:lvl w:ilvl="6" w:tentative="1">
+      <w:start w:val="1"/>
+      <w:numFmt w:val="bullet"/>
+      <w:lvlText w:val=""/>
+      <w:lvlJc w:val="left"/>
+      <w:pPr>
+        <w:tabs>
+          <w:tab w:val="num" w:pos="5040"/>
+        </w:tabs>
+        <w:ind w:left="5040" w:hanging="360"/>
+      </w:pPr>
+      <w:rPr>
+        <w:rFonts w:ascii="Wingdings" w:hAnsi="Wingdings" w:hint="default"/>
+        <w:sz w:val="20"/>
+      </w:rPr>
+    </w:lvl>
+    <w:lvl w:ilvl="7" w:tentative="1">
+      <w:start w:val="1"/>
+      <w:numFmt w:val="bullet"/>
+      <w:lvlText w:val=""/>
+      <w:lvlJc w:val="left"/>
+      <w:pPr>
+        <w:tabs>
+          <w:tab w:val="num" w:pos="5760"/>
+        </w:tabs>
+        <w:ind w:left="5760" w:hanging="360"/>
+      </w:pPr>
+      <w:rPr>
+        <w:rFonts w:ascii="Wingdings" w:hAnsi="Wingdings" w:hint="default"/>
+        <w:sz w:val="20"/>
+      </w:rPr>
+    </w:lvl>
+    <w:lvl w:ilvl="8" w:tentative="1">
+      <w:start w:val="1"/>
+      <w:numFmt w:val="bullet"/>
+      <w:lvlText w:val=""/>
+      <w:lvlJc w:val="left"/>
+      <w:pPr>
+        <w:tabs>
+          <w:tab w:val="num" w:pos="6480"/>
+        </w:tabs>
+        <w:ind w:left="6480" w:hanging="360"/>
+      </w:pPr>
+      <w:rPr>
+        <w:rFonts w:ascii="Wingdings" w:hAnsi="Wingdings" w:hint="default"/>
+        <w:sz w:val="20"/>
+      </w:rPr>
+    </w:lvl>
+  </w:abstractNum>
+  <w:abstractNum w:abstractNumId="6" w15:restartNumberingAfterBreak="0">
+    <w:nsid w:val="50940564"/>
+    <w:multiLevelType w:val="multilevel"/>
+    <w:tmpl w:val="F3AC997E"/>
+    <w:lvl w:ilvl="0">
+      <w:start w:val="1"/>
+      <w:numFmt w:val="bullet"/>
+      <w:lvlText w:val=""/>
+      <w:lvlJc w:val="left"/>
+      <w:pPr>
+        <w:tabs>
+          <w:tab w:val="num" w:pos="720"/>
+        </w:tabs>
+        <w:ind w:left="720" w:hanging="360"/>
+      </w:pPr>
+      <w:rPr>
+        <w:rFonts w:ascii="Symbol" w:hAnsi="Symbol" w:hint="default"/>
+        <w:sz w:val="20"/>
+      </w:rPr>
+    </w:lvl>
+    <w:lvl w:ilvl="1">
+      <w:start w:val="1"/>
+      <w:numFmt w:val="decimal"/>
+      <w:lvlText w:val="%2."/>
+      <w:lvlJc w:val="left"/>
+      <w:pPr>
+        <w:tabs>
+          <w:tab w:val="num" w:pos="1440"/>
+        </w:tabs>
+        <w:ind w:left="1440" w:hanging="360"/>
+      </w:pPr>
+    </w:lvl>
+    <w:lvl w:ilvl="2" w:tentative="1">
+      <w:start w:val="1"/>
+      <w:numFmt w:val="bullet"/>
+      <w:lvlText w:val=""/>
+      <w:lvlJc w:val="left"/>
+      <w:pPr>
+        <w:tabs>
+          <w:tab w:val="num" w:pos="2160"/>
+        </w:tabs>
+        <w:ind w:left="2160" w:hanging="360"/>
+      </w:pPr>
+      <w:rPr>
+        <w:rFonts w:ascii="Wingdings" w:hAnsi="Wingdings" w:hint="default"/>
+        <w:sz w:val="20"/>
+      </w:rPr>
+    </w:lvl>
+    <w:lvl w:ilvl="3" w:tentative="1">
+      <w:start w:val="1"/>
+      <w:numFmt w:val="bullet"/>
+      <w:lvlText w:val=""/>
+      <w:lvlJc w:val="left"/>
+      <w:pPr>
+        <w:tabs>
+          <w:tab w:val="num" w:pos="2880"/>
+        </w:tabs>
+        <w:ind w:left="2880" w:hanging="360"/>
+      </w:pPr>
+      <w:rPr>
+        <w:rFonts w:ascii="Wingdings" w:hAnsi="Wingdings" w:hint="default"/>
+        <w:sz w:val="20"/>
+      </w:rPr>
+    </w:lvl>
+    <w:lvl w:ilvl="4" w:tentative="1">
+      <w:start w:val="1"/>
+      <w:numFmt w:val="bullet"/>
+      <w:lvlText w:val=""/>
+      <w:lvlJc w:val="left"/>
+      <w:pPr>
+        <w:tabs>
+          <w:tab w:val="num" w:pos="3600"/>
+        </w:tabs>
+        <w:ind w:left="3600" w:hanging="360"/>
+      </w:pPr>
+      <w:rPr>
+        <w:rFonts w:ascii="Wingdings" w:hAnsi="Wingdings" w:hint="default"/>
+        <w:sz w:val="20"/>
+      </w:rPr>
+    </w:lvl>
+    <w:lvl w:ilvl="5" w:tentative="1">
+      <w:start w:val="1"/>
+      <w:numFmt w:val="bullet"/>
+      <w:lvlText w:val=""/>
+      <w:lvlJc w:val="left"/>
+      <w:pPr>
+        <w:tabs>
+          <w:tab w:val="num" w:pos="4320"/>
+        </w:tabs>
+        <w:ind w:left="4320" w:hanging="360"/>
+      </w:pPr>
+      <w:rPr>
+        <w:rFonts w:ascii="Wingdings" w:hAnsi="Wingdings" w:hint="default"/>
+        <w:sz w:val="20"/>
+      </w:rPr>
+    </w:lvl>
+    <w:lvl w:ilvl="6" w:tentative="1">
+      <w:start w:val="1"/>
+      <w:numFmt w:val="bullet"/>
+      <w:lvlText w:val=""/>
+      <w:lvlJc w:val="left"/>
+      <w:pPr>
+        <w:tabs>
+          <w:tab w:val="num" w:pos="5040"/>
+        </w:tabs>
+        <w:ind w:left="5040" w:hanging="360"/>
+      </w:pPr>
+      <w:rPr>
+        <w:rFonts w:ascii="Wingdings" w:hAnsi="Wingdings" w:hint="default"/>
+        <w:sz w:val="20"/>
+      </w:rPr>
+    </w:lvl>
+    <w:lvl w:ilvl="7" w:tentative="1">
+      <w:start w:val="1"/>
+      <w:numFmt w:val="bullet"/>
+      <w:lvlText w:val=""/>
+      <w:lvlJc w:val="left"/>
+      <w:pPr>
+        <w:tabs>
+          <w:tab w:val="num" w:pos="5760"/>
+        </w:tabs>
+        <w:ind w:left="5760" w:hanging="360"/>
+      </w:pPr>
+      <w:rPr>
+        <w:rFonts w:ascii="Wingdings" w:hAnsi="Wingdings" w:hint="default"/>
+        <w:sz w:val="20"/>
+      </w:rPr>
+    </w:lvl>
+    <w:lvl w:ilvl="8" w:tentative="1">
+      <w:start w:val="1"/>
+      <w:numFmt w:val="bullet"/>
+      <w:lvlText w:val=""/>
+      <w:lvlJc w:val="left"/>
+      <w:pPr>
+        <w:tabs>
+          <w:tab w:val="num" w:pos="6480"/>
+        </w:tabs>
+        <w:ind w:left="6480" w:hanging="360"/>
+      </w:pPr>
+      <w:rPr>
+        <w:rFonts w:ascii="Wingdings" w:hAnsi="Wingdings" w:hint="default"/>
+        <w:sz w:val="20"/>
+      </w:rPr>
+    </w:lvl>
+  </w:abstractNum>
+  <w:abstractNum w:abstractNumId="7" w15:restartNumberingAfterBreak="0">
+    <w:nsid w:val="66243232"/>
+    <w:multiLevelType w:val="multilevel"/>
+    <w:tmpl w:val="E910BFD0"/>
+    <w:lvl w:ilvl="0">
+      <w:start w:val="1"/>
+      <w:numFmt w:val="bullet"/>
+      <w:lvlText w:val=""/>
+      <w:lvlJc w:val="left"/>
+      <w:pPr>
+        <w:tabs>
+          <w:tab w:val="num" w:pos="720"/>
+        </w:tabs>
+        <w:ind w:left="720" w:hanging="360"/>
+      </w:pPr>
+      <w:rPr>
+        <w:rFonts w:ascii="Symbol" w:hAnsi="Symbol" w:hint="default"/>
+        <w:sz w:val="20"/>
+      </w:rPr>
+    </w:lvl>
+    <w:lvl w:ilvl="1" w:tentative="1">
+      <w:start w:val="1"/>
+      <w:numFmt w:val="bullet"/>
+      <w:lvlText w:val="o"/>
+      <w:lvlJc w:val="left"/>
+      <w:pPr>
+        <w:tabs>
+          <w:tab w:val="num" w:pos="1440"/>
+        </w:tabs>
+        <w:ind w:left="1440" w:hanging="360"/>
+      </w:pPr>
+      <w:rPr>
+        <w:rFonts w:ascii="Courier New" w:hAnsi="Courier New" w:hint="default"/>
+        <w:sz w:val="20"/>
+      </w:rPr>
+    </w:lvl>
+    <w:lvl w:ilvl="2" w:tentative="1">
+      <w:start w:val="1"/>
+      <w:numFmt w:val="bullet"/>
+      <w:lvlText w:val=""/>
+      <w:lvlJc w:val="left"/>
+      <w:pPr>
+        <w:tabs>
+          <w:tab w:val="num" w:pos="2160"/>
+        </w:tabs>
+        <w:ind w:left="2160" w:hanging="360"/>
+      </w:pPr>
+      <w:rPr>
+        <w:rFonts w:ascii="Wingdings" w:hAnsi="Wingdings" w:hint="default"/>
+        <w:sz w:val="20"/>
+      </w:rPr>
+    </w:lvl>
+    <w:lvl w:ilvl="3" w:tentative="1">
+      <w:start w:val="1"/>
+      <w:numFmt w:val="bullet"/>
+      <w:lvlText w:val=""/>
+      <w:lvlJc w:val="left"/>
+      <w:pPr>
+        <w:tabs>
+          <w:tab w:val="num" w:pos="2880"/>
+        </w:tabs>
+        <w:ind w:left="2880" w:hanging="360"/>
+      </w:pPr>
+      <w:rPr>
+        <w:rFonts w:ascii="Wingdings" w:hAnsi="Wingdings" w:hint="default"/>
+        <w:sz w:val="20"/>
+      </w:rPr>
+    </w:lvl>
+    <w:lvl w:ilvl="4" w:tentative="1">
+      <w:start w:val="1"/>
+      <w:numFmt w:val="bullet"/>
+      <w:lvlText w:val=""/>
+      <w:lvlJc w:val="left"/>
+      <w:pPr>
+        <w:tabs>
+          <w:tab w:val="num" w:pos="3600"/>
+        </w:tabs>
+        <w:ind w:left="3600" w:hanging="360"/>
+      </w:pPr>
+      <w:rPr>
+        <w:rFonts w:ascii="Wingdings" w:hAnsi="Wingdings" w:hint="default"/>
+        <w:sz w:val="20"/>
+      </w:rPr>
+    </w:lvl>
+    <w:lvl w:ilvl="5" w:tentative="1">
+      <w:start w:val="1"/>
+      <w:numFmt w:val="bullet"/>
+      <w:lvlText w:val=""/>
+      <w:lvlJc w:val="left"/>
+      <w:pPr>
+        <w:tabs>
+          <w:tab w:val="num" w:pos="4320"/>
+        </w:tabs>
+        <w:ind w:left="4320" w:hanging="360"/>
+      </w:pPr>
+      <w:rPr>
+        <w:rFonts w:ascii="Wingdings" w:hAnsi="Wingdings" w:hint="default"/>
+        <w:sz w:val="20"/>
+      </w:rPr>
+    </w:lvl>
+    <w:lvl w:ilvl="6" w:tentative="1">
+      <w:start w:val="1"/>
+      <w:numFmt w:val="bullet"/>
+      <w:lvlText w:val=""/>
+      <w:lvlJc w:val="left"/>
+      <w:pPr>
+        <w:tabs>
+          <w:tab w:val="num" w:pos="5040"/>
+        </w:tabs>
+        <w:ind w:left="5040" w:hanging="360"/>
+      </w:pPr>
+      <w:rPr>
+        <w:rFonts w:ascii="Wingdings" w:hAnsi="Wingdings" w:hint="default"/>
+        <w:sz w:val="20"/>
+      </w:rPr>
+    </w:lvl>
+    <w:lvl w:ilvl="7" w:tentative="1">
+      <w:start w:val="1"/>
+      <w:numFmt w:val="bullet"/>
+      <w:lvlText w:val=""/>
+      <w:lvlJc w:val="left"/>
+      <w:pPr>
+        <w:tabs>
+          <w:tab w:val="num" w:pos="5760"/>
+        </w:tabs>
+        <w:ind w:left="5760" w:hanging="360"/>
+      </w:pPr>
+      <w:rPr>
+        <w:rFonts w:ascii="Wingdings" w:hAnsi="Wingdings" w:hint="default"/>
+        <w:sz w:val="20"/>
+      </w:rPr>
+    </w:lvl>
+    <w:lvl w:ilvl="8" w:tentative="1">
+      <w:start w:val="1"/>
+      <w:numFmt w:val="bullet"/>
+      <w:lvlText w:val=""/>
+      <w:lvlJc w:val="left"/>
+      <w:pPr>
+        <w:tabs>
+          <w:tab w:val="num" w:pos="6480"/>
+        </w:tabs>
+        <w:ind w:left="6480" w:hanging="360"/>
+      </w:pPr>
+      <w:rPr>
+        <w:rFonts w:ascii="Wingdings" w:hAnsi="Wingdings" w:hint="default"/>
+        <w:sz w:val="20"/>
+      </w:rPr>
+    </w:lvl>
+  </w:abstractNum>
+  <w:abstractNum w:abstractNumId="8" w15:restartNumberingAfterBreak="0">
     <w:nsid w:val="769C03E9"/>
     <w:multiLevelType w:val="multilevel"/>
     <w:tmpl w:val="593A7774"/>
@@ -1424,7 +4533,7 @@
       </w:pPr>
     </w:lvl>
   </w:abstractNum>
-  <w:abstractNum w:abstractNumId="4" w15:restartNumberingAfterBreak="0">
+  <w:abstractNum w:abstractNumId="9" w15:restartNumberingAfterBreak="0">
     <w:nsid w:val="77C47A57"/>
     <w:multiLevelType w:val="multilevel"/>
     <w:tmpl w:val="6B66B082"/>
@@ -1574,19 +4683,54 @@
     </w:lvl>
   </w:abstractNum>
   <w:num w:numId="1" w16cid:durableId="492258068">
+    <w:abstractNumId w:val="8"/>
+  </w:num>
+  <w:num w:numId="2" w16cid:durableId="2029211034">
     <w:abstractNumId w:val="3"/>
   </w:num>
-  <w:num w:numId="2" w16cid:durableId="2029211034">
+  <w:num w:numId="3" w16cid:durableId="381901438">
+    <w:abstractNumId w:val="4"/>
+  </w:num>
+  <w:num w:numId="4" w16cid:durableId="281957344">
+    <w:abstractNumId w:val="9"/>
+  </w:num>
+  <w:num w:numId="5" w16cid:durableId="1835872935">
+    <w:abstractNumId w:val="2"/>
+  </w:num>
+  <w:num w:numId="6" w16cid:durableId="803083692">
     <w:abstractNumId w:val="1"/>
   </w:num>
-  <w:num w:numId="3" w16cid:durableId="381901438">
-    <w:abstractNumId w:val="2"/>
+  <w:num w:numId="7" w16cid:durableId="2066174913">
+    <w:abstractNumId w:val="6"/>
   </w:num>
-  <w:num w:numId="4" w16cid:durableId="281957344">
-    <w:abstractNumId w:val="4"/>
+  <w:num w:numId="8" w16cid:durableId="732319055">
+    <w:abstractNumId w:val="6"/>
+    <w:lvlOverride w:ilvl="1">
+      <w:lvl w:ilvl="1">
+        <w:numFmt w:val="bullet"/>
+        <w:lvlText w:val="o"/>
+        <w:lvlJc w:val="left"/>
+        <w:pPr>
+          <w:tabs>
+            <w:tab w:val="num" w:pos="1440"/>
+          </w:tabs>
+          <w:ind w:left="1440" w:hanging="360"/>
+        </w:pPr>
+        <w:rPr>
+          <w:rFonts w:ascii="Courier New" w:hAnsi="Courier New" w:hint="default"/>
+          <w:sz w:val="20"/>
+        </w:rPr>
+      </w:lvl>
+    </w:lvlOverride>
   </w:num>
-  <w:num w:numId="5" w16cid:durableId="1835872935">
+  <w:num w:numId="9" w16cid:durableId="1584996912">
+    <w:abstractNumId w:val="5"/>
+  </w:num>
+  <w:num w:numId="10" w16cid:durableId="812020424">
     <w:abstractNumId w:val="0"/>
+  </w:num>
+  <w:num w:numId="11" w16cid:durableId="510875484">
+    <w:abstractNumId w:val="7"/>
   </w:num>
 </w:numbering>
 </file>

</xml_diff>

<commit_message>
Orden de tabulación modificado en FrmArticulos
</commit_message>
<xml_diff>
--- a/Unidad 9 - Presentación Final/DOCUMENTACIÓN DEL TRABAJO FINAL.docx
+++ b/Unidad 9 - Presentación Final/DOCUMENTACIÓN DEL TRABAJO FINAL.docx
@@ -206,104 +206,68 @@
         <w:rPr>
           <w:lang w:val="en-US"/>
         </w:rPr>
-        <w:t xml:space="preserve">    public int Id </w:t>
-      </w:r>
-      <w:proofErr w:type="gramStart"/>
-      <w:r>
+        <w:t xml:space="preserve">    public int Id { get; set; }</w:t>
+      </w:r>
+    </w:p>
+    <w:p>
+      <w:pPr>
         <w:rPr>
           <w:lang w:val="en-US"/>
         </w:rPr>
-        <w:t>{ get</w:t>
-      </w:r>
-      <w:proofErr w:type="gramEnd"/>
+      </w:pPr>
       <w:r>
         <w:rPr>
           <w:lang w:val="en-US"/>
         </w:rPr>
-        <w:t>; set; }</w:t>
-      </w:r>
-    </w:p>
-    <w:p>
-      <w:pPr>
+        <w:t xml:space="preserve">    public string </w:t>
+      </w:r>
+      <w:proofErr w:type="spellStart"/>
+      <w:r>
         <w:rPr>
           <w:lang w:val="en-US"/>
         </w:rPr>
-      </w:pPr>
+        <w:t>Descripcion</w:t>
+      </w:r>
+      <w:proofErr w:type="spellEnd"/>
       <w:r>
         <w:rPr>
           <w:lang w:val="en-US"/>
         </w:rPr>
-        <w:t xml:space="preserve">    public string </w:t>
-      </w:r>
-      <w:proofErr w:type="spellStart"/>
-      <w:r>
+        <w:t xml:space="preserve"> { get; set; }</w:t>
+      </w:r>
+    </w:p>
+    <w:p>
+      <w:pPr>
         <w:rPr>
           <w:lang w:val="en-US"/>
         </w:rPr>
-        <w:t>Descripcion</w:t>
-      </w:r>
-      <w:proofErr w:type="spellEnd"/>
-      <w:r>
+      </w:pPr>
+    </w:p>
+    <w:p>
+      <w:pPr>
         <w:rPr>
           <w:lang w:val="en-US"/>
         </w:rPr>
-        <w:t xml:space="preserve"> </w:t>
-      </w:r>
-      <w:proofErr w:type="gramStart"/>
+      </w:pPr>
       <w:r>
         <w:rPr>
           <w:lang w:val="en-US"/>
         </w:rPr>
-        <w:t>{ get</w:t>
-      </w:r>
-      <w:proofErr w:type="gramEnd"/>
+        <w:t xml:space="preserve">    public override string </w:t>
+      </w:r>
+      <w:proofErr w:type="spellStart"/>
       <w:r>
         <w:rPr>
           <w:lang w:val="en-US"/>
         </w:rPr>
-        <w:t>; set; }</w:t>
-      </w:r>
-    </w:p>
-    <w:p>
-      <w:pPr>
+        <w:t>ToString</w:t>
+      </w:r>
+      <w:proofErr w:type="spellEnd"/>
+      <w:r>
         <w:rPr>
           <w:lang w:val="en-US"/>
         </w:rPr>
-      </w:pPr>
-    </w:p>
-    <w:p>
-      <w:pPr>
-        <w:rPr>
-          <w:lang w:val="en-US"/>
-        </w:rPr>
-      </w:pPr>
-      <w:r>
-        <w:rPr>
-          <w:lang w:val="en-US"/>
-        </w:rPr>
-        <w:t xml:space="preserve">    public override string </w:t>
-      </w:r>
-      <w:proofErr w:type="spellStart"/>
-      <w:proofErr w:type="gramStart"/>
-      <w:r>
-        <w:rPr>
-          <w:lang w:val="en-US"/>
-        </w:rPr>
-        <w:t>ToString</w:t>
-      </w:r>
-      <w:proofErr w:type="spellEnd"/>
-      <w:r>
-        <w:rPr>
-          <w:lang w:val="en-US"/>
-        </w:rPr>
-        <w:t>(</w:t>
-      </w:r>
-      <w:proofErr w:type="gramEnd"/>
-      <w:r>
-        <w:rPr>
-          <w:lang w:val="en-US"/>
-        </w:rPr>
-        <w:t>)</w:t>
+        <w:t>()</w:t>
       </w:r>
     </w:p>
     <w:p>
@@ -411,7 +375,6 @@
         <w:t xml:space="preserve">El método </w:t>
       </w:r>
       <w:proofErr w:type="spellStart"/>
-      <w:proofErr w:type="gramStart"/>
       <w:r>
         <w:rPr>
           <w:b/>
@@ -425,15 +388,7 @@
           <w:b/>
           <w:bCs/>
         </w:rPr>
-        <w:t>(</w:t>
-      </w:r>
-      <w:proofErr w:type="gramEnd"/>
-      <w:r>
-        <w:rPr>
-          <w:b/>
-          <w:bCs/>
-        </w:rPr>
-        <w:t>):</w:t>
+        <w:t>():</w:t>
       </w:r>
       <w:r>
         <w:t xml:space="preserve"> ¡Esto es un truco visual vital! Cuando metas una lista de marcas en un ComboBox desplegable, el control visual de Windows </w:t>
@@ -554,20 +509,140 @@
         <w:rPr>
           <w:lang w:val="en-US"/>
         </w:rPr>
-        <w:t xml:space="preserve">    public int Id </w:t>
-      </w:r>
-      <w:proofErr w:type="gramStart"/>
-      <w:r>
+        <w:t xml:space="preserve">    public int Id { get; set; }</w:t>
+      </w:r>
+    </w:p>
+    <w:p>
+      <w:pPr>
         <w:rPr>
           <w:lang w:val="en-US"/>
         </w:rPr>
-        <w:t>{ get</w:t>
-      </w:r>
-      <w:proofErr w:type="gramEnd"/>
+      </w:pPr>
       <w:r>
         <w:rPr>
           <w:lang w:val="en-US"/>
         </w:rPr>
+        <w:t xml:space="preserve">    public string </w:t>
+      </w:r>
+      <w:proofErr w:type="spellStart"/>
+      <w:r>
+        <w:rPr>
+          <w:lang w:val="en-US"/>
+        </w:rPr>
+        <w:t>Codigo</w:t>
+      </w:r>
+      <w:proofErr w:type="spellEnd"/>
+      <w:r>
+        <w:rPr>
+          <w:lang w:val="en-US"/>
+        </w:rPr>
+        <w:t xml:space="preserve"> { get; set; }</w:t>
+      </w:r>
+    </w:p>
+    <w:p>
+      <w:pPr>
+        <w:rPr>
+          <w:lang w:val="en-US"/>
+        </w:rPr>
+      </w:pPr>
+      <w:r>
+        <w:rPr>
+          <w:lang w:val="en-US"/>
+        </w:rPr>
+        <w:t xml:space="preserve">    public string </w:t>
+      </w:r>
+      <w:proofErr w:type="spellStart"/>
+      <w:r>
+        <w:rPr>
+          <w:lang w:val="en-US"/>
+        </w:rPr>
+        <w:t>Nombre</w:t>
+      </w:r>
+      <w:proofErr w:type="spellEnd"/>
+      <w:r>
+        <w:rPr>
+          <w:lang w:val="en-US"/>
+        </w:rPr>
+        <w:t xml:space="preserve"> { get; set; }</w:t>
+      </w:r>
+    </w:p>
+    <w:p>
+      <w:pPr>
+        <w:rPr>
+          <w:lang w:val="en-US"/>
+        </w:rPr>
+      </w:pPr>
+      <w:r>
+        <w:rPr>
+          <w:lang w:val="en-US"/>
+        </w:rPr>
+        <w:t xml:space="preserve">    public string </w:t>
+      </w:r>
+      <w:proofErr w:type="spellStart"/>
+      <w:r>
+        <w:rPr>
+          <w:lang w:val="en-US"/>
+        </w:rPr>
+        <w:t>Descripcion</w:t>
+      </w:r>
+      <w:proofErr w:type="spellEnd"/>
+      <w:r>
+        <w:rPr>
+          <w:lang w:val="en-US"/>
+        </w:rPr>
+        <w:t xml:space="preserve"> { get; set; }</w:t>
+      </w:r>
+    </w:p>
+    <w:p>
+      <w:pPr>
+        <w:rPr>
+          <w:lang w:val="en-US"/>
+        </w:rPr>
+      </w:pPr>
+      <w:r>
+        <w:rPr>
+          <w:lang w:val="en-US"/>
+        </w:rPr>
+        <w:t xml:space="preserve">    </w:t>
+      </w:r>
+    </w:p>
+    <w:p>
+      <w:r>
+        <w:rPr>
+          <w:lang w:val="en-US"/>
+        </w:rPr>
+        <w:t xml:space="preserve">    </w:t>
+      </w:r>
+      <w:r>
+        <w:t>// Composición de objetos</w:t>
+      </w:r>
+    </w:p>
+    <w:p>
+      <w:r>
+        <w:t xml:space="preserve">    </w:t>
+      </w:r>
+      <w:proofErr w:type="spellStart"/>
+      <w:r>
+        <w:t>public</w:t>
+      </w:r>
+      <w:proofErr w:type="spellEnd"/>
+      <w:r>
+        <w:t xml:space="preserve"> Marca </w:t>
+      </w:r>
+      <w:proofErr w:type="spellStart"/>
+      <w:r>
+        <w:t>Marca</w:t>
+      </w:r>
+      <w:proofErr w:type="spellEnd"/>
+      <w:r>
+        <w:t xml:space="preserve"> { </w:t>
+      </w:r>
+      <w:proofErr w:type="spellStart"/>
+      <w:r>
+        <w:t>get</w:t>
+      </w:r>
+      <w:proofErr w:type="spellEnd"/>
+      <w:r>
         <w:t>; set; }</w:t>
       </w:r>
     </w:p>
@@ -578,9 +653,66 @@
         </w:rPr>
       </w:pPr>
       <w:r>
+        <w:t xml:space="preserve">    </w:t>
+      </w:r>
+      <w:r>
         <w:rPr>
           <w:lang w:val="en-US"/>
         </w:rPr>
+        <w:t xml:space="preserve">public </w:t>
+      </w:r>
+      <w:proofErr w:type="spellStart"/>
+      <w:r>
+        <w:rPr>
+          <w:lang w:val="en-US"/>
+        </w:rPr>
+        <w:t>Categoria</w:t>
+      </w:r>
+      <w:proofErr w:type="spellEnd"/>
+      <w:r>
+        <w:rPr>
+          <w:lang w:val="en-US"/>
+        </w:rPr>
+        <w:t xml:space="preserve"> </w:t>
+      </w:r>
+      <w:proofErr w:type="spellStart"/>
+      <w:r>
+        <w:rPr>
+          <w:lang w:val="en-US"/>
+        </w:rPr>
+        <w:t>Categoria</w:t>
+      </w:r>
+      <w:proofErr w:type="spellEnd"/>
+      <w:r>
+        <w:rPr>
+          <w:lang w:val="en-US"/>
+        </w:rPr>
+        <w:t xml:space="preserve"> { get; set; }</w:t>
+      </w:r>
+    </w:p>
+    <w:p>
+      <w:pPr>
+        <w:rPr>
+          <w:lang w:val="en-US"/>
+        </w:rPr>
+      </w:pPr>
+      <w:r>
+        <w:rPr>
+          <w:lang w:val="en-US"/>
+        </w:rPr>
+        <w:t xml:space="preserve">    </w:t>
+      </w:r>
+    </w:p>
+    <w:p>
+      <w:pPr>
+        <w:rPr>
+          <w:lang w:val="en-US"/>
+        </w:rPr>
+      </w:pPr>
+      <w:r>
+        <w:rPr>
+          <w:lang w:val="en-US"/>
+        </w:rPr>
         <w:t xml:space="preserve">    public string </w:t>
       </w:r>
       <w:proofErr w:type="spellStart"/>
@@ -588,321 +720,41 @@
         <w:rPr>
           <w:lang w:val="en-US"/>
         </w:rPr>
-        <w:t>Codigo</w:t>
+        <w:t>ImagenUrl</w:t>
       </w:r>
       <w:proofErr w:type="spellEnd"/>
       <w:r>
         <w:rPr>
           <w:lang w:val="en-US"/>
         </w:rPr>
-        <w:t xml:space="preserve"> </w:t>
-      </w:r>
-      <w:proofErr w:type="gramStart"/>
-      <w:r>
+        <w:t xml:space="preserve"> { get; set; }</w:t>
+      </w:r>
+    </w:p>
+    <w:p>
+      <w:pPr>
         <w:rPr>
           <w:lang w:val="en-US"/>
         </w:rPr>
-        <w:t>{ get</w:t>
-      </w:r>
-      <w:proofErr w:type="gramEnd"/>
+      </w:pPr>
       <w:r>
         <w:rPr>
           <w:lang w:val="en-US"/>
         </w:rPr>
-        <w:t>; set; }</w:t>
-      </w:r>
-    </w:p>
-    <w:p>
-      <w:pPr>
+        <w:t xml:space="preserve">    public decimal </w:t>
+      </w:r>
+      <w:proofErr w:type="spellStart"/>
+      <w:r>
         <w:rPr>
           <w:lang w:val="en-US"/>
         </w:rPr>
-      </w:pPr>
+        <w:t>Precio</w:t>
+      </w:r>
+      <w:proofErr w:type="spellEnd"/>
       <w:r>
         <w:rPr>
           <w:lang w:val="en-US"/>
         </w:rPr>
-        <w:t xml:space="preserve">    public string </w:t>
-      </w:r>
-      <w:proofErr w:type="spellStart"/>
-      <w:r>
-        <w:rPr>
-          <w:lang w:val="en-US"/>
-        </w:rPr>
-        <w:t>Nombre</w:t>
-      </w:r>
-      <w:proofErr w:type="spellEnd"/>
-      <w:r>
-        <w:rPr>
-          <w:lang w:val="en-US"/>
-        </w:rPr>
-        <w:t xml:space="preserve"> </w:t>
-      </w:r>
-      <w:proofErr w:type="gramStart"/>
-      <w:r>
-        <w:rPr>
-          <w:lang w:val="en-US"/>
-        </w:rPr>
-        <w:t>{ get</w:t>
-      </w:r>
-      <w:proofErr w:type="gramEnd"/>
-      <w:r>
-        <w:rPr>
-          <w:lang w:val="en-US"/>
-        </w:rPr>
-        <w:t>; set; }</w:t>
-      </w:r>
-    </w:p>
-    <w:p>
-      <w:pPr>
-        <w:rPr>
-          <w:lang w:val="en-US"/>
-        </w:rPr>
-      </w:pPr>
-      <w:r>
-        <w:rPr>
-          <w:lang w:val="en-US"/>
-        </w:rPr>
-        <w:t xml:space="preserve">    public string </w:t>
-      </w:r>
-      <w:proofErr w:type="spellStart"/>
-      <w:r>
-        <w:rPr>
-          <w:lang w:val="en-US"/>
-        </w:rPr>
-        <w:t>Descripcion</w:t>
-      </w:r>
-      <w:proofErr w:type="spellEnd"/>
-      <w:r>
-        <w:rPr>
-          <w:lang w:val="en-US"/>
-        </w:rPr>
-        <w:t xml:space="preserve"> </w:t>
-      </w:r>
-      <w:proofErr w:type="gramStart"/>
-      <w:r>
-        <w:rPr>
-          <w:lang w:val="en-US"/>
-        </w:rPr>
-        <w:t>{ get</w:t>
-      </w:r>
-      <w:proofErr w:type="gramEnd"/>
-      <w:r>
-        <w:rPr>
-          <w:lang w:val="en-US"/>
-        </w:rPr>
-        <w:t>; set; }</w:t>
-      </w:r>
-    </w:p>
-    <w:p>
-      <w:pPr>
-        <w:rPr>
-          <w:lang w:val="en-US"/>
-        </w:rPr>
-      </w:pPr>
-      <w:r>
-        <w:rPr>
-          <w:lang w:val="en-US"/>
-        </w:rPr>
-        <w:t xml:space="preserve">    </w:t>
-      </w:r>
-    </w:p>
-    <w:p>
-      <w:r>
-        <w:rPr>
-          <w:lang w:val="en-US"/>
-        </w:rPr>
-        <w:t xml:space="preserve">    </w:t>
-      </w:r>
-      <w:r>
-        <w:t>// Composición de objetos</w:t>
-      </w:r>
-    </w:p>
-    <w:p>
-      <w:r>
-        <w:t xml:space="preserve">    </w:t>
-      </w:r>
-      <w:proofErr w:type="spellStart"/>
-      <w:r>
-        <w:t>public</w:t>
-      </w:r>
-      <w:proofErr w:type="spellEnd"/>
-      <w:r>
-        <w:t xml:space="preserve"> Marca </w:t>
-      </w:r>
-      <w:proofErr w:type="spellStart"/>
-      <w:r>
-        <w:t>Marca</w:t>
-      </w:r>
-      <w:proofErr w:type="spellEnd"/>
-      <w:r>
-        <w:t xml:space="preserve"> </w:t>
-      </w:r>
-      <w:proofErr w:type="gramStart"/>
-      <w:r>
-        <w:t xml:space="preserve">{ </w:t>
-      </w:r>
-      <w:proofErr w:type="spellStart"/>
-      <w:r>
-        <w:t>get</w:t>
-      </w:r>
-      <w:proofErr w:type="spellEnd"/>
-      <w:proofErr w:type="gramEnd"/>
-      <w:r>
-        <w:t>; set; }</w:t>
-      </w:r>
-    </w:p>
-    <w:p>
-      <w:pPr>
-        <w:rPr>
-          <w:lang w:val="en-US"/>
-        </w:rPr>
-      </w:pPr>
-      <w:r>
-        <w:t xml:space="preserve">    </w:t>
-      </w:r>
-      <w:r>
-        <w:rPr>
-          <w:lang w:val="en-US"/>
-        </w:rPr>
-        <w:t xml:space="preserve">public </w:t>
-      </w:r>
-      <w:proofErr w:type="spellStart"/>
-      <w:r>
-        <w:rPr>
-          <w:lang w:val="en-US"/>
-        </w:rPr>
-        <w:t>Categoria</w:t>
-      </w:r>
-      <w:proofErr w:type="spellEnd"/>
-      <w:r>
-        <w:rPr>
-          <w:lang w:val="en-US"/>
-        </w:rPr>
-        <w:t xml:space="preserve"> </w:t>
-      </w:r>
-      <w:proofErr w:type="spellStart"/>
-      <w:r>
-        <w:rPr>
-          <w:lang w:val="en-US"/>
-        </w:rPr>
-        <w:t>Categoria</w:t>
-      </w:r>
-      <w:proofErr w:type="spellEnd"/>
-      <w:r>
-        <w:rPr>
-          <w:lang w:val="en-US"/>
-        </w:rPr>
-        <w:t xml:space="preserve"> </w:t>
-      </w:r>
-      <w:proofErr w:type="gramStart"/>
-      <w:r>
-        <w:rPr>
-          <w:lang w:val="en-US"/>
-        </w:rPr>
-        <w:t>{ get</w:t>
-      </w:r>
-      <w:proofErr w:type="gramEnd"/>
-      <w:r>
-        <w:rPr>
-          <w:lang w:val="en-US"/>
-        </w:rPr>
-        <w:t>; set; }</w:t>
-      </w:r>
-    </w:p>
-    <w:p>
-      <w:pPr>
-        <w:rPr>
-          <w:lang w:val="en-US"/>
-        </w:rPr>
-      </w:pPr>
-      <w:r>
-        <w:rPr>
-          <w:lang w:val="en-US"/>
-        </w:rPr>
-        <w:t xml:space="preserve">    </w:t>
-      </w:r>
-    </w:p>
-    <w:p>
-      <w:pPr>
-        <w:rPr>
-          <w:lang w:val="en-US"/>
-        </w:rPr>
-      </w:pPr>
-      <w:r>
-        <w:rPr>
-          <w:lang w:val="en-US"/>
-        </w:rPr>
-        <w:t xml:space="preserve">    public string </w:t>
-      </w:r>
-      <w:proofErr w:type="spellStart"/>
-      <w:r>
-        <w:rPr>
-          <w:lang w:val="en-US"/>
-        </w:rPr>
-        <w:t>ImagenUrl</w:t>
-      </w:r>
-      <w:proofErr w:type="spellEnd"/>
-      <w:r>
-        <w:rPr>
-          <w:lang w:val="en-US"/>
-        </w:rPr>
-        <w:t xml:space="preserve"> </w:t>
-      </w:r>
-      <w:proofErr w:type="gramStart"/>
-      <w:r>
-        <w:rPr>
-          <w:lang w:val="en-US"/>
-        </w:rPr>
-        <w:t>{ get</w:t>
-      </w:r>
-      <w:proofErr w:type="gramEnd"/>
-      <w:r>
-        <w:rPr>
-          <w:lang w:val="en-US"/>
-        </w:rPr>
-        <w:t>; set; }</w:t>
-      </w:r>
-    </w:p>
-    <w:p>
-      <w:pPr>
-        <w:rPr>
-          <w:lang w:val="en-US"/>
-        </w:rPr>
-      </w:pPr>
-      <w:r>
-        <w:rPr>
-          <w:lang w:val="en-US"/>
-        </w:rPr>
-        <w:t xml:space="preserve">    public decimal </w:t>
-      </w:r>
-      <w:proofErr w:type="spellStart"/>
-      <w:r>
-        <w:rPr>
-          <w:lang w:val="en-US"/>
-        </w:rPr>
-        <w:t>Precio</w:t>
-      </w:r>
-      <w:proofErr w:type="spellEnd"/>
-      <w:r>
-        <w:rPr>
-          <w:lang w:val="en-US"/>
-        </w:rPr>
-        <w:t xml:space="preserve"> </w:t>
-      </w:r>
-      <w:proofErr w:type="gramStart"/>
-      <w:r>
-        <w:rPr>
-          <w:lang w:val="en-US"/>
-        </w:rPr>
-        <w:t>{ get</w:t>
-      </w:r>
-      <w:proofErr w:type="gramEnd"/>
-      <w:r>
-        <w:rPr>
-          <w:lang w:val="en-US"/>
-        </w:rPr>
-        <w:t>; set; }</w:t>
+        <w:t xml:space="preserve"> { get; set; }</w:t>
       </w:r>
     </w:p>
     <w:p>
@@ -1020,15 +872,7 @@
           <w:b/>
           <w:bCs/>
         </w:rPr>
-        <w:t xml:space="preserve"> </w:t>
-      </w:r>
-      <w:proofErr w:type="gramStart"/>
-      <w:r>
-        <w:rPr>
-          <w:b/>
-          <w:bCs/>
-        </w:rPr>
-        <w:t xml:space="preserve">{ </w:t>
+        <w:t xml:space="preserve"> { </w:t>
       </w:r>
       <w:proofErr w:type="spellStart"/>
       <w:r>
@@ -1039,7 +883,6 @@
         <w:t>get</w:t>
       </w:r>
       <w:proofErr w:type="spellEnd"/>
-      <w:proofErr w:type="gramEnd"/>
       <w:r>
         <w:rPr>
           <w:b/>
@@ -1095,12 +938,10 @@
         <w:t xml:space="preserve">. Esto nos permitirá hacer cosas como </w:t>
       </w:r>
       <w:proofErr w:type="spellStart"/>
-      <w:proofErr w:type="gramStart"/>
       <w:r>
         <w:t>miArticulo.Marca.Descripcion</w:t>
       </w:r>
       <w:proofErr w:type="spellEnd"/>
-      <w:proofErr w:type="gramEnd"/>
       <w:r>
         <w:t xml:space="preserve"> más adelante.</w:t>
       </w:r>
@@ -1176,23 +1017,7 @@
           <w:b/>
           <w:bCs/>
         </w:rPr>
-        <w:t xml:space="preserve"> - Método </w:t>
-      </w:r>
-      <w:proofErr w:type="gramStart"/>
-      <w:r>
-        <w:rPr>
-          <w:b/>
-          <w:bCs/>
-        </w:rPr>
-        <w:t>listar(</w:t>
-      </w:r>
-      <w:proofErr w:type="gramEnd"/>
-      <w:r>
-        <w:rPr>
-          <w:b/>
-          <w:bCs/>
-        </w:rPr>
-        <w:t>)</w:t>
+        <w:t xml:space="preserve"> - Método listar()</w:t>
       </w:r>
     </w:p>
     <w:p>
@@ -1225,23 +1050,7 @@
           <w:b/>
           <w:bCs/>
         </w:rPr>
-        <w:t xml:space="preserve">Conceptos clave aplicados en el método </w:t>
-      </w:r>
-      <w:proofErr w:type="gramStart"/>
-      <w:r>
-        <w:rPr>
-          <w:b/>
-          <w:bCs/>
-        </w:rPr>
-        <w:t>listar(</w:t>
-      </w:r>
-      <w:proofErr w:type="gramEnd"/>
-      <w:r>
-        <w:rPr>
-          <w:b/>
-          <w:bCs/>
-        </w:rPr>
-        <w:t>):</w:t>
+        <w:t>Conceptos clave aplicados en el método listar():</w:t>
       </w:r>
     </w:p>
     <w:p>
@@ -1293,15 +1102,7 @@
         <w:t>Mapeo por Índices Posicionales:</w:t>
       </w:r>
       <w:r>
-        <w:t xml:space="preserve"> Se utiliza el estilo de lectura por índice numérico (</w:t>
-      </w:r>
-      <w:proofErr w:type="gramStart"/>
-      <w:r>
-        <w:t>datos.Lector.GetInt</w:t>
-      </w:r>
-      <w:proofErr w:type="gramEnd"/>
-      <w:r>
-        <w:t xml:space="preserve">32(0), </w:t>
+        <w:t xml:space="preserve"> Se utiliza el estilo de lectura por índice numérico (datos.Lector.GetInt32(0), </w:t>
       </w:r>
       <w:proofErr w:type="spellStart"/>
       <w:r>
@@ -1359,19 +1160,11 @@
       </w:r>
       <w:proofErr w:type="spellEnd"/>
       <w:r>
-        <w:t xml:space="preserve"> </w:t>
-      </w:r>
-      <w:proofErr w:type="gramStart"/>
-      <w:r>
-        <w:t>(!</w:t>
-      </w:r>
-      <w:proofErr w:type="spellStart"/>
-      <w:r>
-        <w:t>datos</w:t>
-      </w:r>
-      <w:proofErr w:type="gramEnd"/>
-      <w:r>
-        <w:t>.Lector.IsDBNull</w:t>
+        <w:t xml:space="preserve"> (!</w:t>
+      </w:r>
+      <w:proofErr w:type="spellStart"/>
+      <w:r>
+        <w:t>datos.Lector.IsDBNull</w:t>
       </w:r>
       <w:proofErr w:type="spellEnd"/>
       <w:r>
@@ -1404,12 +1197,10 @@
         <w:t>), es obligatorio instanciarlos en memoria (</w:t>
       </w:r>
       <w:proofErr w:type="spellStart"/>
-      <w:proofErr w:type="gramStart"/>
       <w:r>
         <w:t>aux.Marca</w:t>
       </w:r>
       <w:proofErr w:type="spellEnd"/>
-      <w:proofErr w:type="gramEnd"/>
       <w:r>
         <w:t xml:space="preserve"> = new Marca();) antes de intentar asignarles su Id o </w:t>
       </w:r>
@@ -1464,12 +1255,10 @@
         <w:t xml:space="preserve"> se ejecuta siempre (con o sin error) para obligar a cerrar la conexión y liberar los recursos del servidor mediante </w:t>
       </w:r>
       <w:proofErr w:type="spellStart"/>
-      <w:proofErr w:type="gramStart"/>
       <w:r>
         <w:t>datos.CerrarConexion</w:t>
       </w:r>
       <w:proofErr w:type="spellEnd"/>
-      <w:proofErr w:type="gramEnd"/>
       <w:r>
         <w:t>().</w:t>
       </w:r>
@@ -1623,7 +1412,6 @@
         <w:t xml:space="preserve">Evento Load vs Método </w:t>
       </w:r>
       <w:proofErr w:type="spellStart"/>
-      <w:proofErr w:type="gramStart"/>
       <w:r>
         <w:rPr>
           <w:b/>
@@ -1637,15 +1425,7 @@
           <w:b/>
           <w:bCs/>
         </w:rPr>
-        <w:t>(</w:t>
-      </w:r>
-      <w:proofErr w:type="gramEnd"/>
-      <w:r>
-        <w:rPr>
-          <w:b/>
-          <w:bCs/>
-        </w:rPr>
-        <w:t>):</w:t>
+        <w:t>():</w:t>
       </w:r>
       <w:r>
         <w:t xml:space="preserve"> Por buenas prácticas, no se escribe toda la lógica de conexión directamente dentro del evento _Load. Se crea un método privado y descriptivo (</w:t>
@@ -1663,17 +1443,12 @@
         <w:t xml:space="preserve">adelante (por ejemplo, después de agregar un artículo nuevo, volvemos a llamar a </w:t>
       </w:r>
       <w:proofErr w:type="spellStart"/>
-      <w:proofErr w:type="gramStart"/>
       <w:r>
         <w:t>CargarArticulos</w:t>
       </w:r>
       <w:proofErr w:type="spellEnd"/>
       <w:r>
-        <w:t>(</w:t>
-      </w:r>
-      <w:proofErr w:type="gramEnd"/>
-      <w:r>
-        <w:t>) para refrescar la grilla).</w:t>
+        <w:t>() para refrescar la grilla).</w:t>
       </w:r>
     </w:p>
     <w:p>
@@ -1808,17 +1583,12 @@
         <w:t xml:space="preserve">()) es una operación riesgosa (la URL puede estar rota, el servidor origen caído, etc.). El método </w:t>
       </w:r>
       <w:proofErr w:type="spellStart"/>
-      <w:proofErr w:type="gramStart"/>
       <w:r>
         <w:t>cargarImagen</w:t>
       </w:r>
       <w:proofErr w:type="spellEnd"/>
       <w:r>
-        <w:t>(</w:t>
-      </w:r>
-      <w:proofErr w:type="gramEnd"/>
-      <w:r>
-        <w:t>) envuelve esta acción en un bloque try-catch. Si algo falla, atrapa el error silenciosamente y carga una imagen local genérica (</w:t>
+        <w:t>() envuelve esta acción en un bloque try-catch. Si algo falla, atrapa el error silenciosamente y carga una imagen local genérica (</w:t>
       </w:r>
       <w:proofErr w:type="spellStart"/>
       <w:r>
@@ -1972,17 +1742,12 @@
         <w:t xml:space="preserve">() de nuevo. Usamos el método </w:t>
       </w:r>
       <w:proofErr w:type="spellStart"/>
-      <w:proofErr w:type="gramStart"/>
       <w:r>
         <w:t>FindAll</w:t>
       </w:r>
       <w:proofErr w:type="spellEnd"/>
       <w:r>
-        <w:t>(</w:t>
-      </w:r>
-      <w:proofErr w:type="gramEnd"/>
-      <w:r>
-        <w:t>) de la lista, que recorre los objetos que ya están en la memoria de la computadora, lo cual es milisegundos más rápido que ir a SQL Server.</w:t>
+        <w:t>() de la lista, que recorre los objetos que ya están en la memoria de la computadora, lo cual es milisegundos más rápido que ir a SQL Server.</w:t>
       </w:r>
     </w:p>
     <w:p>
@@ -2044,31 +1809,21 @@
         <w:t>):</w:t>
       </w:r>
       <w:r>
-        <w:t xml:space="preserve"> Para evitar que el filtro falle si el usuario escribe "SAMSUNG" pero en la base de datos dice "Samsung", </w:t>
-      </w:r>
-      <w:proofErr w:type="gramStart"/>
-      <w:r>
-        <w:t>usamos .</w:t>
+        <w:t xml:space="preserve"> Para evitar que el filtro falle si el usuario escribe "SAMSUNG" pero en la base de datos dice "Samsung", usamos .</w:t>
       </w:r>
       <w:proofErr w:type="spellStart"/>
       <w:r>
         <w:t>ToLower</w:t>
       </w:r>
       <w:proofErr w:type="spellEnd"/>
-      <w:proofErr w:type="gramEnd"/>
-      <w:r>
-        <w:t xml:space="preserve">(). Esto convierte temporalmente tanto lo que escribió el usuario como los datos del artículo a minúsculas puras, garantizando que la comparación </w:t>
-      </w:r>
-      <w:proofErr w:type="gramStart"/>
-      <w:r>
-        <w:t>(.</w:t>
+      <w:r>
+        <w:t>(). Esto convierte temporalmente tanto lo que escribió el usuario como los datos del artículo a minúsculas puras, garantizando que la comparación (.</w:t>
       </w:r>
       <w:proofErr w:type="spellStart"/>
       <w:r>
         <w:t>Contains</w:t>
       </w:r>
       <w:proofErr w:type="spellEnd"/>
-      <w:proofErr w:type="gramEnd"/>
       <w:r>
         <w:t>()) siempre sea exacta.</w:t>
       </w:r>
@@ -2366,17 +2121,12 @@
         <w:t xml:space="preserve"> Un constructor es el método que "construye" la ventana cuando hacemos new </w:t>
       </w:r>
       <w:proofErr w:type="spellStart"/>
-      <w:proofErr w:type="gramStart"/>
       <w:r>
         <w:t>FrmAltaArticulo</w:t>
       </w:r>
       <w:proofErr w:type="spellEnd"/>
       <w:r>
-        <w:t>(</w:t>
-      </w:r>
-      <w:proofErr w:type="gramEnd"/>
-      <w:r>
-        <w:t xml:space="preserve">). Creamos </w:t>
+        <w:t xml:space="preserve">(). Creamos </w:t>
       </w:r>
       <w:r>
         <w:rPr>
@@ -2425,12 +2175,10 @@
         <w:t xml:space="preserve"> Se usa para "Modificar". Recibe el Articulo que el usuario seleccionó en la grilla y lo guarda en la memoria interna de la ventana (</w:t>
       </w:r>
       <w:proofErr w:type="spellStart"/>
-      <w:proofErr w:type="gramStart"/>
       <w:r>
         <w:t>this.articulo</w:t>
       </w:r>
       <w:proofErr w:type="spellEnd"/>
-      <w:proofErr w:type="gramEnd"/>
       <w:r>
         <w:t xml:space="preserve"> = articulo) para precargar los </w:t>
       </w:r>
@@ -2461,17 +2209,12 @@
         <w:t xml:space="preserve"> Antes de abrir la ventana de modificación, chequeamos que </w:t>
       </w:r>
       <w:proofErr w:type="spellStart"/>
-      <w:proofErr w:type="gramStart"/>
       <w:r>
         <w:t>dgvArticulos.CurrentRow</w:t>
       </w:r>
       <w:proofErr w:type="spellEnd"/>
       <w:r>
-        <w:t xml:space="preserve"> !</w:t>
-      </w:r>
-      <w:proofErr w:type="gramEnd"/>
-      <w:r>
-        <w:t xml:space="preserve">= </w:t>
+        <w:t xml:space="preserve"> != </w:t>
       </w:r>
       <w:proofErr w:type="spellStart"/>
       <w:r>
@@ -2653,17 +2396,12 @@
         <w:t xml:space="preserve">) no se entera mágicamente. Es necesario volver a llamar al método </w:t>
       </w:r>
       <w:proofErr w:type="spellStart"/>
-      <w:proofErr w:type="gramStart"/>
       <w:r>
         <w:t>CargarArticulos</w:t>
       </w:r>
       <w:proofErr w:type="spellEnd"/>
       <w:r>
-        <w:t>(</w:t>
-      </w:r>
-      <w:proofErr w:type="gramEnd"/>
-      <w:r>
-        <w:t>) para que la aplicación vuelva a leer la base de datos actualizada y el artículo desaparezca de la pantalla.</w:t>
+        <w:t>() para que la aplicación vuelva a leer la base de datos actualizada y el artículo desaparezca de la pantalla.</w:t>
       </w:r>
     </w:p>
     <w:p/>
@@ -2751,12 +2489,10 @@
         <w:t xml:space="preserve"> o decimal, se debe leer con </w:t>
       </w:r>
       <w:proofErr w:type="spellStart"/>
-      <w:proofErr w:type="gramStart"/>
       <w:r>
         <w:t>datos.Lector.GetDecimal</w:t>
       </w:r>
       <w:proofErr w:type="spellEnd"/>
-      <w:proofErr w:type="gramEnd"/>
       <w:r>
         <w:t>(</w:t>
       </w:r>
@@ -2827,17 +2563,12 @@
         <w:t xml:space="preserve"> Es una etiqueta que se pone arriba de una propiedad en la clase de Dominio (ej. [</w:t>
       </w:r>
       <w:proofErr w:type="spellStart"/>
-      <w:proofErr w:type="gramStart"/>
       <w:r>
         <w:t>DisplayName</w:t>
       </w:r>
       <w:proofErr w:type="spellEnd"/>
       <w:r>
-        <w:t>(</w:t>
-      </w:r>
-      <w:proofErr w:type="gramEnd"/>
-      <w:r>
-        <w:t xml:space="preserve">"Precio ($)")]). Cuando el </w:t>
+        <w:t xml:space="preserve">("Precio ($)")]). Cuando el </w:t>
       </w:r>
       <w:proofErr w:type="spellStart"/>
       <w:r>
@@ -3204,17 +2935,555 @@
         <w:t xml:space="preserve">). Gracias al INNER JOIN, el WHERE dinámico puede apuntar directamente a </w:t>
       </w:r>
       <w:proofErr w:type="spellStart"/>
-      <w:proofErr w:type="gramStart"/>
       <w:r>
         <w:t>M.Descripcion</w:t>
       </w:r>
       <w:proofErr w:type="spellEnd"/>
-      <w:proofErr w:type="gramEnd"/>
       <w:r>
         <w:t xml:space="preserve"> (la tabla MARCAS), permitiendo buscar palabras como "Motorola" o "Samsung" directamente en el motor de base de datos.</w:t>
       </w:r>
     </w:p>
     <w:p/>
+    <w:p>
+      <w:r>
+        <w:rPr>
+          <w:b/>
+          <w:bCs/>
+        </w:rPr>
+        <w:t>Funcionalidad: Implementación de Filtro Avanzado y Validaciones (Escudos Protector)</w:t>
+      </w:r>
+    </w:p>
+    <w:p>
+      <w:r>
+        <w:rPr>
+          <w:b/>
+          <w:bCs/>
+        </w:rPr>
+        <w:t>Objetivos:</w:t>
+      </w:r>
+      <w:r>
+        <w:t xml:space="preserve"> Conectar la interfaz de búsqueda compleja con la base de datos y garantizar que el usuario no pueda ingresar datos maliciosos o con formato incorrecto que hagan colapsar el programa.</w:t>
+      </w:r>
+    </w:p>
+    <w:p>
+      <w:r>
+        <w:rPr>
+          <w:b/>
+          <w:bCs/>
+        </w:rPr>
+        <w:t>Conceptos clave aplicados:</w:t>
+      </w:r>
+    </w:p>
+    <w:p>
+      <w:pPr>
+        <w:numPr>
+          <w:ilvl w:val="0"/>
+          <w:numId w:val="12"/>
+        </w:numPr>
+      </w:pPr>
+      <w:r>
+        <w:rPr>
+          <w:b/>
+          <w:bCs/>
+        </w:rPr>
+        <w:t>Validación de Interfaz (</w:t>
+      </w:r>
+      <w:proofErr w:type="spellStart"/>
+      <w:r>
+        <w:rPr>
+          <w:b/>
+          <w:bCs/>
+        </w:rPr>
+        <w:t>Early</w:t>
+      </w:r>
+      <w:proofErr w:type="spellEnd"/>
+      <w:r>
+        <w:rPr>
+          <w:b/>
+          <w:bCs/>
+        </w:rPr>
+        <w:t xml:space="preserve"> </w:t>
+      </w:r>
+      <w:proofErr w:type="spellStart"/>
+      <w:r>
+        <w:rPr>
+          <w:b/>
+          <w:bCs/>
+        </w:rPr>
+        <w:t>Return</w:t>
+      </w:r>
+      <w:proofErr w:type="spellEnd"/>
+      <w:r>
+        <w:rPr>
+          <w:b/>
+          <w:bCs/>
+        </w:rPr>
+        <w:t xml:space="preserve"> / </w:t>
+      </w:r>
+      <w:proofErr w:type="spellStart"/>
+      <w:r>
+        <w:rPr>
+          <w:b/>
+          <w:bCs/>
+        </w:rPr>
+        <w:t>Fail</w:t>
+      </w:r>
+      <w:proofErr w:type="spellEnd"/>
+      <w:r>
+        <w:rPr>
+          <w:b/>
+          <w:bCs/>
+        </w:rPr>
+        <w:t xml:space="preserve"> </w:t>
+      </w:r>
+      <w:proofErr w:type="spellStart"/>
+      <w:r>
+        <w:rPr>
+          <w:b/>
+          <w:bCs/>
+        </w:rPr>
+        <w:t>Fast</w:t>
+      </w:r>
+      <w:proofErr w:type="spellEnd"/>
+      <w:r>
+        <w:rPr>
+          <w:b/>
+          <w:bCs/>
+        </w:rPr>
+        <w:t>):</w:t>
+      </w:r>
+      <w:r>
+        <w:t xml:space="preserve"> Es el patrón que aplicamos en el método </w:t>
+      </w:r>
+      <w:proofErr w:type="spellStart"/>
+      <w:r>
+        <w:t>ValidarFiltro</w:t>
+      </w:r>
+      <w:proofErr w:type="spellEnd"/>
+      <w:r>
+        <w:t xml:space="preserve">(). En lugar de dejar que el programa avance y explote al interactuar con SQL Server, validamos los datos directamente en la pantalla. Si encontramos un error (true), el comando </w:t>
+      </w:r>
+      <w:proofErr w:type="spellStart"/>
+      <w:r>
+        <w:t>return</w:t>
+      </w:r>
+      <w:proofErr w:type="spellEnd"/>
+      <w:r>
+        <w:t>; en el botón actúa como un "freno de mano", cortando la ejecución al instante sin consumir recursos del servidor.</w:t>
+      </w:r>
+    </w:p>
+    <w:p>
+      <w:pPr>
+        <w:numPr>
+          <w:ilvl w:val="0"/>
+          <w:numId w:val="12"/>
+        </w:numPr>
+      </w:pPr>
+      <w:r>
+        <w:rPr>
+          <w:b/>
+          <w:bCs/>
+        </w:rPr>
+        <w:t>Escudos Numéricos (</w:t>
+      </w:r>
+      <w:proofErr w:type="spellStart"/>
+      <w:r>
+        <w:rPr>
+          <w:b/>
+          <w:bCs/>
+        </w:rPr>
+        <w:t>TryParse</w:t>
+      </w:r>
+      <w:proofErr w:type="spellEnd"/>
+      <w:r>
+        <w:rPr>
+          <w:b/>
+          <w:bCs/>
+        </w:rPr>
+        <w:t xml:space="preserve"> y Negativos):</w:t>
+      </w:r>
+      <w:r>
+        <w:t xml:space="preserve"> Al buscar por Precio, es crítico asegurarse de dos cosas: que el usuario haya escrito un número real (</w:t>
+      </w:r>
+      <w:proofErr w:type="spellStart"/>
+      <w:r>
+        <w:t>decimal.TryParse</w:t>
+      </w:r>
+      <w:proofErr w:type="spellEnd"/>
+      <w:r>
+        <w:t xml:space="preserve"> previene letras) y que el número tenga sentido lógico en el negocio (evaluar que el resultado &lt; 0 para evitar precios negativos).</w:t>
+      </w:r>
+    </w:p>
+    <w:p>
+      <w:pPr>
+        <w:numPr>
+          <w:ilvl w:val="0"/>
+          <w:numId w:val="12"/>
+        </w:numPr>
+      </w:pPr>
+      <w:r>
+        <w:rPr>
+          <w:b/>
+          <w:bCs/>
+        </w:rPr>
+        <w:t xml:space="preserve">El ciclo de vida del </w:t>
+      </w:r>
+      <w:proofErr w:type="spellStart"/>
+      <w:r>
+        <w:rPr>
+          <w:b/>
+          <w:bCs/>
+        </w:rPr>
+        <w:t>DataSource</w:t>
+      </w:r>
+      <w:proofErr w:type="spellEnd"/>
+      <w:r>
+        <w:rPr>
+          <w:b/>
+          <w:bCs/>
+        </w:rPr>
+        <w:t>:</w:t>
+      </w:r>
+      <w:r>
+        <w:t xml:space="preserve"> Cada vez que a un </w:t>
+      </w:r>
+      <w:proofErr w:type="spellStart"/>
+      <w:r>
+        <w:t>DataGridView</w:t>
+      </w:r>
+      <w:proofErr w:type="spellEnd"/>
+      <w:r>
+        <w:t xml:space="preserve"> se le asigna un </w:t>
+      </w:r>
+      <w:proofErr w:type="spellStart"/>
+      <w:r>
+        <w:t>DataSource</w:t>
+      </w:r>
+      <w:proofErr w:type="spellEnd"/>
+      <w:r>
+        <w:t xml:space="preserve"> distinto (por ejemplo, la lista filtrada), el control "redibuja" las columnas. Por lo tanto, cualquier formato aplicado previamente (como ocultar el Id o aplicar el formato de moneda "N2") se pierde. Para solucionarlo, se agrupan estas configuraciones en un método </w:t>
+      </w:r>
+      <w:proofErr w:type="spellStart"/>
+      <w:r>
+        <w:t>formatearGrilla</w:t>
+      </w:r>
+      <w:proofErr w:type="spellEnd"/>
+      <w:r>
+        <w:t>() que debe invocarse inmediatamente después de cada reasignación de datos.</w:t>
+      </w:r>
+    </w:p>
+    <w:p>
+      <w:r>
+        <w:rPr>
+          <w:b/>
+          <w:bCs/>
+        </w:rPr>
+        <w:t>Funcionalidad: Manejo de Archivos Locales, Portabilidad del Sistema y Pulido UX Final</w:t>
+      </w:r>
+    </w:p>
+    <w:p>
+      <w:r>
+        <w:rPr>
+          <w:b/>
+          <w:bCs/>
+        </w:rPr>
+        <w:t>Objetivos:</w:t>
+      </w:r>
+      <w:r>
+        <w:t xml:space="preserve"> Dotar al sistema de la capacidad de subir, previsualizar y almacenar copias de seguridad de imágenes locales de forma segura. Garantizar que la aplicación pueda ser instalada y configurada en diferentes entornos (distintas computadoras) sin modificar el código fuente. Finalizar los detalles estéticos y de restricción de ventanas.</w:t>
+      </w:r>
+    </w:p>
+    <w:p>
+      <w:r>
+        <w:rPr>
+          <w:b/>
+          <w:bCs/>
+        </w:rPr>
+        <w:t>Conceptos clave aplicados:</w:t>
+      </w:r>
+    </w:p>
+    <w:p>
+      <w:pPr>
+        <w:numPr>
+          <w:ilvl w:val="0"/>
+          <w:numId w:val="13"/>
+        </w:numPr>
+      </w:pPr>
+      <w:r>
+        <w:rPr>
+          <w:b/>
+          <w:bCs/>
+        </w:rPr>
+        <w:t>Explorador Nativo (</w:t>
+      </w:r>
+      <w:proofErr w:type="spellStart"/>
+      <w:r>
+        <w:rPr>
+          <w:b/>
+          <w:bCs/>
+        </w:rPr>
+        <w:t>OpenFileDialog</w:t>
+      </w:r>
+      <w:proofErr w:type="spellEnd"/>
+      <w:r>
+        <w:rPr>
+          <w:b/>
+          <w:bCs/>
+        </w:rPr>
+        <w:t>):</w:t>
+      </w:r>
+      <w:r>
+        <w:t xml:space="preserve"> Se utilizó este componente para abrir la interfaz estándar de Windows que permite al usuario buscar archivos. Se aplicó la propiedad </w:t>
+      </w:r>
+      <w:proofErr w:type="spellStart"/>
+      <w:r>
+        <w:t>Filter</w:t>
+      </w:r>
+      <w:proofErr w:type="spellEnd"/>
+      <w:r>
+        <w:t xml:space="preserve"> </w:t>
+      </w:r>
+      <w:r>
+        <w:lastRenderedPageBreak/>
+        <w:t>para restringir la selección exclusivamente a formatos de imagen seguros, evitando la inyección de archivos no deseados.</w:t>
+      </w:r>
+    </w:p>
+    <w:p>
+      <w:pPr>
+        <w:numPr>
+          <w:ilvl w:val="0"/>
+          <w:numId w:val="13"/>
+        </w:numPr>
+      </w:pPr>
+      <w:r>
+        <w:rPr>
+          <w:b/>
+          <w:bCs/>
+        </w:rPr>
+        <w:t>Manejo de Archivos Físicos (System.IO):</w:t>
+      </w:r>
+      <w:r>
+        <w:t xml:space="preserve"> En lugar de solo guardar la ruta original de la foto (que podría ser borrada accidentalmente por el usuario de su carpeta de Descargas), el sistema utiliza </w:t>
+      </w:r>
+      <w:proofErr w:type="spellStart"/>
+      <w:r>
+        <w:t>File.Copy</w:t>
+      </w:r>
+      <w:proofErr w:type="spellEnd"/>
+      <w:r>
+        <w:t xml:space="preserve"> y </w:t>
+      </w:r>
+      <w:proofErr w:type="spellStart"/>
+      <w:r>
+        <w:t>Directory.CreateDirectory</w:t>
+      </w:r>
+      <w:proofErr w:type="spellEnd"/>
+      <w:r>
+        <w:t xml:space="preserve"> para clonar la imagen y guardarla en una bóveda propia de la aplicación en el momento exacto en que se confirma el Alta/Modificación del artículo.</w:t>
+      </w:r>
+    </w:p>
+    <w:p>
+      <w:pPr>
+        <w:numPr>
+          <w:ilvl w:val="0"/>
+          <w:numId w:val="13"/>
+        </w:numPr>
+      </w:pPr>
+      <w:r>
+        <w:rPr>
+          <w:b/>
+          <w:bCs/>
+        </w:rPr>
+        <w:t xml:space="preserve">Portabilidad mediante </w:t>
+      </w:r>
+      <w:proofErr w:type="spellStart"/>
+      <w:r>
+        <w:rPr>
+          <w:b/>
+          <w:bCs/>
+        </w:rPr>
+        <w:t>App.config</w:t>
+      </w:r>
+      <w:proofErr w:type="spellEnd"/>
+      <w:r>
+        <w:rPr>
+          <w:b/>
+          <w:bCs/>
+        </w:rPr>
+        <w:t xml:space="preserve"> (</w:t>
+      </w:r>
+      <w:proofErr w:type="spellStart"/>
+      <w:r>
+        <w:rPr>
+          <w:b/>
+          <w:bCs/>
+        </w:rPr>
+        <w:t>ConfigurationManager</w:t>
+      </w:r>
+      <w:proofErr w:type="spellEnd"/>
+      <w:r>
+        <w:rPr>
+          <w:b/>
+          <w:bCs/>
+        </w:rPr>
+        <w:t>):</w:t>
+      </w:r>
+      <w:r>
+        <w:t xml:space="preserve"> Es una de las prácticas más importantes en el software empresarial. Las rutas de disco (ej. C:\Catalogo_App_Imagenes\) o cadenas de conexión a bases de datos nunca deben estar "quemadas" (</w:t>
+      </w:r>
+      <w:proofErr w:type="spellStart"/>
+      <w:r>
+        <w:t>hardcodeadas</w:t>
+      </w:r>
+      <w:proofErr w:type="spellEnd"/>
+      <w:r>
+        <w:t>) en el código C#. Al extraer esta ruta a las etiquetas &lt;</w:t>
+      </w:r>
+      <w:proofErr w:type="spellStart"/>
+      <w:r>
+        <w:t>appSettings</w:t>
+      </w:r>
+      <w:proofErr w:type="spellEnd"/>
+      <w:r>
+        <w:t xml:space="preserve">&gt; del archivo XML </w:t>
+      </w:r>
+      <w:proofErr w:type="spellStart"/>
+      <w:r>
+        <w:t>App.config</w:t>
+      </w:r>
+      <w:proofErr w:type="spellEnd"/>
+      <w:r>
+        <w:t>, cualquier administrador de sistemas puede cambiar la carpeta de destino abriendo un simple bloc de notas, permitiendo que el software funcione en cualquier PC del mundo.</w:t>
+      </w:r>
+    </w:p>
+    <w:p>
+      <w:pPr>
+        <w:numPr>
+          <w:ilvl w:val="0"/>
+          <w:numId w:val="13"/>
+        </w:numPr>
+      </w:pPr>
+      <w:r>
+        <w:rPr>
+          <w:b/>
+          <w:bCs/>
+        </w:rPr>
+        <w:t>UX, Restricciones y Branding:</w:t>
+      </w:r>
+      <w:r>
+        <w:t xml:space="preserve"> * </w:t>
+      </w:r>
+      <w:r>
+        <w:rPr>
+          <w:i/>
+          <w:iCs/>
+        </w:rPr>
+        <w:t>Ventanas rígidas:</w:t>
+      </w:r>
+      <w:r>
+        <w:t xml:space="preserve"> Se modificaron las propiedades </w:t>
+      </w:r>
+      <w:proofErr w:type="spellStart"/>
+      <w:r>
+        <w:t>FormBorderStyle</w:t>
+      </w:r>
+      <w:proofErr w:type="spellEnd"/>
+      <w:r>
+        <w:t xml:space="preserve"> a </w:t>
+      </w:r>
+      <w:proofErr w:type="spellStart"/>
+      <w:r>
+        <w:t>FixedSingle</w:t>
+      </w:r>
+      <w:proofErr w:type="spellEnd"/>
+      <w:r>
+        <w:t xml:space="preserve"> y </w:t>
+      </w:r>
+      <w:proofErr w:type="spellStart"/>
+      <w:r>
+        <w:t>MaximizeBox</w:t>
+      </w:r>
+      <w:proofErr w:type="spellEnd"/>
+      <w:r>
+        <w:t xml:space="preserve"> a False para "congelar" el diseño, evitando que el usuario deforme los controles en pantalla.</w:t>
+      </w:r>
+    </w:p>
+    <w:p>
+      <w:pPr>
+        <w:numPr>
+          <w:ilvl w:val="1"/>
+          <w:numId w:val="13"/>
+        </w:numPr>
+      </w:pPr>
+      <w:r>
+        <w:rPr>
+          <w:i/>
+          <w:iCs/>
+        </w:rPr>
+        <w:t>Comportamiento Modal (</w:t>
+      </w:r>
+      <w:proofErr w:type="spellStart"/>
+      <w:r>
+        <w:rPr>
+          <w:i/>
+          <w:iCs/>
+        </w:rPr>
+        <w:t>ShowDialog</w:t>
+      </w:r>
+      <w:proofErr w:type="spellEnd"/>
+      <w:r>
+        <w:rPr>
+          <w:i/>
+          <w:iCs/>
+        </w:rPr>
+        <w:t>):</w:t>
+      </w:r>
+      <w:r>
+        <w:t xml:space="preserve"> Previene la apertura múltiple de ventanas secundarias.</w:t>
+      </w:r>
+    </w:p>
+    <w:p>
+      <w:pPr>
+        <w:numPr>
+          <w:ilvl w:val="1"/>
+          <w:numId w:val="13"/>
+        </w:numPr>
+      </w:pPr>
+      <w:r>
+        <w:rPr>
+          <w:i/>
+          <w:iCs/>
+        </w:rPr>
+        <w:t>Branding (</w:t>
+      </w:r>
+      <w:proofErr w:type="spellStart"/>
+      <w:r>
+        <w:rPr>
+          <w:i/>
+          <w:iCs/>
+        </w:rPr>
+        <w:t>Icon</w:t>
+      </w:r>
+      <w:proofErr w:type="spellEnd"/>
+      <w:r>
+        <w:rPr>
+          <w:i/>
+          <w:iCs/>
+        </w:rPr>
+        <w:t>):</w:t>
+      </w:r>
+      <w:r>
+        <w:t xml:space="preserve"> Se reemplazó el ícono genérico de .NET por un archivo .</w:t>
+      </w:r>
+      <w:proofErr w:type="spellStart"/>
+      <w:r>
+        <w:t>ico</w:t>
+      </w:r>
+      <w:proofErr w:type="spellEnd"/>
+      <w:r>
+        <w:t xml:space="preserve"> personalizado, dándole identidad comercial al software tanto en la barra de títulos como en la barra de tareas de Windows.</w:t>
+      </w:r>
+    </w:p>
     <w:p/>
     <w:p>
       <w:pPr>
@@ -3680,6 +3949,155 @@
     </w:lvl>
   </w:abstractNum>
   <w:abstractNum w:abstractNumId="3" w15:restartNumberingAfterBreak="0">
+    <w:nsid w:val="1D5B5963"/>
+    <w:multiLevelType w:val="multilevel"/>
+    <w:tmpl w:val="FED6EBAC"/>
+    <w:lvl w:ilvl="0">
+      <w:start w:val="1"/>
+      <w:numFmt w:val="bullet"/>
+      <w:lvlText w:val=""/>
+      <w:lvlJc w:val="left"/>
+      <w:pPr>
+        <w:tabs>
+          <w:tab w:val="num" w:pos="720"/>
+        </w:tabs>
+        <w:ind w:left="720" w:hanging="360"/>
+      </w:pPr>
+      <w:rPr>
+        <w:rFonts w:ascii="Symbol" w:hAnsi="Symbol" w:hint="default"/>
+        <w:sz w:val="20"/>
+      </w:rPr>
+    </w:lvl>
+    <w:lvl w:ilvl="1" w:tentative="1">
+      <w:start w:val="1"/>
+      <w:numFmt w:val="bullet"/>
+      <w:lvlText w:val="o"/>
+      <w:lvlJc w:val="left"/>
+      <w:pPr>
+        <w:tabs>
+          <w:tab w:val="num" w:pos="1440"/>
+        </w:tabs>
+        <w:ind w:left="1440" w:hanging="360"/>
+      </w:pPr>
+      <w:rPr>
+        <w:rFonts w:ascii="Courier New" w:hAnsi="Courier New" w:hint="default"/>
+        <w:sz w:val="20"/>
+      </w:rPr>
+    </w:lvl>
+    <w:lvl w:ilvl="2" w:tentative="1">
+      <w:start w:val="1"/>
+      <w:numFmt w:val="bullet"/>
+      <w:lvlText w:val=""/>
+      <w:lvlJc w:val="left"/>
+      <w:pPr>
+        <w:tabs>
+          <w:tab w:val="num" w:pos="2160"/>
+        </w:tabs>
+        <w:ind w:left="2160" w:hanging="360"/>
+      </w:pPr>
+      <w:rPr>
+        <w:rFonts w:ascii="Wingdings" w:hAnsi="Wingdings" w:hint="default"/>
+        <w:sz w:val="20"/>
+      </w:rPr>
+    </w:lvl>
+    <w:lvl w:ilvl="3" w:tentative="1">
+      <w:start w:val="1"/>
+      <w:numFmt w:val="bullet"/>
+      <w:lvlText w:val=""/>
+      <w:lvlJc w:val="left"/>
+      <w:pPr>
+        <w:tabs>
+          <w:tab w:val="num" w:pos="2880"/>
+        </w:tabs>
+        <w:ind w:left="2880" w:hanging="360"/>
+      </w:pPr>
+      <w:rPr>
+        <w:rFonts w:ascii="Wingdings" w:hAnsi="Wingdings" w:hint="default"/>
+        <w:sz w:val="20"/>
+      </w:rPr>
+    </w:lvl>
+    <w:lvl w:ilvl="4" w:tentative="1">
+      <w:start w:val="1"/>
+      <w:numFmt w:val="bullet"/>
+      <w:lvlText w:val=""/>
+      <w:lvlJc w:val="left"/>
+      <w:pPr>
+        <w:tabs>
+          <w:tab w:val="num" w:pos="3600"/>
+        </w:tabs>
+        <w:ind w:left="3600" w:hanging="360"/>
+      </w:pPr>
+      <w:rPr>
+        <w:rFonts w:ascii="Wingdings" w:hAnsi="Wingdings" w:hint="default"/>
+        <w:sz w:val="20"/>
+      </w:rPr>
+    </w:lvl>
+    <w:lvl w:ilvl="5" w:tentative="1">
+      <w:start w:val="1"/>
+      <w:numFmt w:val="bullet"/>
+      <w:lvlText w:val=""/>
+      <w:lvlJc w:val="left"/>
+      <w:pPr>
+        <w:tabs>
+          <w:tab w:val="num" w:pos="4320"/>
+        </w:tabs>
+        <w:ind w:left="4320" w:hanging="360"/>
+      </w:pPr>
+      <w:rPr>
+        <w:rFonts w:ascii="Wingdings" w:hAnsi="Wingdings" w:hint="default"/>
+        <w:sz w:val="20"/>
+      </w:rPr>
+    </w:lvl>
+    <w:lvl w:ilvl="6" w:tentative="1">
+      <w:start w:val="1"/>
+      <w:numFmt w:val="bullet"/>
+      <w:lvlText w:val=""/>
+      <w:lvlJc w:val="left"/>
+      <w:pPr>
+        <w:tabs>
+          <w:tab w:val="num" w:pos="5040"/>
+        </w:tabs>
+        <w:ind w:left="5040" w:hanging="360"/>
+      </w:pPr>
+      <w:rPr>
+        <w:rFonts w:ascii="Wingdings" w:hAnsi="Wingdings" w:hint="default"/>
+        <w:sz w:val="20"/>
+      </w:rPr>
+    </w:lvl>
+    <w:lvl w:ilvl="7" w:tentative="1">
+      <w:start w:val="1"/>
+      <w:numFmt w:val="bullet"/>
+      <w:lvlText w:val=""/>
+      <w:lvlJc w:val="left"/>
+      <w:pPr>
+        <w:tabs>
+          <w:tab w:val="num" w:pos="5760"/>
+        </w:tabs>
+        <w:ind w:left="5760" w:hanging="360"/>
+      </w:pPr>
+      <w:rPr>
+        <w:rFonts w:ascii="Wingdings" w:hAnsi="Wingdings" w:hint="default"/>
+        <w:sz w:val="20"/>
+      </w:rPr>
+    </w:lvl>
+    <w:lvl w:ilvl="8" w:tentative="1">
+      <w:start w:val="1"/>
+      <w:numFmt w:val="bullet"/>
+      <w:lvlText w:val=""/>
+      <w:lvlJc w:val="left"/>
+      <w:pPr>
+        <w:tabs>
+          <w:tab w:val="num" w:pos="6480"/>
+        </w:tabs>
+        <w:ind w:left="6480" w:hanging="360"/>
+      </w:pPr>
+      <w:rPr>
+        <w:rFonts w:ascii="Wingdings" w:hAnsi="Wingdings" w:hint="default"/>
+        <w:sz w:val="20"/>
+      </w:rPr>
+    </w:lvl>
+  </w:abstractNum>
+  <w:abstractNum w:abstractNumId="4" w15:restartNumberingAfterBreak="0">
     <w:nsid w:val="26025731"/>
     <w:multiLevelType w:val="multilevel"/>
     <w:tmpl w:val="5BEE3300"/>
@@ -3828,7 +4246,7 @@
       </w:rPr>
     </w:lvl>
   </w:abstractNum>
-  <w:abstractNum w:abstractNumId="4" w15:restartNumberingAfterBreak="0">
+  <w:abstractNum w:abstractNumId="5" w15:restartNumberingAfterBreak="0">
     <w:nsid w:val="27867DE4"/>
     <w:multiLevelType w:val="multilevel"/>
     <w:tmpl w:val="E1980438"/>
@@ -3977,7 +4395,7 @@
       </w:rPr>
     </w:lvl>
   </w:abstractNum>
-  <w:abstractNum w:abstractNumId="5" w15:restartNumberingAfterBreak="0">
+  <w:abstractNum w:abstractNumId="6" w15:restartNumberingAfterBreak="0">
     <w:nsid w:val="49701B70"/>
     <w:multiLevelType w:val="multilevel"/>
     <w:tmpl w:val="7DDA96B8"/>
@@ -4126,7 +4544,156 @@
       </w:rPr>
     </w:lvl>
   </w:abstractNum>
-  <w:abstractNum w:abstractNumId="6" w15:restartNumberingAfterBreak="0">
+  <w:abstractNum w:abstractNumId="7" w15:restartNumberingAfterBreak="0">
+    <w:nsid w:val="500336CB"/>
+    <w:multiLevelType w:val="multilevel"/>
+    <w:tmpl w:val="A2BCA40C"/>
+    <w:lvl w:ilvl="0">
+      <w:start w:val="1"/>
+      <w:numFmt w:val="bullet"/>
+      <w:lvlText w:val=""/>
+      <w:lvlJc w:val="left"/>
+      <w:pPr>
+        <w:tabs>
+          <w:tab w:val="num" w:pos="720"/>
+        </w:tabs>
+        <w:ind w:left="720" w:hanging="360"/>
+      </w:pPr>
+      <w:rPr>
+        <w:rFonts w:ascii="Symbol" w:hAnsi="Symbol" w:hint="default"/>
+        <w:sz w:val="20"/>
+      </w:rPr>
+    </w:lvl>
+    <w:lvl w:ilvl="1">
+      <w:start w:val="1"/>
+      <w:numFmt w:val="bullet"/>
+      <w:lvlText w:val="o"/>
+      <w:lvlJc w:val="left"/>
+      <w:pPr>
+        <w:tabs>
+          <w:tab w:val="num" w:pos="1440"/>
+        </w:tabs>
+        <w:ind w:left="1440" w:hanging="360"/>
+      </w:pPr>
+      <w:rPr>
+        <w:rFonts w:ascii="Courier New" w:hAnsi="Courier New" w:hint="default"/>
+        <w:sz w:val="20"/>
+      </w:rPr>
+    </w:lvl>
+    <w:lvl w:ilvl="2" w:tentative="1">
+      <w:start w:val="1"/>
+      <w:numFmt w:val="bullet"/>
+      <w:lvlText w:val=""/>
+      <w:lvlJc w:val="left"/>
+      <w:pPr>
+        <w:tabs>
+          <w:tab w:val="num" w:pos="2160"/>
+        </w:tabs>
+        <w:ind w:left="2160" w:hanging="360"/>
+      </w:pPr>
+      <w:rPr>
+        <w:rFonts w:ascii="Wingdings" w:hAnsi="Wingdings" w:hint="default"/>
+        <w:sz w:val="20"/>
+      </w:rPr>
+    </w:lvl>
+    <w:lvl w:ilvl="3" w:tentative="1">
+      <w:start w:val="1"/>
+      <w:numFmt w:val="bullet"/>
+      <w:lvlText w:val=""/>
+      <w:lvlJc w:val="left"/>
+      <w:pPr>
+        <w:tabs>
+          <w:tab w:val="num" w:pos="2880"/>
+        </w:tabs>
+        <w:ind w:left="2880" w:hanging="360"/>
+      </w:pPr>
+      <w:rPr>
+        <w:rFonts w:ascii="Wingdings" w:hAnsi="Wingdings" w:hint="default"/>
+        <w:sz w:val="20"/>
+      </w:rPr>
+    </w:lvl>
+    <w:lvl w:ilvl="4" w:tentative="1">
+      <w:start w:val="1"/>
+      <w:numFmt w:val="bullet"/>
+      <w:lvlText w:val=""/>
+      <w:lvlJc w:val="left"/>
+      <w:pPr>
+        <w:tabs>
+          <w:tab w:val="num" w:pos="3600"/>
+        </w:tabs>
+        <w:ind w:left="3600" w:hanging="360"/>
+      </w:pPr>
+      <w:rPr>
+        <w:rFonts w:ascii="Wingdings" w:hAnsi="Wingdings" w:hint="default"/>
+        <w:sz w:val="20"/>
+      </w:rPr>
+    </w:lvl>
+    <w:lvl w:ilvl="5" w:tentative="1">
+      <w:start w:val="1"/>
+      <w:numFmt w:val="bullet"/>
+      <w:lvlText w:val=""/>
+      <w:lvlJc w:val="left"/>
+      <w:pPr>
+        <w:tabs>
+          <w:tab w:val="num" w:pos="4320"/>
+        </w:tabs>
+        <w:ind w:left="4320" w:hanging="360"/>
+      </w:pPr>
+      <w:rPr>
+        <w:rFonts w:ascii="Wingdings" w:hAnsi="Wingdings" w:hint="default"/>
+        <w:sz w:val="20"/>
+      </w:rPr>
+    </w:lvl>
+    <w:lvl w:ilvl="6" w:tentative="1">
+      <w:start w:val="1"/>
+      <w:numFmt w:val="bullet"/>
+      <w:lvlText w:val=""/>
+      <w:lvlJc w:val="left"/>
+      <w:pPr>
+        <w:tabs>
+          <w:tab w:val="num" w:pos="5040"/>
+        </w:tabs>
+        <w:ind w:left="5040" w:hanging="360"/>
+      </w:pPr>
+      <w:rPr>
+        <w:rFonts w:ascii="Wingdings" w:hAnsi="Wingdings" w:hint="default"/>
+        <w:sz w:val="20"/>
+      </w:rPr>
+    </w:lvl>
+    <w:lvl w:ilvl="7" w:tentative="1">
+      <w:start w:val="1"/>
+      <w:numFmt w:val="bullet"/>
+      <w:lvlText w:val=""/>
+      <w:lvlJc w:val="left"/>
+      <w:pPr>
+        <w:tabs>
+          <w:tab w:val="num" w:pos="5760"/>
+        </w:tabs>
+        <w:ind w:left="5760" w:hanging="360"/>
+      </w:pPr>
+      <w:rPr>
+        <w:rFonts w:ascii="Wingdings" w:hAnsi="Wingdings" w:hint="default"/>
+        <w:sz w:val="20"/>
+      </w:rPr>
+    </w:lvl>
+    <w:lvl w:ilvl="8" w:tentative="1">
+      <w:start w:val="1"/>
+      <w:numFmt w:val="bullet"/>
+      <w:lvlText w:val=""/>
+      <w:lvlJc w:val="left"/>
+      <w:pPr>
+        <w:tabs>
+          <w:tab w:val="num" w:pos="6480"/>
+        </w:tabs>
+        <w:ind w:left="6480" w:hanging="360"/>
+      </w:pPr>
+      <w:rPr>
+        <w:rFonts w:ascii="Wingdings" w:hAnsi="Wingdings" w:hint="default"/>
+        <w:sz w:val="20"/>
+      </w:rPr>
+    </w:lvl>
+  </w:abstractNum>
+  <w:abstractNum w:abstractNumId="8" w15:restartNumberingAfterBreak="0">
     <w:nsid w:val="50940564"/>
     <w:multiLevelType w:val="multilevel"/>
     <w:tmpl w:val="F3AC997E"/>
@@ -4271,7 +4838,7 @@
       </w:rPr>
     </w:lvl>
   </w:abstractNum>
-  <w:abstractNum w:abstractNumId="7" w15:restartNumberingAfterBreak="0">
+  <w:abstractNum w:abstractNumId="9" w15:restartNumberingAfterBreak="0">
     <w:nsid w:val="66243232"/>
     <w:multiLevelType w:val="multilevel"/>
     <w:tmpl w:val="E910BFD0"/>
@@ -4420,7 +4987,7 @@
       </w:rPr>
     </w:lvl>
   </w:abstractNum>
-  <w:abstractNum w:abstractNumId="8" w15:restartNumberingAfterBreak="0">
+  <w:abstractNum w:abstractNumId="10" w15:restartNumberingAfterBreak="0">
     <w:nsid w:val="769C03E9"/>
     <w:multiLevelType w:val="multilevel"/>
     <w:tmpl w:val="593A7774"/>
@@ -4533,7 +5100,7 @@
       </w:pPr>
     </w:lvl>
   </w:abstractNum>
-  <w:abstractNum w:abstractNumId="9" w15:restartNumberingAfterBreak="0">
+  <w:abstractNum w:abstractNumId="11" w15:restartNumberingAfterBreak="0">
     <w:nsid w:val="77C47A57"/>
     <w:multiLevelType w:val="multilevel"/>
     <w:tmpl w:val="6B66B082"/>
@@ -4683,16 +5250,16 @@
     </w:lvl>
   </w:abstractNum>
   <w:num w:numId="1" w16cid:durableId="492258068">
-    <w:abstractNumId w:val="8"/>
+    <w:abstractNumId w:val="10"/>
   </w:num>
   <w:num w:numId="2" w16cid:durableId="2029211034">
-    <w:abstractNumId w:val="3"/>
+    <w:abstractNumId w:val="4"/>
   </w:num>
   <w:num w:numId="3" w16cid:durableId="381901438">
-    <w:abstractNumId w:val="4"/>
+    <w:abstractNumId w:val="5"/>
   </w:num>
   <w:num w:numId="4" w16cid:durableId="281957344">
-    <w:abstractNumId w:val="9"/>
+    <w:abstractNumId w:val="11"/>
   </w:num>
   <w:num w:numId="5" w16cid:durableId="1835872935">
     <w:abstractNumId w:val="2"/>
@@ -4701,10 +5268,10 @@
     <w:abstractNumId w:val="1"/>
   </w:num>
   <w:num w:numId="7" w16cid:durableId="2066174913">
-    <w:abstractNumId w:val="6"/>
+    <w:abstractNumId w:val="8"/>
   </w:num>
   <w:num w:numId="8" w16cid:durableId="732319055">
-    <w:abstractNumId w:val="6"/>
+    <w:abstractNumId w:val="8"/>
     <w:lvlOverride w:ilvl="1">
       <w:lvl w:ilvl="1">
         <w:numFmt w:val="bullet"/>
@@ -4724,12 +5291,18 @@
     </w:lvlOverride>
   </w:num>
   <w:num w:numId="9" w16cid:durableId="1584996912">
-    <w:abstractNumId w:val="5"/>
+    <w:abstractNumId w:val="6"/>
   </w:num>
   <w:num w:numId="10" w16cid:durableId="812020424">
     <w:abstractNumId w:val="0"/>
   </w:num>
   <w:num w:numId="11" w16cid:durableId="510875484">
+    <w:abstractNumId w:val="9"/>
+  </w:num>
+  <w:num w:numId="12" w16cid:durableId="1573272357">
+    <w:abstractNumId w:val="3"/>
+  </w:num>
+  <w:num w:numId="13" w16cid:durableId="1776711918">
     <w:abstractNumId w:val="7"/>
   </w:num>
 </w:numbering>

</xml_diff>